<commit_message>
Virtual machines: lista de comprobacion
</commit_message>
<xml_diff>
--- a/docs/Apuntes.docx
+++ b/docs/Apuntes.docx
@@ -38,9 +38,6 @@
         <w:p>
           <w:pPr>
             <w:pStyle w:val="TOC1"/>
-            <w:tabs>
-              <w:tab w:val="right" w:leader="dot" w:pos="9016"/>
-            </w:tabs>
             <w:rPr>
               <w:rFonts w:eastAsiaTheme="minorEastAsia"/>
               <w:noProof/>
@@ -56,7 +53,7 @@
           <w:r>
             <w:fldChar w:fldCharType="separate"/>
           </w:r>
-          <w:hyperlink w:anchor="_Toc159857239" w:history="1">
+          <w:hyperlink w:anchor="_Toc160113563" w:history="1">
             <w:r>
               <w:rPr>
                 <w:rStyle w:val="Hyperlink"/>
@@ -84,7 +81,7 @@
                 <w:noProof/>
                 <w:webHidden/>
               </w:rPr>
-              <w:instrText xml:space="preserve"> PAGEREF _Toc159857239 \h </w:instrText>
+              <w:instrText xml:space="preserve"> PAGEREF _Toc160113563 \h </w:instrText>
             </w:r>
             <w:r>
               <w:rPr>
@@ -104,7 +101,7 @@
                 <w:noProof/>
                 <w:webHidden/>
               </w:rPr>
-              <w:t>1</w:t>
+              <w:t>2</w:t>
             </w:r>
             <w:r>
               <w:rPr>
@@ -127,7 +124,7 @@
               <w:lang w:eastAsia="es-ES"/>
             </w:rPr>
           </w:pPr>
-          <w:hyperlink w:anchor="_Toc159857240" w:history="1">
+          <w:hyperlink w:anchor="_Toc160113564" w:history="1">
             <w:r>
               <w:rPr>
                 <w:rStyle w:val="Hyperlink"/>
@@ -156,7 +153,7 @@
                 <w:noProof/>
                 <w:webHidden/>
               </w:rPr>
-              <w:instrText xml:space="preserve"> PAGEREF _Toc159857240 \h </w:instrText>
+              <w:instrText xml:space="preserve"> PAGEREF _Toc160113564 \h </w:instrText>
             </w:r>
             <w:r>
               <w:rPr>
@@ -176,7 +173,7 @@
                 <w:noProof/>
                 <w:webHidden/>
               </w:rPr>
-              <w:t>1</w:t>
+              <w:t>2</w:t>
             </w:r>
             <w:r>
               <w:rPr>
@@ -199,7 +196,7 @@
               <w:lang w:eastAsia="es-ES"/>
             </w:rPr>
           </w:pPr>
-          <w:hyperlink w:anchor="_Toc159857241" w:history="1">
+          <w:hyperlink w:anchor="_Toc160113565" w:history="1">
             <w:r>
               <w:rPr>
                 <w:rStyle w:val="Hyperlink"/>
@@ -226,7 +223,7 @@
                 <w:noProof/>
                 <w:webHidden/>
               </w:rPr>
-              <w:instrText xml:space="preserve"> PAGEREF _Toc159857241 \h </w:instrText>
+              <w:instrText xml:space="preserve"> PAGEREF _Toc160113565 \h </w:instrText>
             </w:r>
             <w:r>
               <w:rPr>
@@ -269,7 +266,7 @@
               <w:lang w:eastAsia="es-ES"/>
             </w:rPr>
           </w:pPr>
-          <w:hyperlink w:anchor="_Toc159857242" w:history="1">
+          <w:hyperlink w:anchor="_Toc160113566" w:history="1">
             <w:r>
               <w:rPr>
                 <w:rStyle w:val="Hyperlink"/>
@@ -296,7 +293,7 @@
                 <w:noProof/>
                 <w:webHidden/>
               </w:rPr>
-              <w:instrText xml:space="preserve"> PAGEREF _Toc159857242 \h </w:instrText>
+              <w:instrText xml:space="preserve"> PAGEREF _Toc160113566 \h </w:instrText>
             </w:r>
             <w:r>
               <w:rPr>
@@ -316,7 +313,7 @@
                 <w:noProof/>
                 <w:webHidden/>
               </w:rPr>
-              <w:t>3</w:t>
+              <w:t>4</w:t>
             </w:r>
             <w:r>
               <w:rPr>
@@ -339,7 +336,7 @@
               <w:lang w:eastAsia="es-ES"/>
             </w:rPr>
           </w:pPr>
-          <w:hyperlink w:anchor="_Toc159857243" w:history="1">
+          <w:hyperlink w:anchor="_Toc160113567" w:history="1">
             <w:r>
               <w:rPr>
                 <w:rStyle w:val="Hyperlink"/>
@@ -366,7 +363,7 @@
                 <w:noProof/>
                 <w:webHidden/>
               </w:rPr>
-              <w:instrText xml:space="preserve"> PAGEREF _Toc159857243 \h </w:instrText>
+              <w:instrText xml:space="preserve"> PAGEREF _Toc160113567 \h </w:instrText>
             </w:r>
             <w:r>
               <w:rPr>
@@ -386,7 +383,7 @@
                 <w:noProof/>
                 <w:webHidden/>
               </w:rPr>
-              <w:t>4</w:t>
+              <w:t>5</w:t>
             </w:r>
             <w:r>
               <w:rPr>
@@ -400,16 +397,13 @@
         <w:p>
           <w:pPr>
             <w:pStyle w:val="TOC1"/>
-            <w:tabs>
-              <w:tab w:val="right" w:leader="dot" w:pos="9016"/>
-            </w:tabs>
             <w:rPr>
               <w:rFonts w:eastAsiaTheme="minorEastAsia"/>
               <w:noProof/>
               <w:lang w:eastAsia="es-ES"/>
             </w:rPr>
           </w:pPr>
-          <w:hyperlink w:anchor="_Toc159857244" w:history="1">
+          <w:hyperlink w:anchor="_Toc160113568" w:history="1">
             <w:r>
               <w:rPr>
                 <w:rStyle w:val="Hyperlink"/>
@@ -437,7 +431,7 @@
                 <w:noProof/>
                 <w:webHidden/>
               </w:rPr>
-              <w:instrText xml:space="preserve"> PAGEREF _Toc159857244 \h </w:instrText>
+              <w:instrText xml:space="preserve"> PAGEREF _Toc160113568 \h </w:instrText>
             </w:r>
             <w:r>
               <w:rPr>
@@ -457,7 +451,7 @@
                 <w:noProof/>
                 <w:webHidden/>
               </w:rPr>
-              <w:t>5</w:t>
+              <w:t>7</w:t>
             </w:r>
             <w:r>
               <w:rPr>
@@ -480,7 +474,7 @@
               <w:lang w:eastAsia="es-ES"/>
             </w:rPr>
           </w:pPr>
-          <w:hyperlink w:anchor="_Toc159857245" w:history="1">
+          <w:hyperlink w:anchor="_Toc160113569" w:history="1">
             <w:r>
               <w:rPr>
                 <w:rStyle w:val="Hyperlink"/>
@@ -507,7 +501,7 @@
                 <w:noProof/>
                 <w:webHidden/>
               </w:rPr>
-              <w:instrText xml:space="preserve"> PAGEREF _Toc159857245 \h </w:instrText>
+              <w:instrText xml:space="preserve"> PAGEREF _Toc160113569 \h </w:instrText>
             </w:r>
             <w:r>
               <w:rPr>
@@ -527,7 +521,7 @@
                 <w:noProof/>
                 <w:webHidden/>
               </w:rPr>
-              <w:t>5</w:t>
+              <w:t>7</w:t>
             </w:r>
             <w:r>
               <w:rPr>
@@ -550,7 +544,7 @@
               <w:lang w:eastAsia="es-ES"/>
             </w:rPr>
           </w:pPr>
-          <w:hyperlink w:anchor="_Toc159857246" w:history="1">
+          <w:hyperlink w:anchor="_Toc160113570" w:history="1">
             <w:r>
               <w:rPr>
                 <w:rStyle w:val="Hyperlink"/>
@@ -577,7 +571,7 @@
                 <w:noProof/>
                 <w:webHidden/>
               </w:rPr>
-              <w:instrText xml:space="preserve"> PAGEREF _Toc159857246 \h </w:instrText>
+              <w:instrText xml:space="preserve"> PAGEREF _Toc160113570 \h </w:instrText>
             </w:r>
             <w:r>
               <w:rPr>
@@ -597,7 +591,7 @@
                 <w:noProof/>
                 <w:webHidden/>
               </w:rPr>
-              <w:t>5</w:t>
+              <w:t>7</w:t>
             </w:r>
             <w:r>
               <w:rPr>
@@ -620,7 +614,7 @@
               <w:lang w:eastAsia="es-ES"/>
             </w:rPr>
           </w:pPr>
-          <w:hyperlink w:anchor="_Toc159857247" w:history="1">
+          <w:hyperlink w:anchor="_Toc160113571" w:history="1">
             <w:r>
               <w:rPr>
                 <w:rStyle w:val="Hyperlink"/>
@@ -647,7 +641,7 @@
                 <w:noProof/>
                 <w:webHidden/>
               </w:rPr>
-              <w:instrText xml:space="preserve"> PAGEREF _Toc159857247 \h </w:instrText>
+              <w:instrText xml:space="preserve"> PAGEREF _Toc160113571 \h </w:instrText>
             </w:r>
             <w:r>
               <w:rPr>
@@ -667,7 +661,7 @@
                 <w:noProof/>
                 <w:webHidden/>
               </w:rPr>
-              <w:t>6</w:t>
+              <w:t>7</w:t>
             </w:r>
             <w:r>
               <w:rPr>
@@ -690,7 +684,7 @@
               <w:lang w:eastAsia="es-ES"/>
             </w:rPr>
           </w:pPr>
-          <w:hyperlink w:anchor="_Toc159857248" w:history="1">
+          <w:hyperlink w:anchor="_Toc160113572" w:history="1">
             <w:r>
               <w:rPr>
                 <w:rStyle w:val="Hyperlink"/>
@@ -717,7 +711,7 @@
                 <w:noProof/>
                 <w:webHidden/>
               </w:rPr>
-              <w:instrText xml:space="preserve"> PAGEREF _Toc159857248 \h </w:instrText>
+              <w:instrText xml:space="preserve"> PAGEREF _Toc160113572 \h </w:instrText>
             </w:r>
             <w:r>
               <w:rPr>
@@ -737,7 +731,7 @@
                 <w:noProof/>
                 <w:webHidden/>
               </w:rPr>
-              <w:t>6</w:t>
+              <w:t>7</w:t>
             </w:r>
             <w:r>
               <w:rPr>
@@ -760,7 +754,7 @@
               <w:lang w:eastAsia="es-ES"/>
             </w:rPr>
           </w:pPr>
-          <w:hyperlink w:anchor="_Toc159857249" w:history="1">
+          <w:hyperlink w:anchor="_Toc160113573" w:history="1">
             <w:r>
               <w:rPr>
                 <w:rStyle w:val="Hyperlink"/>
@@ -787,7 +781,7 @@
                 <w:noProof/>
                 <w:webHidden/>
               </w:rPr>
-              <w:instrText xml:space="preserve"> PAGEREF _Toc159857249 \h </w:instrText>
+              <w:instrText xml:space="preserve"> PAGEREF _Toc160113573 \h </w:instrText>
             </w:r>
             <w:r>
               <w:rPr>
@@ -807,7 +801,146 @@
                 <w:noProof/>
                 <w:webHidden/>
               </w:rPr>
-              <w:t>6</w:t>
+              <w:t>8</w:t>
+            </w:r>
+            <w:r>
+              <w:rPr>
+                <w:noProof/>
+                <w:webHidden/>
+              </w:rPr>
+              <w:fldChar w:fldCharType="end"/>
+            </w:r>
+          </w:hyperlink>
+        </w:p>
+        <w:p>
+          <w:pPr>
+            <w:pStyle w:val="TOC1"/>
+            <w:rPr>
+              <w:rFonts w:eastAsiaTheme="minorEastAsia"/>
+              <w:noProof/>
+              <w:lang w:eastAsia="es-ES"/>
+            </w:rPr>
+          </w:pPr>
+          <w:hyperlink w:anchor="_Toc160113574" w:history="1">
+            <w:r>
+              <w:rPr>
+                <w:rStyle w:val="Hyperlink"/>
+                <w:noProof/>
+              </w:rPr>
+              <w:t>Virtual Machines</w:t>
+            </w:r>
+            <w:r>
+              <w:rPr>
+                <w:noProof/>
+                <w:webHidden/>
+              </w:rPr>
+              <w:tab/>
+            </w:r>
+            <w:r>
+              <w:rPr>
+                <w:noProof/>
+                <w:webHidden/>
+              </w:rPr>
+              <w:fldChar w:fldCharType="begin"/>
+            </w:r>
+            <w:r>
+              <w:rPr>
+                <w:noProof/>
+                <w:webHidden/>
+              </w:rPr>
+              <w:instrText xml:space="preserve"> PAGEREF _Toc160113574 \h </w:instrText>
+            </w:r>
+            <w:r>
+              <w:rPr>
+                <w:noProof/>
+                <w:webHidden/>
+              </w:rPr>
+            </w:r>
+            <w:r>
+              <w:rPr>
+                <w:noProof/>
+                <w:webHidden/>
+              </w:rPr>
+              <w:fldChar w:fldCharType="separate"/>
+            </w:r>
+            <w:r>
+              <w:rPr>
+                <w:noProof/>
+                <w:webHidden/>
+              </w:rPr>
+              <w:t>9</w:t>
+            </w:r>
+            <w:r>
+              <w:rPr>
+                <w:noProof/>
+                <w:webHidden/>
+              </w:rPr>
+              <w:fldChar w:fldCharType="end"/>
+            </w:r>
+          </w:hyperlink>
+        </w:p>
+        <w:p>
+          <w:pPr>
+            <w:pStyle w:val="TOC2"/>
+            <w:tabs>
+              <w:tab w:val="right" w:leader="dot" w:pos="9016"/>
+            </w:tabs>
+            <w:rPr>
+              <w:rFonts w:eastAsiaTheme="minorEastAsia"/>
+              <w:noProof/>
+              <w:lang w:eastAsia="es-ES"/>
+            </w:rPr>
+          </w:pPr>
+          <w:hyperlink w:anchor="_Toc160113575" w:history="1">
+            <w:r>
+              <w:rPr>
+                <w:rStyle w:val="Hyperlink"/>
+                <w:rFonts w:eastAsia="Times New Roman"/>
+                <w:noProof/>
+                <w:lang w:eastAsia="es-ES"/>
+              </w:rPr>
+              <w:t>Lista de comprobación</w:t>
+            </w:r>
+            <w:r>
+              <w:rPr>
+                <w:noProof/>
+                <w:webHidden/>
+              </w:rPr>
+              <w:tab/>
+            </w:r>
+            <w:r>
+              <w:rPr>
+                <w:noProof/>
+                <w:webHidden/>
+              </w:rPr>
+              <w:fldChar w:fldCharType="begin"/>
+            </w:r>
+            <w:r>
+              <w:rPr>
+                <w:noProof/>
+                <w:webHidden/>
+              </w:rPr>
+              <w:instrText xml:space="preserve"> PAGEREF _Toc160113575 \h </w:instrText>
+            </w:r>
+            <w:r>
+              <w:rPr>
+                <w:noProof/>
+                <w:webHidden/>
+              </w:rPr>
+            </w:r>
+            <w:r>
+              <w:rPr>
+                <w:noProof/>
+                <w:webHidden/>
+              </w:rPr>
+              <w:fldChar w:fldCharType="separate"/>
+            </w:r>
+            <w:r>
+              <w:rPr>
+                <w:noProof/>
+                <w:webHidden/>
+              </w:rPr>
+              <w:t>9</w:t>
             </w:r>
             <w:r>
               <w:rPr>
@@ -834,11 +967,12 @@
       <w:pPr>
         <w:pStyle w:val="Heading1"/>
       </w:pPr>
-      <w:bookmarkStart w:id="0" w:name="_Toc159857239"/>
+      <w:bookmarkStart w:id="0" w:name="_Toc160113563"/>
       <w:r>
         <w:rPr>
           <w:shd w:val="clear" w:color="auto" w:fill="FFFFFF"/>
         </w:rPr>
+        <w:lastRenderedPageBreak/>
         <w:t>Descripción de la informática en la nube</w:t>
       </w:r>
       <w:bookmarkEnd w:id="0"/>
@@ -851,7 +985,7 @@
           <w:lang w:eastAsia="es-ES"/>
         </w:rPr>
       </w:pPr>
-      <w:bookmarkStart w:id="1" w:name="_Toc159857240"/>
+      <w:bookmarkStart w:id="1" w:name="_Toc160113564"/>
       <w:r>
         <w:rPr>
           <w:rFonts w:eastAsia="Times New Roman"/>
@@ -1131,8 +1265,214 @@
         </w:numPr>
       </w:pPr>
       <w:r>
+        <w:t>Control de quién tiene acceso.</w:t>
+      </w:r>
+    </w:p>
+    <w:p/>
+    <w:p>
+      <w:pPr>
+        <w:pStyle w:val="ListParagraph"/>
+        <w:numPr>
+          <w:ilvl w:val="0"/>
+          <w:numId w:val="1"/>
+        </w:numPr>
+      </w:pPr>
+      <w:r>
+        <w:t>Ejemplos de Responsabilidades:</w:t>
+      </w:r>
+    </w:p>
+    <w:p>
+      <w:pPr>
+        <w:pStyle w:val="ListParagraph"/>
+        <w:numPr>
+          <w:ilvl w:val="0"/>
+          <w:numId w:val="4"/>
+        </w:numPr>
+      </w:pPr>
+      <w:r>
+        <w:t>Base de Datos SQL en la Nube:</w:t>
+      </w:r>
+    </w:p>
+    <w:p>
+      <w:pPr>
+        <w:pStyle w:val="ListParagraph"/>
+        <w:numPr>
+          <w:ilvl w:val="1"/>
+          <w:numId w:val="4"/>
+        </w:numPr>
+      </w:pPr>
+      <w:r>
+        <w:t>Proveedor: Mantenimiento de la base de datos.</w:t>
+      </w:r>
+    </w:p>
+    <w:p>
+      <w:pPr>
+        <w:pStyle w:val="ListParagraph"/>
+        <w:numPr>
+          <w:ilvl w:val="1"/>
+          <w:numId w:val="4"/>
+        </w:numPr>
+      </w:pPr>
+      <w:r>
+        <w:t>Consumidor: Ingestión de datos en la base de datos.</w:t>
+      </w:r>
+    </w:p>
+    <w:p>
+      <w:pPr>
+        <w:pStyle w:val="ListParagraph"/>
+        <w:numPr>
+          <w:ilvl w:val="0"/>
+          <w:numId w:val="4"/>
+        </w:numPr>
+      </w:pPr>
+      <w:r>
+        <w:t>Máquina Virtual con Base de Datos SQL:</w:t>
+      </w:r>
+    </w:p>
+    <w:p>
+      <w:pPr>
+        <w:pStyle w:val="ListParagraph"/>
+        <w:numPr>
+          <w:ilvl w:val="1"/>
+          <w:numId w:val="4"/>
+        </w:numPr>
+      </w:pPr>
+      <w:r>
+        <w:t>Consumidor: Revisiones y actualizaciones.</w:t>
+      </w:r>
+    </w:p>
+    <w:p>
+      <w:pPr>
+        <w:pStyle w:val="ListParagraph"/>
+        <w:numPr>
+          <w:ilvl w:val="1"/>
+          <w:numId w:val="4"/>
+        </w:numPr>
+      </w:pPr>
+      <w:r>
+        <w:t>Consumidor: Mantenimiento de datos e información.</w:t>
+      </w:r>
+    </w:p>
+    <w:p/>
+    <w:p>
+      <w:pPr>
+        <w:pStyle w:val="ListParagraph"/>
+        <w:numPr>
+          <w:ilvl w:val="0"/>
+          <w:numId w:val="1"/>
+        </w:numPr>
+      </w:pPr>
+      <w:r>
+        <w:t>Responsabilidades en Diferentes Servicios en la Nube:</w:t>
+      </w:r>
+    </w:p>
+    <w:p>
+      <w:pPr>
+        <w:pStyle w:val="ListParagraph"/>
+        <w:numPr>
+          <w:ilvl w:val="0"/>
+          <w:numId w:val="5"/>
+        </w:numPr>
+      </w:pPr>
+      <w:r>
+        <w:t>IaaS (Infraestructura como Servicio):</w:t>
+      </w:r>
+    </w:p>
+    <w:p>
+      <w:pPr>
+        <w:pStyle w:val="ListParagraph"/>
+        <w:numPr>
+          <w:ilvl w:val="1"/>
+          <w:numId w:val="5"/>
+        </w:numPr>
+      </w:pPr>
+      <w:r>
+        <w:t>Mayor responsabilidad en el consumidor.</w:t>
+      </w:r>
+    </w:p>
+    <w:p>
+      <w:pPr>
+        <w:pStyle w:val="ListParagraph"/>
+        <w:numPr>
+          <w:ilvl w:val="1"/>
+          <w:numId w:val="5"/>
+        </w:numPr>
+      </w:pPr>
+      <w:r>
+        <w:t>Proveedor responsable de seguridad física básica.</w:t>
+      </w:r>
+    </w:p>
+    <w:p>
+      <w:pPr>
+        <w:pStyle w:val="ListParagraph"/>
+        <w:numPr>
+          <w:ilvl w:val="0"/>
+          <w:numId w:val="5"/>
+        </w:numPr>
+      </w:pPr>
+      <w:r>
+        <w:t>PaaS (Plataforma como Servicio):</w:t>
+      </w:r>
+    </w:p>
+    <w:p>
+      <w:pPr>
+        <w:pStyle w:val="ListParagraph"/>
+        <w:numPr>
+          <w:ilvl w:val="1"/>
+          <w:numId w:val="5"/>
+        </w:numPr>
+      </w:pPr>
+      <w:r>
+        <w:t>Distribución uniforme de responsabilidades.</w:t>
+      </w:r>
+    </w:p>
+    <w:p>
+      <w:pPr>
+        <w:pStyle w:val="ListParagraph"/>
+        <w:numPr>
+          <w:ilvl w:val="1"/>
+          <w:numId w:val="5"/>
+        </w:numPr>
+      </w:pPr>
+      <w:r>
         <w:lastRenderedPageBreak/>
-        <w:t>Control de quién tiene acceso.</w:t>
+        <w:t>Punto intermedio entre IaaS y SaaS.</w:t>
+      </w:r>
+    </w:p>
+    <w:p>
+      <w:pPr>
+        <w:pStyle w:val="ListParagraph"/>
+        <w:numPr>
+          <w:ilvl w:val="0"/>
+          <w:numId w:val="5"/>
+        </w:numPr>
+      </w:pPr>
+      <w:r>
+        <w:t>SaaS (Software como Servicio):</w:t>
+      </w:r>
+    </w:p>
+    <w:p>
+      <w:pPr>
+        <w:pStyle w:val="ListParagraph"/>
+        <w:numPr>
+          <w:ilvl w:val="0"/>
+          <w:numId w:val="6"/>
+        </w:numPr>
+      </w:pPr>
+      <w:r>
+        <w:t>Mayor responsabilidad en el proveedor.</w:t>
+      </w:r>
+    </w:p>
+    <w:p>
+      <w:pPr>
+        <w:pStyle w:val="ListParagraph"/>
+        <w:numPr>
+          <w:ilvl w:val="0"/>
+          <w:numId w:val="6"/>
+        </w:numPr>
+      </w:pPr>
+      <w:r>
+        <w:t>Consumidor enfocado en el uso de la aplicación.</w:t>
       </w:r>
     </w:p>
     <w:p/>
@@ -1145,201 +1485,205 @@
         </w:numPr>
       </w:pPr>
       <w:r>
-        <w:t>Ejemplos de Responsabilidades:</w:t>
-      </w:r>
-    </w:p>
-    <w:p>
-      <w:pPr>
-        <w:pStyle w:val="ListParagraph"/>
-        <w:numPr>
-          <w:ilvl w:val="0"/>
-          <w:numId w:val="4"/>
-        </w:numPr>
-      </w:pPr>
-      <w:r>
-        <w:t>Base de Datos SQL en la Nube:</w:t>
-      </w:r>
-    </w:p>
-    <w:p>
-      <w:pPr>
-        <w:pStyle w:val="ListParagraph"/>
-        <w:numPr>
-          <w:ilvl w:val="1"/>
-          <w:numId w:val="4"/>
-        </w:numPr>
-      </w:pPr>
-      <w:r>
-        <w:t>Proveedor: Mantenimiento de la base de datos.</w:t>
-      </w:r>
-    </w:p>
-    <w:p>
-      <w:pPr>
-        <w:pStyle w:val="ListParagraph"/>
-        <w:numPr>
-          <w:ilvl w:val="1"/>
-          <w:numId w:val="4"/>
-        </w:numPr>
-      </w:pPr>
-      <w:r>
-        <w:t>Consumidor: Ingestión de datos en la base de datos.</w:t>
-      </w:r>
-    </w:p>
-    <w:p>
-      <w:pPr>
-        <w:pStyle w:val="ListParagraph"/>
-        <w:numPr>
-          <w:ilvl w:val="0"/>
-          <w:numId w:val="4"/>
-        </w:numPr>
-      </w:pPr>
-      <w:r>
-        <w:t>Máquina Virtual con Base de Datos SQL:</w:t>
-      </w:r>
-    </w:p>
-    <w:p>
-      <w:pPr>
-        <w:pStyle w:val="ListParagraph"/>
-        <w:numPr>
-          <w:ilvl w:val="1"/>
-          <w:numId w:val="4"/>
-        </w:numPr>
-      </w:pPr>
-      <w:r>
-        <w:t>Consumidor: Revisiones y actualizaciones.</w:t>
-      </w:r>
-    </w:p>
-    <w:p>
-      <w:pPr>
-        <w:pStyle w:val="ListParagraph"/>
-        <w:numPr>
-          <w:ilvl w:val="1"/>
-          <w:numId w:val="4"/>
-        </w:numPr>
-      </w:pPr>
-      <w:r>
-        <w:t>Consumidor: Mantenimiento de datos e información.</w:t>
+        <w:t>Diagrama del Modelo de Responsabilidad Compartida:</w:t>
+      </w:r>
+    </w:p>
+    <w:p>
+      <w:pPr>
+        <w:pStyle w:val="ListParagraph"/>
+        <w:numPr>
+          <w:ilvl w:val="0"/>
+          <w:numId w:val="5"/>
+        </w:numPr>
+      </w:pPr>
+      <w:r>
+        <w:t>Visualización de responsabilidades según el tipo de servicio en la nube.</w:t>
+      </w:r>
+    </w:p>
+    <w:p>
+      <w:pPr>
+        <w:ind w:left="708"/>
+      </w:pPr>
+    </w:p>
+    <w:p>
+      <w:pPr>
+        <w:pStyle w:val="ListParagraph"/>
+        <w:numPr>
+          <w:ilvl w:val="0"/>
+          <w:numId w:val="1"/>
+        </w:numPr>
+      </w:pPr>
+      <w:r>
+        <w:t>Siempre Responsabilidad del Consumidor:</w:t>
+      </w:r>
+    </w:p>
+    <w:p>
+      <w:pPr>
+        <w:pStyle w:val="ListParagraph"/>
+        <w:numPr>
+          <w:ilvl w:val="0"/>
+          <w:numId w:val="5"/>
+        </w:numPr>
+      </w:pPr>
+      <w:r>
+        <w:t>Información y datos almacenados.</w:t>
+      </w:r>
+    </w:p>
+    <w:p>
+      <w:pPr>
+        <w:pStyle w:val="ListParagraph"/>
+        <w:numPr>
+          <w:ilvl w:val="0"/>
+          <w:numId w:val="5"/>
+        </w:numPr>
+      </w:pPr>
+      <w:r>
+        <w:t>Dispositivos conectados a la nube.</w:t>
+      </w:r>
+    </w:p>
+    <w:p>
+      <w:pPr>
+        <w:pStyle w:val="ListParagraph"/>
+        <w:numPr>
+          <w:ilvl w:val="0"/>
+          <w:numId w:val="5"/>
+        </w:numPr>
+      </w:pPr>
+      <w:r>
+        <w:t>Cuentas e identidades de la organización.</w:t>
+      </w:r>
+    </w:p>
+    <w:p>
+      <w:pPr>
+        <w:ind w:left="708"/>
+      </w:pPr>
+    </w:p>
+    <w:p>
+      <w:pPr>
+        <w:pStyle w:val="ListParagraph"/>
+        <w:numPr>
+          <w:ilvl w:val="0"/>
+          <w:numId w:val="1"/>
+        </w:numPr>
+      </w:pPr>
+      <w:r>
+        <w:t>Siempre Responsabilidad del Proveedor de Nube:</w:t>
+      </w:r>
+    </w:p>
+    <w:p>
+      <w:pPr>
+        <w:pStyle w:val="ListParagraph"/>
+        <w:numPr>
+          <w:ilvl w:val="0"/>
+          <w:numId w:val="5"/>
+        </w:numPr>
+      </w:pPr>
+      <w:r>
+        <w:t>Centro de datos físico.</w:t>
+      </w:r>
+    </w:p>
+    <w:p>
+      <w:pPr>
+        <w:pStyle w:val="ListParagraph"/>
+        <w:numPr>
+          <w:ilvl w:val="0"/>
+          <w:numId w:val="5"/>
+        </w:numPr>
+      </w:pPr>
+      <w:r>
+        <w:t>Red física.</w:t>
+      </w:r>
+    </w:p>
+    <w:p>
+      <w:pPr>
+        <w:pStyle w:val="ListParagraph"/>
+        <w:numPr>
+          <w:ilvl w:val="0"/>
+          <w:numId w:val="5"/>
+        </w:numPr>
+      </w:pPr>
+      <w:r>
+        <w:t>Hosts físicos.</w:t>
+      </w:r>
+    </w:p>
+    <w:p>
+      <w:pPr>
+        <w:ind w:left="708"/>
+      </w:pPr>
+    </w:p>
+    <w:p>
+      <w:pPr>
+        <w:pStyle w:val="ListParagraph"/>
+        <w:numPr>
+          <w:ilvl w:val="0"/>
+          <w:numId w:val="1"/>
+        </w:numPr>
+      </w:pPr>
+      <w:r>
+        <w:t>Responsabilidades según el Modelo de Servicio:</w:t>
+      </w:r>
+    </w:p>
+    <w:p>
+      <w:pPr>
+        <w:pStyle w:val="ListParagraph"/>
+        <w:numPr>
+          <w:ilvl w:val="0"/>
+          <w:numId w:val="5"/>
+        </w:numPr>
+      </w:pPr>
+      <w:r>
+        <w:t>Sistemas operativos.</w:t>
+      </w:r>
+    </w:p>
+    <w:p>
+      <w:pPr>
+        <w:pStyle w:val="ListParagraph"/>
+        <w:numPr>
+          <w:ilvl w:val="0"/>
+          <w:numId w:val="5"/>
+        </w:numPr>
+      </w:pPr>
+      <w:r>
+        <w:t>Controles de red.</w:t>
+      </w:r>
+    </w:p>
+    <w:p>
+      <w:pPr>
+        <w:pStyle w:val="ListParagraph"/>
+        <w:numPr>
+          <w:ilvl w:val="0"/>
+          <w:numId w:val="5"/>
+        </w:numPr>
+      </w:pPr>
+      <w:r>
+        <w:t>Aplicaciones.</w:t>
+      </w:r>
+    </w:p>
+    <w:p>
+      <w:pPr>
+        <w:pStyle w:val="ListParagraph"/>
+        <w:numPr>
+          <w:ilvl w:val="0"/>
+          <w:numId w:val="5"/>
+        </w:numPr>
+      </w:pPr>
+      <w:r>
+        <w:t>Identidad e infraestructura.</w:t>
       </w:r>
     </w:p>
     <w:p/>
     <w:p>
       <w:pPr>
-        <w:pStyle w:val="ListParagraph"/>
-        <w:numPr>
-          <w:ilvl w:val="0"/>
-          <w:numId w:val="1"/>
-        </w:numPr>
-      </w:pPr>
-      <w:r>
-        <w:t>Responsabilidades en Diferentes Servicios en la Nube:</w:t>
-      </w:r>
-    </w:p>
-    <w:p>
-      <w:pPr>
-        <w:pStyle w:val="ListParagraph"/>
-        <w:numPr>
-          <w:ilvl w:val="0"/>
-          <w:numId w:val="5"/>
-        </w:numPr>
-      </w:pPr>
-      <w:r>
-        <w:t>IaaS (Infraestructura como Servicio):</w:t>
-      </w:r>
-    </w:p>
-    <w:p>
-      <w:pPr>
-        <w:pStyle w:val="ListParagraph"/>
-        <w:numPr>
-          <w:ilvl w:val="1"/>
-          <w:numId w:val="5"/>
-        </w:numPr>
-      </w:pPr>
-      <w:r>
-        <w:t>Mayor responsabilidad en el consumidor.</w:t>
-      </w:r>
-    </w:p>
-    <w:p>
-      <w:pPr>
-        <w:pStyle w:val="ListParagraph"/>
-        <w:numPr>
-          <w:ilvl w:val="1"/>
-          <w:numId w:val="5"/>
-        </w:numPr>
-      </w:pPr>
-      <w:r>
-        <w:t>Proveedor responsable de seguridad física básica.</w:t>
-      </w:r>
-    </w:p>
-    <w:p>
-      <w:pPr>
-        <w:pStyle w:val="ListParagraph"/>
-        <w:numPr>
-          <w:ilvl w:val="0"/>
-          <w:numId w:val="5"/>
-        </w:numPr>
-      </w:pPr>
-      <w:r>
-        <w:t>PaaS (Plataforma como Servicio):</w:t>
-      </w:r>
-    </w:p>
-    <w:p>
-      <w:pPr>
-        <w:pStyle w:val="ListParagraph"/>
-        <w:numPr>
-          <w:ilvl w:val="1"/>
-          <w:numId w:val="5"/>
-        </w:numPr>
-      </w:pPr>
-      <w:r>
-        <w:t>Distribución uniforme de responsabilidades.</w:t>
-      </w:r>
-    </w:p>
-    <w:p>
-      <w:pPr>
-        <w:pStyle w:val="ListParagraph"/>
-        <w:numPr>
-          <w:ilvl w:val="1"/>
-          <w:numId w:val="5"/>
-        </w:numPr>
-      </w:pPr>
-      <w:r>
-        <w:t>Punto intermedio entre IaaS y SaaS.</w:t>
-      </w:r>
-    </w:p>
-    <w:p>
-      <w:pPr>
-        <w:pStyle w:val="ListParagraph"/>
-        <w:numPr>
-          <w:ilvl w:val="0"/>
-          <w:numId w:val="5"/>
-        </w:numPr>
-      </w:pPr>
-      <w:r>
-        <w:t>SaaS (Software como Servicio):</w:t>
-      </w:r>
-    </w:p>
-    <w:p>
-      <w:pPr>
-        <w:pStyle w:val="ListParagraph"/>
-        <w:numPr>
-          <w:ilvl w:val="0"/>
-          <w:numId w:val="6"/>
-        </w:numPr>
-      </w:pPr>
-      <w:r>
-        <w:t>Mayor responsabilidad en el proveedor.</w:t>
-      </w:r>
-    </w:p>
-    <w:p>
-      <w:pPr>
-        <w:pStyle w:val="ListParagraph"/>
-        <w:numPr>
-          <w:ilvl w:val="0"/>
-          <w:numId w:val="6"/>
-        </w:numPr>
-      </w:pPr>
-      <w:r>
-        <w:t>Consumidor enfocado en el uso de la aplicación.</w:t>
-      </w:r>
+        <w:pStyle w:val="Heading2"/>
+      </w:pPr>
+      <w:bookmarkStart w:id="2" w:name="_Toc160113565"/>
+      <w:r>
+        <w:t>M</w:t>
+      </w:r>
+      <w:r>
+        <w:t>odelos en la nube</w:t>
+      </w:r>
+      <w:bookmarkEnd w:id="2"/>
     </w:p>
     <w:p/>
     <w:p>
@@ -1347,194 +1691,359 @@
         <w:pStyle w:val="ListParagraph"/>
         <w:numPr>
           <w:ilvl w:val="0"/>
-          <w:numId w:val="1"/>
-        </w:numPr>
-      </w:pPr>
-      <w:r>
-        <w:t>Diagrama del Modelo de Responsabilidad Compartida:</w:t>
-      </w:r>
-    </w:p>
-    <w:p>
-      <w:pPr>
-        <w:pStyle w:val="ListParagraph"/>
-        <w:numPr>
-          <w:ilvl w:val="0"/>
-          <w:numId w:val="5"/>
-        </w:numPr>
-      </w:pPr>
-      <w:r>
-        <w:t>Visualización de responsabilidades según el tipo de servicio en la nube.</w:t>
-      </w:r>
-    </w:p>
-    <w:p>
-      <w:pPr>
-        <w:ind w:left="708"/>
-      </w:pPr>
-    </w:p>
-    <w:p>
-      <w:pPr>
-        <w:pStyle w:val="ListParagraph"/>
-        <w:numPr>
-          <w:ilvl w:val="0"/>
-          <w:numId w:val="1"/>
-        </w:numPr>
-      </w:pPr>
-      <w:r>
-        <w:t>Siempre Responsabilidad del Consumidor:</w:t>
-      </w:r>
-    </w:p>
-    <w:p>
-      <w:pPr>
-        <w:pStyle w:val="ListParagraph"/>
-        <w:numPr>
-          <w:ilvl w:val="0"/>
-          <w:numId w:val="5"/>
-        </w:numPr>
-      </w:pPr>
-      <w:r>
-        <w:t>Información y datos almacenados.</w:t>
-      </w:r>
-    </w:p>
-    <w:p>
-      <w:pPr>
-        <w:pStyle w:val="ListParagraph"/>
-        <w:numPr>
-          <w:ilvl w:val="0"/>
-          <w:numId w:val="5"/>
-        </w:numPr>
-      </w:pPr>
-      <w:r>
-        <w:t>Dispositivos conectados a la nube.</w:t>
-      </w:r>
-    </w:p>
-    <w:p>
-      <w:pPr>
-        <w:pStyle w:val="ListParagraph"/>
-        <w:numPr>
-          <w:ilvl w:val="0"/>
-          <w:numId w:val="5"/>
-        </w:numPr>
-      </w:pPr>
-      <w:r>
-        <w:t>Cuentas e identidades de la organización.</w:t>
-      </w:r>
-    </w:p>
-    <w:p>
-      <w:pPr>
-        <w:ind w:left="708"/>
-      </w:pPr>
-    </w:p>
-    <w:p>
-      <w:pPr>
-        <w:pStyle w:val="ListParagraph"/>
-        <w:numPr>
-          <w:ilvl w:val="0"/>
-          <w:numId w:val="1"/>
-        </w:numPr>
-      </w:pPr>
-      <w:r>
-        <w:t>Siempre Responsabilidad del Proveedor de Nube:</w:t>
-      </w:r>
-    </w:p>
-    <w:p>
-      <w:pPr>
-        <w:pStyle w:val="ListParagraph"/>
-        <w:numPr>
-          <w:ilvl w:val="0"/>
-          <w:numId w:val="5"/>
-        </w:numPr>
-      </w:pPr>
-      <w:r>
-        <w:t>Centro de datos físico.</w:t>
-      </w:r>
-    </w:p>
-    <w:p>
-      <w:pPr>
-        <w:pStyle w:val="ListParagraph"/>
-        <w:numPr>
-          <w:ilvl w:val="0"/>
-          <w:numId w:val="5"/>
-        </w:numPr>
-      </w:pPr>
-      <w:r>
-        <w:t>Red física.</w:t>
-      </w:r>
-    </w:p>
-    <w:p>
-      <w:pPr>
-        <w:pStyle w:val="ListParagraph"/>
-        <w:numPr>
-          <w:ilvl w:val="0"/>
-          <w:numId w:val="5"/>
-        </w:numPr>
-      </w:pPr>
-      <w:r>
-        <w:t>Hosts físicos.</w:t>
-      </w:r>
-    </w:p>
-    <w:p>
-      <w:pPr>
-        <w:ind w:left="708"/>
-      </w:pPr>
-    </w:p>
-    <w:p>
-      <w:pPr>
-        <w:pStyle w:val="ListParagraph"/>
-        <w:numPr>
-          <w:ilvl w:val="0"/>
-          <w:numId w:val="1"/>
-        </w:numPr>
-      </w:pPr>
-      <w:r>
-        <w:t>Responsabilidades según el Modelo de Servicio:</w:t>
-      </w:r>
-    </w:p>
-    <w:p>
-      <w:pPr>
-        <w:pStyle w:val="ListParagraph"/>
-        <w:numPr>
-          <w:ilvl w:val="0"/>
-          <w:numId w:val="5"/>
-        </w:numPr>
-      </w:pPr>
-      <w:r>
-        <w:t>Sistemas operativos.</w:t>
-      </w:r>
-    </w:p>
-    <w:p>
-      <w:pPr>
-        <w:pStyle w:val="ListParagraph"/>
-        <w:numPr>
-          <w:ilvl w:val="0"/>
-          <w:numId w:val="5"/>
-        </w:numPr>
-      </w:pPr>
-      <w:r>
-        <w:t>Controles de red.</w:t>
-      </w:r>
-    </w:p>
-    <w:p>
-      <w:pPr>
-        <w:pStyle w:val="ListParagraph"/>
-        <w:numPr>
-          <w:ilvl w:val="0"/>
-          <w:numId w:val="5"/>
-        </w:numPr>
-      </w:pPr>
-      <w:r>
-        <w:t>Aplicaciones.</w:t>
-      </w:r>
-    </w:p>
-    <w:p>
-      <w:pPr>
-        <w:pStyle w:val="ListParagraph"/>
-        <w:numPr>
-          <w:ilvl w:val="0"/>
-          <w:numId w:val="5"/>
-        </w:numPr>
-      </w:pPr>
-      <w:r>
-        <w:t>Identidad e infraestructura.</w:t>
+          <w:numId w:val="10"/>
+        </w:numPr>
+      </w:pPr>
+      <w:r>
+        <w:t>Nube privada:</w:t>
+      </w:r>
+    </w:p>
+    <w:p>
+      <w:pPr>
+        <w:pStyle w:val="ListParagraph"/>
+        <w:numPr>
+          <w:ilvl w:val="0"/>
+          <w:numId w:val="11"/>
+        </w:numPr>
+      </w:pPr>
+      <w:r>
+        <w:t>No hay gastos de capital para escalar verticalmente.</w:t>
+      </w:r>
+    </w:p>
+    <w:p>
+      <w:pPr>
+        <w:pStyle w:val="ListParagraph"/>
+        <w:numPr>
+          <w:ilvl w:val="0"/>
+          <w:numId w:val="11"/>
+        </w:numPr>
+      </w:pPr>
+      <w:r>
+        <w:t xml:space="preserve">Las aplicaciones pueden aprovisionarse y </w:t>
+      </w:r>
+      <w:proofErr w:type="spellStart"/>
+      <w:r>
+        <w:t>desaprovisionarse</w:t>
+      </w:r>
+      <w:proofErr w:type="spellEnd"/>
+      <w:r>
+        <w:t xml:space="preserve"> rápidamente.</w:t>
+      </w:r>
+    </w:p>
+    <w:p>
+      <w:pPr>
+        <w:pStyle w:val="ListParagraph"/>
+        <w:numPr>
+          <w:ilvl w:val="0"/>
+          <w:numId w:val="11"/>
+        </w:numPr>
+      </w:pPr>
+      <w:r>
+        <w:t>Las organizaciones solo pagan por lo que usan.</w:t>
+      </w:r>
+    </w:p>
+    <w:p>
+      <w:pPr>
+        <w:pStyle w:val="ListParagraph"/>
+        <w:numPr>
+          <w:ilvl w:val="0"/>
+          <w:numId w:val="11"/>
+        </w:numPr>
+      </w:pPr>
+      <w:r>
+        <w:t>Las organizaciones no tienen un control total de los recursos y la seguridad.</w:t>
+      </w:r>
+    </w:p>
+    <w:p>
+      <w:pPr>
+        <w:pStyle w:val="ListParagraph"/>
+        <w:ind w:left="1080"/>
+      </w:pPr>
+    </w:p>
+    <w:p>
+      <w:pPr>
+        <w:pStyle w:val="ListParagraph"/>
+        <w:numPr>
+          <w:ilvl w:val="0"/>
+          <w:numId w:val="10"/>
+        </w:numPr>
+      </w:pPr>
+      <w:r>
+        <w:t>Nube publica:</w:t>
+      </w:r>
+    </w:p>
+    <w:p>
+      <w:pPr>
+        <w:pStyle w:val="ListParagraph"/>
+        <w:numPr>
+          <w:ilvl w:val="0"/>
+          <w:numId w:val="12"/>
+        </w:numPr>
+      </w:pPr>
+      <w:r>
+        <w:t>Las organizaciones tienen control total de recursos y seguridad.</w:t>
+      </w:r>
+    </w:p>
+    <w:p>
+      <w:pPr>
+        <w:pStyle w:val="ListParagraph"/>
+        <w:numPr>
+          <w:ilvl w:val="0"/>
+          <w:numId w:val="12"/>
+        </w:numPr>
+      </w:pPr>
+      <w:r>
+        <w:t>Los datos no se guardan con los datos de otras organizaciones.</w:t>
+      </w:r>
+    </w:p>
+    <w:p>
+      <w:pPr>
+        <w:pStyle w:val="ListParagraph"/>
+        <w:numPr>
+          <w:ilvl w:val="0"/>
+          <w:numId w:val="12"/>
+        </w:numPr>
+      </w:pPr>
+      <w:r>
+        <w:t xml:space="preserve">Debe </w:t>
+      </w:r>
+      <w:r>
+        <w:t>adquirirse</w:t>
+      </w:r>
+      <w:r>
+        <w:t xml:space="preserve"> hardware para la puesta en </w:t>
+      </w:r>
+      <w:r>
+        <w:t>funcionamiento y mantenimiento.</w:t>
+      </w:r>
+    </w:p>
+    <w:p>
+      <w:pPr>
+        <w:pStyle w:val="ListParagraph"/>
+        <w:numPr>
+          <w:ilvl w:val="0"/>
+          <w:numId w:val="12"/>
+        </w:numPr>
+      </w:pPr>
+      <w:r>
+        <w:t>Las organizaciones son responsables</w:t>
+      </w:r>
+      <w:r>
+        <w:t>:</w:t>
+      </w:r>
+    </w:p>
+    <w:p>
+      <w:pPr>
+        <w:pStyle w:val="ListParagraph"/>
+        <w:numPr>
+          <w:ilvl w:val="1"/>
+          <w:numId w:val="12"/>
+        </w:numPr>
+      </w:pPr>
+      <w:r>
+        <w:t>M</w:t>
+      </w:r>
+      <w:r>
+        <w:t>antenimiento</w:t>
+      </w:r>
+      <w:r>
+        <w:t xml:space="preserve"> y</w:t>
+      </w:r>
+      <w:r>
+        <w:t xml:space="preserve"> actualizaciones del hardware.</w:t>
+      </w:r>
+    </w:p>
+    <w:p>
+      <w:pPr>
+        <w:pStyle w:val="ListParagraph"/>
+        <w:ind w:left="1800"/>
+      </w:pPr>
+    </w:p>
+    <w:p>
+      <w:pPr>
+        <w:pStyle w:val="ListParagraph"/>
+        <w:numPr>
+          <w:ilvl w:val="0"/>
+          <w:numId w:val="10"/>
+        </w:numPr>
+      </w:pPr>
+      <w:r>
+        <w:t>Nube hibrida:</w:t>
+      </w:r>
+    </w:p>
+    <w:p>
+      <w:pPr>
+        <w:pStyle w:val="ListParagraph"/>
+        <w:numPr>
+          <w:ilvl w:val="0"/>
+          <w:numId w:val="13"/>
+        </w:numPr>
+      </w:pPr>
+      <w:r>
+        <w:t>Proporciona máxima flexibilidad.</w:t>
+      </w:r>
+    </w:p>
+    <w:p>
+      <w:pPr>
+        <w:pStyle w:val="ListParagraph"/>
+        <w:numPr>
+          <w:ilvl w:val="0"/>
+          <w:numId w:val="13"/>
+        </w:numPr>
+      </w:pPr>
+      <w:r>
+        <w:lastRenderedPageBreak/>
+        <w:t xml:space="preserve">Las organizaciones determinan donde se van a ejecutar sus </w:t>
+      </w:r>
+      <w:proofErr w:type="gramStart"/>
+      <w:r>
+        <w:t>apps</w:t>
+      </w:r>
+      <w:proofErr w:type="gramEnd"/>
+      <w:r>
+        <w:t>.</w:t>
+      </w:r>
+    </w:p>
+    <w:p>
+      <w:pPr>
+        <w:pStyle w:val="ListParagraph"/>
+        <w:numPr>
+          <w:ilvl w:val="0"/>
+          <w:numId w:val="13"/>
+        </w:numPr>
+      </w:pPr>
+      <w:r>
+        <w:t>Las organizaciones controlan</w:t>
+      </w:r>
+      <w:r>
+        <w:t>:</w:t>
+      </w:r>
+    </w:p>
+    <w:p>
+      <w:pPr>
+        <w:pStyle w:val="ListParagraph"/>
+        <w:numPr>
+          <w:ilvl w:val="1"/>
+          <w:numId w:val="13"/>
+        </w:numPr>
+      </w:pPr>
+      <w:r>
+        <w:t>Seguridad</w:t>
+      </w:r>
+    </w:p>
+    <w:p>
+      <w:pPr>
+        <w:pStyle w:val="ListParagraph"/>
+        <w:numPr>
+          <w:ilvl w:val="1"/>
+          <w:numId w:val="13"/>
+        </w:numPr>
+      </w:pPr>
+      <w:r>
+        <w:t>Cumplimiento o requisitos legales.</w:t>
+      </w:r>
+    </w:p>
+    <w:p>
+      <w:pPr>
+        <w:pStyle w:val="ListParagraph"/>
+        <w:ind w:left="1800"/>
+      </w:pPr>
+    </w:p>
+    <w:p>
+      <w:pPr>
+        <w:pStyle w:val="ListParagraph"/>
+        <w:numPr>
+          <w:ilvl w:val="0"/>
+          <w:numId w:val="10"/>
+        </w:numPr>
+      </w:pPr>
+      <w:r>
+        <w:t>Nubes múltiples:</w:t>
+      </w:r>
+    </w:p>
+    <w:p>
+      <w:pPr>
+        <w:pStyle w:val="ListParagraph"/>
+        <w:numPr>
+          <w:ilvl w:val="0"/>
+          <w:numId w:val="14"/>
+        </w:numPr>
+      </w:pPr>
+      <w:r>
+        <w:t xml:space="preserve">Puede aprovechar características de distintos </w:t>
+      </w:r>
+      <w:r>
+        <w:t>proveedores.</w:t>
+      </w:r>
+    </w:p>
+    <w:p>
+      <w:pPr>
+        <w:pStyle w:val="ListParagraph"/>
+        <w:ind w:left="1080"/>
+      </w:pPr>
+    </w:p>
+    <w:p>
+      <w:pPr>
+        <w:pStyle w:val="ListParagraph"/>
+        <w:numPr>
+          <w:ilvl w:val="0"/>
+          <w:numId w:val="10"/>
+        </w:numPr>
+      </w:pPr>
+      <w:r>
+        <w:t>Azure Arc:</w:t>
+      </w:r>
+    </w:p>
+    <w:p>
+      <w:pPr>
+        <w:pStyle w:val="ListParagraph"/>
+        <w:numPr>
+          <w:ilvl w:val="0"/>
+          <w:numId w:val="14"/>
+        </w:numPr>
+      </w:pPr>
+      <w:r>
+        <w:t>C</w:t>
+      </w:r>
+      <w:r>
+        <w:t>onjunto de tecnologías que ayudan a administrar el entorno en la nube.</w:t>
+      </w:r>
+    </w:p>
+    <w:p>
+      <w:pPr>
+        <w:pStyle w:val="ListParagraph"/>
+      </w:pPr>
+    </w:p>
+    <w:p>
+      <w:pPr>
+        <w:pStyle w:val="ListParagraph"/>
+        <w:numPr>
+          <w:ilvl w:val="0"/>
+          <w:numId w:val="10"/>
+        </w:numPr>
+      </w:pPr>
+      <w:r>
+        <w:t xml:space="preserve">Azure VMware </w:t>
+      </w:r>
+      <w:proofErr w:type="spellStart"/>
+      <w:r>
+        <w:t>Solution</w:t>
+      </w:r>
+      <w:proofErr w:type="spellEnd"/>
+      <w:r>
+        <w:t>:</w:t>
+      </w:r>
+    </w:p>
+    <w:p>
+      <w:pPr>
+        <w:pStyle w:val="ListParagraph"/>
+        <w:numPr>
+          <w:ilvl w:val="0"/>
+          <w:numId w:val="14"/>
+        </w:numPr>
+      </w:pPr>
+      <w:r>
+        <w:t>Migrar a una nube pública o híbrida.</w:t>
       </w:r>
     </w:p>
     <w:p/>
@@ -1542,15 +2051,335 @@
       <w:pPr>
         <w:pStyle w:val="Heading2"/>
       </w:pPr>
-      <w:bookmarkStart w:id="2" w:name="_Toc159857241"/>
+      <w:bookmarkStart w:id="3" w:name="_Toc160113566"/>
+      <w:r>
+        <w:t>M</w:t>
+      </w:r>
+      <w:r>
+        <w:t>odelo basado en el consumo</w:t>
+      </w:r>
+      <w:bookmarkEnd w:id="3"/>
+    </w:p>
+    <w:p/>
+    <w:p>
+      <w:pPr>
+        <w:pStyle w:val="ListParagraph"/>
+        <w:numPr>
+          <w:ilvl w:val="0"/>
+          <w:numId w:val="20"/>
+        </w:numPr>
+      </w:pPr>
+      <w:r>
+        <w:t>Modelos de Gastos en Infraestructura de TI:</w:t>
+      </w:r>
+    </w:p>
+    <w:p>
+      <w:pPr>
+        <w:pStyle w:val="ListParagraph"/>
+        <w:numPr>
+          <w:ilvl w:val="0"/>
+          <w:numId w:val="13"/>
+        </w:numPr>
+      </w:pPr>
+      <w:r>
+        <w:t>Gastos de Capital (</w:t>
+      </w:r>
+      <w:proofErr w:type="spellStart"/>
+      <w:r>
+        <w:t>CapEx</w:t>
+      </w:r>
+      <w:proofErr w:type="spellEnd"/>
+      <w:r>
+        <w:t>):</w:t>
+      </w:r>
+    </w:p>
+    <w:p>
+      <w:pPr>
+        <w:pStyle w:val="ListParagraph"/>
+        <w:numPr>
+          <w:ilvl w:val="1"/>
+          <w:numId w:val="13"/>
+        </w:numPr>
+      </w:pPr>
+      <w:r>
+        <w:t>Un gasto por adelantado para recursos tangibles.</w:t>
+      </w:r>
+    </w:p>
+    <w:p>
+      <w:pPr>
+        <w:pStyle w:val="ListParagraph"/>
+        <w:numPr>
+          <w:ilvl w:val="1"/>
+          <w:numId w:val="13"/>
+        </w:numPr>
+      </w:pPr>
+      <w:r>
+        <w:t>Ejemplos: Edificio nuevo, centro de datos, vehículo de empresa.</w:t>
+      </w:r>
+    </w:p>
+    <w:p>
+      <w:pPr>
+        <w:pStyle w:val="ListParagraph"/>
+        <w:numPr>
+          <w:ilvl w:val="0"/>
+          <w:numId w:val="13"/>
+        </w:numPr>
+      </w:pPr>
+      <w:r>
+        <w:t>Gastos Operativos (</w:t>
+      </w:r>
+      <w:proofErr w:type="spellStart"/>
+      <w:r>
+        <w:t>OpEx</w:t>
+      </w:r>
+      <w:proofErr w:type="spellEnd"/>
+      <w:r>
+        <w:t>):</w:t>
+      </w:r>
+    </w:p>
+    <w:p>
+      <w:pPr>
+        <w:pStyle w:val="ListParagraph"/>
+        <w:numPr>
+          <w:ilvl w:val="1"/>
+          <w:numId w:val="13"/>
+        </w:numPr>
+      </w:pPr>
+      <w:r>
+        <w:t>Gasto a lo largo del tiempo en servicios o productos.</w:t>
+      </w:r>
+    </w:p>
+    <w:p>
+      <w:pPr>
+        <w:pStyle w:val="ListParagraph"/>
+        <w:numPr>
+          <w:ilvl w:val="1"/>
+          <w:numId w:val="13"/>
+        </w:numPr>
+      </w:pPr>
+      <w:r>
+        <w:t>Ejemplos: Alquiler de centro de convenciones, servicios en la nube.</w:t>
+      </w:r>
+    </w:p>
+    <w:p/>
+    <w:p>
+      <w:pPr>
+        <w:pStyle w:val="ListParagraph"/>
+        <w:numPr>
+          <w:ilvl w:val="0"/>
+          <w:numId w:val="20"/>
+        </w:numPr>
+      </w:pPr>
+      <w:r>
+        <w:t xml:space="preserve"> Informática en la Nube y Gastos Operativos:</w:t>
+      </w:r>
+    </w:p>
+    <w:p>
+      <w:pPr>
+        <w:pStyle w:val="ListParagraph"/>
+        <w:numPr>
+          <w:ilvl w:val="0"/>
+          <w:numId w:val="13"/>
+        </w:numPr>
+      </w:pPr>
+      <w:r>
+        <w:t>Funciona en un modelo basado en el consumo.</w:t>
+      </w:r>
+    </w:p>
+    <w:p>
+      <w:pPr>
+        <w:pStyle w:val="ListParagraph"/>
+        <w:numPr>
+          <w:ilvl w:val="0"/>
+          <w:numId w:val="13"/>
+        </w:numPr>
+      </w:pPr>
+      <w:r>
+        <w:t>No paga por infraestructura física, electricidad ni mantenimiento de un centro de datos.</w:t>
+      </w:r>
+    </w:p>
+    <w:p>
+      <w:pPr>
+        <w:pStyle w:val="ListParagraph"/>
+        <w:numPr>
+          <w:ilvl w:val="0"/>
+          <w:numId w:val="13"/>
+        </w:numPr>
+      </w:pPr>
+      <w:r>
+        <w:t>Ventajas del modelo basado en el consumo:</w:t>
+      </w:r>
+    </w:p>
+    <w:p>
+      <w:pPr>
+        <w:pStyle w:val="ListParagraph"/>
+        <w:numPr>
+          <w:ilvl w:val="1"/>
+          <w:numId w:val="13"/>
+        </w:numPr>
+      </w:pPr>
+      <w:r>
+        <w:t>Sin costes por adelantado.</w:t>
+      </w:r>
+    </w:p>
+    <w:p>
+      <w:pPr>
+        <w:pStyle w:val="ListParagraph"/>
+        <w:numPr>
+          <w:ilvl w:val="1"/>
+          <w:numId w:val="13"/>
+        </w:numPr>
+      </w:pPr>
+      <w:r>
+        <w:t>Evita la gestión de infraestructuras costosas.</w:t>
+      </w:r>
+    </w:p>
+    <w:p>
+      <w:pPr>
+        <w:pStyle w:val="ListParagraph"/>
+        <w:numPr>
+          <w:ilvl w:val="1"/>
+          <w:numId w:val="13"/>
+        </w:numPr>
+      </w:pPr>
+      <w:r>
+        <w:t>Pago por recursos de TI utilizados.</w:t>
+      </w:r>
+    </w:p>
+    <w:p>
+      <w:pPr>
+        <w:pStyle w:val="ListParagraph"/>
+        <w:numPr>
+          <w:ilvl w:val="1"/>
+          <w:numId w:val="13"/>
+        </w:numPr>
+      </w:pPr>
+      <w:r>
+        <w:t>Escalabilidad según necesidades.</w:t>
+      </w:r>
+    </w:p>
+    <w:p>
+      <w:pPr>
+        <w:pStyle w:val="ListParagraph"/>
+        <w:numPr>
+          <w:ilvl w:val="1"/>
+          <w:numId w:val="13"/>
+        </w:numPr>
+      </w:pPr>
+      <w:r>
+        <w:t>No se pagan recursos no utilizados.</w:t>
+      </w:r>
+    </w:p>
+    <w:p/>
+    <w:p>
+      <w:pPr>
+        <w:pStyle w:val="ListParagraph"/>
+        <w:numPr>
+          <w:ilvl w:val="0"/>
+          <w:numId w:val="20"/>
+        </w:numPr>
+      </w:pPr>
+      <w:r>
+        <w:t>Desafíos de Centros de Datos Tradicionales:</w:t>
+      </w:r>
+    </w:p>
+    <w:p>
+      <w:pPr>
+        <w:pStyle w:val="ListParagraph"/>
+        <w:numPr>
+          <w:ilvl w:val="0"/>
+          <w:numId w:val="13"/>
+        </w:numPr>
+      </w:pPr>
+      <w:r>
+        <w:t>Necesidad de calcular necesidades futuras de recursos.</w:t>
+      </w:r>
+    </w:p>
+    <w:p>
+      <w:pPr>
+        <w:pStyle w:val="ListParagraph"/>
+        <w:numPr>
+          <w:ilvl w:val="0"/>
+          <w:numId w:val="13"/>
+        </w:numPr>
+      </w:pPr>
+      <w:r>
+        <w:t>Riesgo de sobrestimación o subestimación.</w:t>
+      </w:r>
+    </w:p>
+    <w:p>
+      <w:pPr>
+        <w:pStyle w:val="ListParagraph"/>
+        <w:numPr>
+          <w:ilvl w:val="0"/>
+          <w:numId w:val="13"/>
+        </w:numPr>
+      </w:pPr>
+      <w:r>
+        <w:t>Consecuencias en costos y rendimiento.</w:t>
+      </w:r>
+    </w:p>
+    <w:p/>
+    <w:p>
+      <w:pPr>
+        <w:pStyle w:val="ListParagraph"/>
+        <w:numPr>
+          <w:ilvl w:val="0"/>
+          <w:numId w:val="20"/>
+        </w:numPr>
+      </w:pPr>
+      <w:r>
+        <w:t>Ventajas del Modelo de Precios en la Nube:</w:t>
+      </w:r>
+    </w:p>
+    <w:p>
+      <w:pPr>
+        <w:pStyle w:val="ListParagraph"/>
+        <w:numPr>
+          <w:ilvl w:val="0"/>
+          <w:numId w:val="13"/>
+        </w:numPr>
+      </w:pPr>
+      <w:r>
+        <w:t>Pago por uso, modelo de precios de pago por uso.</w:t>
+      </w:r>
+    </w:p>
+    <w:p>
+      <w:pPr>
+        <w:pStyle w:val="ListParagraph"/>
+        <w:numPr>
+          <w:ilvl w:val="0"/>
+          <w:numId w:val="13"/>
+        </w:numPr>
+      </w:pPr>
+      <w:r>
+        <w:t>Permite planificar y administrar costos operativos.</w:t>
+      </w:r>
+    </w:p>
+    <w:p>
+      <w:pPr>
+        <w:pStyle w:val="ListParagraph"/>
+        <w:numPr>
+          <w:ilvl w:val="0"/>
+          <w:numId w:val="13"/>
+        </w:numPr>
+      </w:pPr>
       <w:r>
         <w:lastRenderedPageBreak/>
-        <w:t>M</w:t>
-      </w:r>
-      <w:r>
-        <w:t>odelos en la nube</w:t>
-      </w:r>
-      <w:bookmarkEnd w:id="2"/>
+        <w:t>Mayor eficiencia en la ejecución de infraestructura.</w:t>
+      </w:r>
+    </w:p>
+    <w:p>
+      <w:pPr>
+        <w:pStyle w:val="ListParagraph"/>
+        <w:numPr>
+          <w:ilvl w:val="0"/>
+          <w:numId w:val="13"/>
+        </w:numPr>
+      </w:pPr>
+      <w:r>
+        <w:t>Escalabilidad adaptada a cambios empresariales.</w:t>
+      </w:r>
     </w:p>
     <w:p/>
     <w:p>
@@ -1558,184 +2387,11 @@
         <w:pStyle w:val="ListParagraph"/>
         <w:numPr>
           <w:ilvl w:val="0"/>
-          <w:numId w:val="10"/>
-        </w:numPr>
-      </w:pPr>
-      <w:r>
-        <w:t>Nube privada:</w:t>
-      </w:r>
-    </w:p>
-    <w:p>
-      <w:pPr>
-        <w:pStyle w:val="ListParagraph"/>
-        <w:numPr>
-          <w:ilvl w:val="0"/>
-          <w:numId w:val="11"/>
-        </w:numPr>
-      </w:pPr>
-      <w:r>
-        <w:t>No hay gastos de capital para escalar verticalmente.</w:t>
-      </w:r>
-    </w:p>
-    <w:p>
-      <w:pPr>
-        <w:pStyle w:val="ListParagraph"/>
-        <w:numPr>
-          <w:ilvl w:val="0"/>
-          <w:numId w:val="11"/>
-        </w:numPr>
-      </w:pPr>
-      <w:r>
-        <w:t xml:space="preserve">Las aplicaciones pueden aprovisionarse y </w:t>
-      </w:r>
-      <w:proofErr w:type="spellStart"/>
-      <w:r>
-        <w:t>desaprovisionarse</w:t>
-      </w:r>
-      <w:proofErr w:type="spellEnd"/>
-      <w:r>
-        <w:t xml:space="preserve"> rápidamente.</w:t>
-      </w:r>
-    </w:p>
-    <w:p>
-      <w:pPr>
-        <w:pStyle w:val="ListParagraph"/>
-        <w:numPr>
-          <w:ilvl w:val="0"/>
-          <w:numId w:val="11"/>
-        </w:numPr>
-      </w:pPr>
-      <w:r>
-        <w:t>Las organizaciones solo pagan por lo que usan.</w:t>
-      </w:r>
-    </w:p>
-    <w:p>
-      <w:pPr>
-        <w:pStyle w:val="ListParagraph"/>
-        <w:numPr>
-          <w:ilvl w:val="0"/>
-          <w:numId w:val="11"/>
-        </w:numPr>
-      </w:pPr>
-      <w:r>
-        <w:t>Las organizaciones no tienen un control total de los recursos y la seguridad.</w:t>
-      </w:r>
-    </w:p>
-    <w:p>
-      <w:pPr>
-        <w:pStyle w:val="ListParagraph"/>
-        <w:ind w:left="1080"/>
-      </w:pPr>
-    </w:p>
-    <w:p>
-      <w:pPr>
-        <w:pStyle w:val="ListParagraph"/>
-        <w:numPr>
-          <w:ilvl w:val="0"/>
-          <w:numId w:val="10"/>
-        </w:numPr>
-      </w:pPr>
-      <w:r>
-        <w:t>Nube publica:</w:t>
-      </w:r>
-    </w:p>
-    <w:p>
-      <w:pPr>
-        <w:pStyle w:val="ListParagraph"/>
-        <w:numPr>
-          <w:ilvl w:val="0"/>
-          <w:numId w:val="12"/>
-        </w:numPr>
-      </w:pPr>
-      <w:r>
-        <w:t>Las organizaciones tienen control total de recursos y seguridad.</w:t>
-      </w:r>
-    </w:p>
-    <w:p>
-      <w:pPr>
-        <w:pStyle w:val="ListParagraph"/>
-        <w:numPr>
-          <w:ilvl w:val="0"/>
-          <w:numId w:val="12"/>
-        </w:numPr>
-      </w:pPr>
-      <w:r>
-        <w:t>Los datos no se guardan con los datos de otras organizaciones.</w:t>
-      </w:r>
-    </w:p>
-    <w:p>
-      <w:pPr>
-        <w:pStyle w:val="ListParagraph"/>
-        <w:numPr>
-          <w:ilvl w:val="0"/>
-          <w:numId w:val="12"/>
-        </w:numPr>
-      </w:pPr>
-      <w:r>
-        <w:t xml:space="preserve">Debe </w:t>
-      </w:r>
-      <w:r>
-        <w:t>adquirirse</w:t>
-      </w:r>
-      <w:r>
-        <w:t xml:space="preserve"> hardware para la puesta en </w:t>
-      </w:r>
-      <w:r>
-        <w:t>funcionamiento y mantenimiento.</w:t>
-      </w:r>
-    </w:p>
-    <w:p>
-      <w:pPr>
-        <w:pStyle w:val="ListParagraph"/>
-        <w:numPr>
-          <w:ilvl w:val="0"/>
-          <w:numId w:val="12"/>
-        </w:numPr>
-      </w:pPr>
-      <w:r>
-        <w:t>Las organizaciones son responsables</w:t>
-      </w:r>
-      <w:r>
-        <w:t>:</w:t>
-      </w:r>
-    </w:p>
-    <w:p>
-      <w:pPr>
-        <w:pStyle w:val="ListParagraph"/>
-        <w:numPr>
-          <w:ilvl w:val="1"/>
-          <w:numId w:val="12"/>
-        </w:numPr>
-      </w:pPr>
-      <w:r>
-        <w:t>M</w:t>
-      </w:r>
-      <w:r>
-        <w:t>antenimiento</w:t>
-      </w:r>
-      <w:r>
-        <w:t xml:space="preserve"> y</w:t>
-      </w:r>
-      <w:r>
-        <w:t xml:space="preserve"> actualizaciones del hardware.</w:t>
-      </w:r>
-    </w:p>
-    <w:p>
-      <w:pPr>
-        <w:pStyle w:val="ListParagraph"/>
-        <w:ind w:left="1800"/>
-      </w:pPr>
-    </w:p>
-    <w:p>
-      <w:pPr>
-        <w:pStyle w:val="ListParagraph"/>
-        <w:numPr>
-          <w:ilvl w:val="0"/>
-          <w:numId w:val="10"/>
-        </w:numPr>
-      </w:pPr>
-      <w:r>
-        <w:t>Nube hibrida:</w:t>
+          <w:numId w:val="20"/>
+        </w:numPr>
+      </w:pPr>
+      <w:r>
+        <w:t>Comparación de Modelos en la Nube:</w:t>
       </w:r>
     </w:p>
     <w:p>
@@ -1747,7 +2403,7 @@
         </w:numPr>
       </w:pPr>
       <w:r>
-        <w:t>Proporciona máxima flexibilidad.</w:t>
+        <w:t>Prestación de servicios informáticos a través de Internet.</w:t>
       </w:r>
     </w:p>
     <w:p>
@@ -1759,15 +2415,7 @@
         </w:numPr>
       </w:pPr>
       <w:r>
-        <w:t xml:space="preserve">Las organizaciones determinan donde se van a ejecutar sus </w:t>
-      </w:r>
-      <w:proofErr w:type="gramStart"/>
-      <w:r>
-        <w:t>apps</w:t>
-      </w:r>
-      <w:proofErr w:type="gramEnd"/>
-      <w:r>
-        <w:t>.</w:t>
+        <w:t>Pago por los servicios utilizados.</w:t>
       </w:r>
     </w:p>
     <w:p>
@@ -1779,137 +2427,84 @@
         </w:numPr>
       </w:pPr>
       <w:r>
-        <w:t>Las organizaciones controlan</w:t>
-      </w:r>
-      <w:r>
-        <w:t>:</w:t>
-      </w:r>
-    </w:p>
-    <w:p>
-      <w:pPr>
-        <w:pStyle w:val="ListParagraph"/>
-        <w:numPr>
-          <w:ilvl w:val="1"/>
+        <w:t>Facilita la planificación, eficiencia y escalabilidad.</w:t>
+      </w:r>
+    </w:p>
+    <w:p>
+      <w:pPr>
+        <w:pStyle w:val="ListParagraph"/>
+        <w:numPr>
+          <w:ilvl w:val="0"/>
           <w:numId w:val="13"/>
         </w:numPr>
       </w:pPr>
       <w:r>
-        <w:t>Seguridad</w:t>
-      </w:r>
-    </w:p>
-    <w:p>
-      <w:pPr>
-        <w:pStyle w:val="ListParagraph"/>
-        <w:numPr>
-          <w:ilvl w:val="1"/>
+        <w:t>Analogía: Alquiler de potencia de procesamiento y almacenamiento de un centro de datos de terceros.</w:t>
+      </w:r>
+    </w:p>
+    <w:p>
+      <w:pPr>
+        <w:ind w:left="720"/>
+      </w:pPr>
+    </w:p>
+    <w:p>
+      <w:pPr>
+        <w:pStyle w:val="ListParagraph"/>
+        <w:numPr>
+          <w:ilvl w:val="0"/>
+          <w:numId w:val="20"/>
+        </w:numPr>
+      </w:pPr>
+      <w:r>
+        <w:t>Resumen del Modelo de Nube:</w:t>
+      </w:r>
+    </w:p>
+    <w:p>
+      <w:pPr>
+        <w:pStyle w:val="ListParagraph"/>
+        <w:numPr>
+          <w:ilvl w:val="0"/>
           <w:numId w:val="13"/>
         </w:numPr>
       </w:pPr>
       <w:r>
-        <w:t>Cumplimiento o requisitos legales.</w:t>
-      </w:r>
-    </w:p>
-    <w:p>
-      <w:pPr>
-        <w:pStyle w:val="ListParagraph"/>
-        <w:ind w:left="1800"/>
-      </w:pPr>
-    </w:p>
-    <w:p>
-      <w:pPr>
-        <w:pStyle w:val="ListParagraph"/>
-        <w:numPr>
-          <w:ilvl w:val="0"/>
-          <w:numId w:val="10"/>
-        </w:numPr>
-      </w:pPr>
-      <w:r>
-        <w:t>Nubes múltiples:</w:t>
-      </w:r>
-    </w:p>
-    <w:p>
-      <w:pPr>
-        <w:pStyle w:val="ListParagraph"/>
-        <w:numPr>
-          <w:ilvl w:val="0"/>
-          <w:numId w:val="14"/>
-        </w:numPr>
-      </w:pPr>
-      <w:r>
-        <w:t xml:space="preserve">Puede aprovechar características de distintos </w:t>
-      </w:r>
-      <w:r>
-        <w:t>proveedores.</w:t>
-      </w:r>
-    </w:p>
-    <w:p>
-      <w:pPr>
-        <w:pStyle w:val="ListParagraph"/>
-        <w:ind w:left="1080"/>
-      </w:pPr>
-    </w:p>
-    <w:p>
-      <w:pPr>
-        <w:pStyle w:val="ListParagraph"/>
-        <w:numPr>
-          <w:ilvl w:val="0"/>
-          <w:numId w:val="10"/>
-        </w:numPr>
-      </w:pPr>
-      <w:r>
-        <w:t>Azure Arc:</w:t>
-      </w:r>
-    </w:p>
-    <w:p>
-      <w:pPr>
-        <w:pStyle w:val="ListParagraph"/>
-        <w:numPr>
-          <w:ilvl w:val="0"/>
-          <w:numId w:val="14"/>
-        </w:numPr>
-      </w:pPr>
-      <w:r>
-        <w:t>C</w:t>
-      </w:r>
-      <w:r>
-        <w:t>onjunto de tecnologías que ayudan a administrar el entorno en la nube.</w:t>
-      </w:r>
-    </w:p>
-    <w:p>
-      <w:pPr>
-        <w:pStyle w:val="ListParagraph"/>
-      </w:pPr>
-    </w:p>
-    <w:p>
-      <w:pPr>
-        <w:pStyle w:val="ListParagraph"/>
-        <w:numPr>
-          <w:ilvl w:val="0"/>
-          <w:numId w:val="10"/>
-        </w:numPr>
-      </w:pPr>
-      <w:r>
-        <w:t xml:space="preserve">Azure VMware </w:t>
-      </w:r>
-      <w:proofErr w:type="spellStart"/>
-      <w:r>
-        <w:t>Solution</w:t>
-      </w:r>
-      <w:proofErr w:type="spellEnd"/>
-      <w:r>
-        <w:t>:</w:t>
-      </w:r>
-    </w:p>
-    <w:p>
-      <w:pPr>
-        <w:pStyle w:val="ListParagraph"/>
-        <w:numPr>
-          <w:ilvl w:val="0"/>
-          <w:numId w:val="14"/>
-        </w:numPr>
-      </w:pPr>
-      <w:r>
-        <w:t>Migrar a una nube pública o híbrida.</w:t>
+        <w:t>Alquiler de recursos según necesidades.</w:t>
+      </w:r>
+    </w:p>
+    <w:p>
+      <w:pPr>
+        <w:pStyle w:val="ListParagraph"/>
+        <w:numPr>
+          <w:ilvl w:val="0"/>
+          <w:numId w:val="13"/>
+        </w:numPr>
+      </w:pPr>
+      <w:r>
+        <w:t>Devolución de recursos no utilizados.</w:t>
+      </w:r>
+    </w:p>
+    <w:p>
+      <w:pPr>
+        <w:pStyle w:val="ListParagraph"/>
+        <w:numPr>
+          <w:ilvl w:val="0"/>
+          <w:numId w:val="13"/>
+        </w:numPr>
+      </w:pPr>
+      <w:r>
+        <w:t>Proveedor de nube gestiona la infraestructura.</w:t>
+      </w:r>
+    </w:p>
+    <w:p>
+      <w:pPr>
+        <w:pStyle w:val="ListParagraph"/>
+        <w:numPr>
+          <w:ilvl w:val="0"/>
+          <w:numId w:val="13"/>
+        </w:numPr>
+      </w:pPr>
+      <w:r>
+        <w:t>Soluciones rápidas para desafíos empresariales.</w:t>
       </w:r>
     </w:p>
     <w:p/>
@@ -1917,468 +2512,7 @@
       <w:pPr>
         <w:pStyle w:val="Heading2"/>
       </w:pPr>
-      <w:bookmarkStart w:id="3" w:name="_Toc159857242"/>
-      <w:r>
-        <w:t>M</w:t>
-      </w:r>
-      <w:r>
-        <w:t>odelo basado en el consumo</w:t>
-      </w:r>
-      <w:bookmarkEnd w:id="3"/>
-    </w:p>
-    <w:p/>
-    <w:p>
-      <w:pPr>
-        <w:pStyle w:val="ListParagraph"/>
-        <w:numPr>
-          <w:ilvl w:val="0"/>
-          <w:numId w:val="20"/>
-        </w:numPr>
-      </w:pPr>
-      <w:r>
-        <w:t>Modelos de Gastos en Infraestructura de TI:</w:t>
-      </w:r>
-    </w:p>
-    <w:p>
-      <w:pPr>
-        <w:pStyle w:val="ListParagraph"/>
-        <w:numPr>
-          <w:ilvl w:val="0"/>
-          <w:numId w:val="13"/>
-        </w:numPr>
-      </w:pPr>
-      <w:r>
-        <w:t>Gastos de Capital (</w:t>
-      </w:r>
-      <w:proofErr w:type="spellStart"/>
-      <w:r>
-        <w:t>CapEx</w:t>
-      </w:r>
-      <w:proofErr w:type="spellEnd"/>
-      <w:r>
-        <w:t>):</w:t>
-      </w:r>
-    </w:p>
-    <w:p>
-      <w:pPr>
-        <w:pStyle w:val="ListParagraph"/>
-        <w:numPr>
-          <w:ilvl w:val="1"/>
-          <w:numId w:val="13"/>
-        </w:numPr>
-      </w:pPr>
-      <w:r>
-        <w:t>Un gasto por adelantado para recursos tangibles.</w:t>
-      </w:r>
-    </w:p>
-    <w:p>
-      <w:pPr>
-        <w:pStyle w:val="ListParagraph"/>
-        <w:numPr>
-          <w:ilvl w:val="1"/>
-          <w:numId w:val="13"/>
-        </w:numPr>
-      </w:pPr>
-      <w:r>
-        <w:t>Ejemplos: Edificio nuevo, centro de datos, vehículo de empresa.</w:t>
-      </w:r>
-    </w:p>
-    <w:p>
-      <w:pPr>
-        <w:pStyle w:val="ListParagraph"/>
-        <w:numPr>
-          <w:ilvl w:val="0"/>
-          <w:numId w:val="13"/>
-        </w:numPr>
-      </w:pPr>
-      <w:r>
-        <w:t>Gastos Operativos (</w:t>
-      </w:r>
-      <w:proofErr w:type="spellStart"/>
-      <w:r>
-        <w:t>OpEx</w:t>
-      </w:r>
-      <w:proofErr w:type="spellEnd"/>
-      <w:r>
-        <w:t>):</w:t>
-      </w:r>
-    </w:p>
-    <w:p>
-      <w:pPr>
-        <w:pStyle w:val="ListParagraph"/>
-        <w:numPr>
-          <w:ilvl w:val="1"/>
-          <w:numId w:val="13"/>
-        </w:numPr>
-      </w:pPr>
-      <w:r>
-        <w:t>Gasto a lo largo del tiempo en servicios o productos.</w:t>
-      </w:r>
-    </w:p>
-    <w:p>
-      <w:pPr>
-        <w:pStyle w:val="ListParagraph"/>
-        <w:numPr>
-          <w:ilvl w:val="1"/>
-          <w:numId w:val="13"/>
-        </w:numPr>
-      </w:pPr>
-      <w:r>
-        <w:t>Ejemplos: Alquiler de centro de convenciones, servicios en la nube.</w:t>
-      </w:r>
-    </w:p>
-    <w:p/>
-    <w:p>
-      <w:pPr>
-        <w:pStyle w:val="ListParagraph"/>
-        <w:numPr>
-          <w:ilvl w:val="0"/>
-          <w:numId w:val="20"/>
-        </w:numPr>
-      </w:pPr>
-      <w:r>
-        <w:t xml:space="preserve"> Informática en la Nube y Gastos Operativos:</w:t>
-      </w:r>
-    </w:p>
-    <w:p>
-      <w:pPr>
-        <w:pStyle w:val="ListParagraph"/>
-        <w:numPr>
-          <w:ilvl w:val="0"/>
-          <w:numId w:val="13"/>
-        </w:numPr>
-      </w:pPr>
-      <w:r>
-        <w:t>Funciona en un modelo basado en el consumo.</w:t>
-      </w:r>
-    </w:p>
-    <w:p>
-      <w:pPr>
-        <w:pStyle w:val="ListParagraph"/>
-        <w:numPr>
-          <w:ilvl w:val="0"/>
-          <w:numId w:val="13"/>
-        </w:numPr>
-      </w:pPr>
-      <w:r>
-        <w:lastRenderedPageBreak/>
-        <w:t>No paga por infraestructura física, electricidad ni mantenimiento de un centro de datos.</w:t>
-      </w:r>
-    </w:p>
-    <w:p>
-      <w:pPr>
-        <w:pStyle w:val="ListParagraph"/>
-        <w:numPr>
-          <w:ilvl w:val="0"/>
-          <w:numId w:val="13"/>
-        </w:numPr>
-      </w:pPr>
-      <w:r>
-        <w:t>Ventajas del modelo basado en el consumo:</w:t>
-      </w:r>
-    </w:p>
-    <w:p>
-      <w:pPr>
-        <w:pStyle w:val="ListParagraph"/>
-        <w:numPr>
-          <w:ilvl w:val="1"/>
-          <w:numId w:val="13"/>
-        </w:numPr>
-      </w:pPr>
-      <w:r>
-        <w:t>Sin costes por adelantado.</w:t>
-      </w:r>
-    </w:p>
-    <w:p>
-      <w:pPr>
-        <w:pStyle w:val="ListParagraph"/>
-        <w:numPr>
-          <w:ilvl w:val="1"/>
-          <w:numId w:val="13"/>
-        </w:numPr>
-      </w:pPr>
-      <w:r>
-        <w:t>Evita la gestión de infraestructuras costosas.</w:t>
-      </w:r>
-    </w:p>
-    <w:p>
-      <w:pPr>
-        <w:pStyle w:val="ListParagraph"/>
-        <w:numPr>
-          <w:ilvl w:val="1"/>
-          <w:numId w:val="13"/>
-        </w:numPr>
-      </w:pPr>
-      <w:r>
-        <w:t>Pago por recursos de TI utilizados.</w:t>
-      </w:r>
-    </w:p>
-    <w:p>
-      <w:pPr>
-        <w:pStyle w:val="ListParagraph"/>
-        <w:numPr>
-          <w:ilvl w:val="1"/>
-          <w:numId w:val="13"/>
-        </w:numPr>
-      </w:pPr>
-      <w:r>
-        <w:t>Escalabilidad según necesidades.</w:t>
-      </w:r>
-    </w:p>
-    <w:p>
-      <w:pPr>
-        <w:pStyle w:val="ListParagraph"/>
-        <w:numPr>
-          <w:ilvl w:val="1"/>
-          <w:numId w:val="13"/>
-        </w:numPr>
-      </w:pPr>
-      <w:r>
-        <w:t>No se pagan recursos no utilizados.</w:t>
-      </w:r>
-    </w:p>
-    <w:p/>
-    <w:p>
-      <w:pPr>
-        <w:pStyle w:val="ListParagraph"/>
-        <w:numPr>
-          <w:ilvl w:val="0"/>
-          <w:numId w:val="20"/>
-        </w:numPr>
-      </w:pPr>
-      <w:r>
-        <w:t>Desafíos de Centros de Datos Tradicionales:</w:t>
-      </w:r>
-    </w:p>
-    <w:p>
-      <w:pPr>
-        <w:pStyle w:val="ListParagraph"/>
-        <w:numPr>
-          <w:ilvl w:val="0"/>
-          <w:numId w:val="13"/>
-        </w:numPr>
-      </w:pPr>
-      <w:r>
-        <w:t>Necesidad de calcular necesidades futuras de recursos.</w:t>
-      </w:r>
-    </w:p>
-    <w:p>
-      <w:pPr>
-        <w:pStyle w:val="ListParagraph"/>
-        <w:numPr>
-          <w:ilvl w:val="0"/>
-          <w:numId w:val="13"/>
-        </w:numPr>
-      </w:pPr>
-      <w:r>
-        <w:t>Riesgo de sobrestimación o subestimación.</w:t>
-      </w:r>
-    </w:p>
-    <w:p>
-      <w:pPr>
-        <w:pStyle w:val="ListParagraph"/>
-        <w:numPr>
-          <w:ilvl w:val="0"/>
-          <w:numId w:val="13"/>
-        </w:numPr>
-      </w:pPr>
-      <w:r>
-        <w:t>Consecuencias en costos y rendimiento.</w:t>
-      </w:r>
-    </w:p>
-    <w:p/>
-    <w:p>
-      <w:pPr>
-        <w:pStyle w:val="ListParagraph"/>
-        <w:numPr>
-          <w:ilvl w:val="0"/>
-          <w:numId w:val="20"/>
-        </w:numPr>
-      </w:pPr>
-      <w:r>
-        <w:t>Ventajas del Modelo de Precios en la Nube:</w:t>
-      </w:r>
-    </w:p>
-    <w:p>
-      <w:pPr>
-        <w:pStyle w:val="ListParagraph"/>
-        <w:numPr>
-          <w:ilvl w:val="0"/>
-          <w:numId w:val="13"/>
-        </w:numPr>
-      </w:pPr>
-      <w:r>
-        <w:t>Pago por uso, modelo de precios de pago por uso.</w:t>
-      </w:r>
-    </w:p>
-    <w:p>
-      <w:pPr>
-        <w:pStyle w:val="ListParagraph"/>
-        <w:numPr>
-          <w:ilvl w:val="0"/>
-          <w:numId w:val="13"/>
-        </w:numPr>
-      </w:pPr>
-      <w:r>
-        <w:t>Permite planificar y administrar costos operativos.</w:t>
-      </w:r>
-    </w:p>
-    <w:p>
-      <w:pPr>
-        <w:pStyle w:val="ListParagraph"/>
-        <w:numPr>
-          <w:ilvl w:val="0"/>
-          <w:numId w:val="13"/>
-        </w:numPr>
-      </w:pPr>
-      <w:r>
-        <w:t>Mayor eficiencia en la ejecución de infraestructura.</w:t>
-      </w:r>
-    </w:p>
-    <w:p>
-      <w:pPr>
-        <w:pStyle w:val="ListParagraph"/>
-        <w:numPr>
-          <w:ilvl w:val="0"/>
-          <w:numId w:val="13"/>
-        </w:numPr>
-      </w:pPr>
-      <w:r>
-        <w:t>Escalabilidad adaptada a cambios empresariales.</w:t>
-      </w:r>
-    </w:p>
-    <w:p/>
-    <w:p>
-      <w:pPr>
-        <w:pStyle w:val="ListParagraph"/>
-        <w:numPr>
-          <w:ilvl w:val="0"/>
-          <w:numId w:val="20"/>
-        </w:numPr>
-      </w:pPr>
-      <w:r>
-        <w:t>Comparación de Modelos en la Nube:</w:t>
-      </w:r>
-    </w:p>
-    <w:p>
-      <w:pPr>
-        <w:pStyle w:val="ListParagraph"/>
-        <w:numPr>
-          <w:ilvl w:val="0"/>
-          <w:numId w:val="13"/>
-        </w:numPr>
-      </w:pPr>
-      <w:r>
-        <w:t>Prestación de servicios informáticos a través de Internet.</w:t>
-      </w:r>
-    </w:p>
-    <w:p>
-      <w:pPr>
-        <w:pStyle w:val="ListParagraph"/>
-        <w:numPr>
-          <w:ilvl w:val="0"/>
-          <w:numId w:val="13"/>
-        </w:numPr>
-      </w:pPr>
-      <w:r>
-        <w:t>Pago por los servicios utilizados.</w:t>
-      </w:r>
-    </w:p>
-    <w:p>
-      <w:pPr>
-        <w:pStyle w:val="ListParagraph"/>
-        <w:numPr>
-          <w:ilvl w:val="0"/>
-          <w:numId w:val="13"/>
-        </w:numPr>
-      </w:pPr>
-      <w:r>
-        <w:t>Facilita la planificación, eficiencia y escalabilidad.</w:t>
-      </w:r>
-    </w:p>
-    <w:p>
-      <w:pPr>
-        <w:pStyle w:val="ListParagraph"/>
-        <w:numPr>
-          <w:ilvl w:val="0"/>
-          <w:numId w:val="13"/>
-        </w:numPr>
-      </w:pPr>
-      <w:r>
-        <w:t>Analogía: Alquiler de potencia de procesamiento y almacenamiento de un centro de datos de terceros.</w:t>
-      </w:r>
-    </w:p>
-    <w:p>
-      <w:pPr>
-        <w:ind w:left="720"/>
-      </w:pPr>
-    </w:p>
-    <w:p>
-      <w:pPr>
-        <w:pStyle w:val="ListParagraph"/>
-        <w:numPr>
-          <w:ilvl w:val="0"/>
-          <w:numId w:val="20"/>
-        </w:numPr>
-      </w:pPr>
-      <w:r>
-        <w:t>Resumen del Modelo de Nube:</w:t>
-      </w:r>
-    </w:p>
-    <w:p>
-      <w:pPr>
-        <w:pStyle w:val="ListParagraph"/>
-        <w:numPr>
-          <w:ilvl w:val="0"/>
-          <w:numId w:val="13"/>
-        </w:numPr>
-      </w:pPr>
-      <w:r>
-        <w:t>Alquiler de recursos según necesidades.</w:t>
-      </w:r>
-    </w:p>
-    <w:p>
-      <w:pPr>
-        <w:pStyle w:val="ListParagraph"/>
-        <w:numPr>
-          <w:ilvl w:val="0"/>
-          <w:numId w:val="13"/>
-        </w:numPr>
-      </w:pPr>
-      <w:r>
-        <w:t>Devolución de recursos no utilizados.</w:t>
-      </w:r>
-    </w:p>
-    <w:p>
-      <w:pPr>
-        <w:pStyle w:val="ListParagraph"/>
-        <w:numPr>
-          <w:ilvl w:val="0"/>
-          <w:numId w:val="13"/>
-        </w:numPr>
-      </w:pPr>
-      <w:r>
-        <w:t>Proveedor de nube gestiona la infraestructura.</w:t>
-      </w:r>
-    </w:p>
-    <w:p>
-      <w:pPr>
-        <w:pStyle w:val="ListParagraph"/>
-        <w:numPr>
-          <w:ilvl w:val="0"/>
-          <w:numId w:val="13"/>
-        </w:numPr>
-      </w:pPr>
-      <w:r>
-        <w:t>Soluciones rápidas para desafíos empresariales.</w:t>
-      </w:r>
-    </w:p>
-    <w:p/>
-    <w:p>
-      <w:pPr>
-        <w:pStyle w:val="Heading2"/>
-      </w:pPr>
-      <w:bookmarkStart w:id="4" w:name="_Toc159857243"/>
+      <w:bookmarkStart w:id="4" w:name="_Toc160113567"/>
       <w:r>
         <w:t>Resumen</w:t>
       </w:r>
@@ -2466,11 +2600,12 @@
           <w:shd w:val="clear" w:color="auto" w:fill="FFFFFF"/>
         </w:rPr>
       </w:pPr>
-      <w:bookmarkStart w:id="5" w:name="_Toc159857244"/>
+      <w:bookmarkStart w:id="5" w:name="_Toc160113568"/>
       <w:r>
         <w:rPr>
           <w:shd w:val="clear" w:color="auto" w:fill="FFFFFF"/>
         </w:rPr>
+        <w:lastRenderedPageBreak/>
         <w:t>V</w:t>
       </w:r>
       <w:r>
@@ -2485,7 +2620,7 @@
       <w:pPr>
         <w:pStyle w:val="Heading2"/>
       </w:pPr>
-      <w:bookmarkStart w:id="6" w:name="_Toc159857245"/>
+      <w:bookmarkStart w:id="6" w:name="_Toc160113569"/>
       <w:r>
         <w:t>Alta disponibilidad y escalabilidad</w:t>
       </w:r>
@@ -2496,16 +2631,7 @@
     </w:p>
     <w:p>
       <w:r>
-        <w:t xml:space="preserve">Garantiza la </w:t>
-      </w:r>
-      <w:r>
-        <w:t>máxima disponibilidad de recursos</w:t>
-      </w:r>
-      <w:r>
-        <w:t xml:space="preserve"> i</w:t>
-      </w:r>
-      <w:r>
-        <w:t>ndependiente de interrupciones o eventos.</w:t>
+        <w:t>Garantiza la máxima disponibilidad de recursos independiente de interrupciones o eventos.</w:t>
       </w:r>
       <w:r>
         <w:t xml:space="preserve"> </w:t>
@@ -2647,7 +2773,7 @@
       <w:pPr>
         <w:pStyle w:val="Heading2"/>
       </w:pPr>
-      <w:bookmarkStart w:id="7" w:name="_Toc159857246"/>
+      <w:bookmarkStart w:id="7" w:name="_Toc160113570"/>
       <w:r>
         <w:t>Confiabilidad y previsibilidad</w:t>
       </w:r>
@@ -2674,7 +2800,6 @@
         </w:numPr>
       </w:pPr>
       <w:r>
-        <w:lastRenderedPageBreak/>
         <w:t>Capacidad de</w:t>
       </w:r>
       <w:r>
@@ -2836,7 +2961,7 @@
       <w:pPr>
         <w:pStyle w:val="Heading2"/>
       </w:pPr>
-      <w:bookmarkStart w:id="8" w:name="_Toc159857247"/>
+      <w:bookmarkStart w:id="8" w:name="_Toc160113571"/>
       <w:r>
         <w:t>Seguridad y gobernanza</w:t>
       </w:r>
@@ -2870,7 +2995,7 @@
       <w:pPr>
         <w:pStyle w:val="Heading2"/>
       </w:pPr>
-      <w:bookmarkStart w:id="9" w:name="_Toc159857248"/>
+      <w:bookmarkStart w:id="9" w:name="_Toc160113572"/>
       <w:r>
         <w:t xml:space="preserve">Capacidad de </w:t>
       </w:r>
@@ -2903,6 +3028,7 @@
         </w:numPr>
       </w:pPr>
       <w:r>
+        <w:lastRenderedPageBreak/>
         <w:t>Escalar automáticamente recursos según necesidades.</w:t>
       </w:r>
     </w:p>
@@ -3014,7 +3140,7 @@
       <w:pPr>
         <w:pStyle w:val="Heading2"/>
       </w:pPr>
-      <w:bookmarkStart w:id="10" w:name="_Toc159857249"/>
+      <w:bookmarkStart w:id="10" w:name="_Toc160113573"/>
       <w:r>
         <w:t>Resumen</w:t>
       </w:r>
@@ -3023,7 +3149,8 @@
     <w:p>
       <w:pPr>
         <w:rPr>
-          <w:rStyle w:val="Hyperlink"/>
+          <w:color w:val="0563C1" w:themeColor="hyperlink"/>
+          <w:u w:val="single"/>
         </w:rPr>
       </w:pPr>
       <w:r>
@@ -3035,8 +3162,977 @@
     </w:p>
     <w:p>
       <w:pPr>
+        <w:pStyle w:val="Heading1"/>
+      </w:pPr>
+      <w:bookmarkStart w:id="11" w:name="_Toc160113574"/>
+      <w:r>
+        <w:lastRenderedPageBreak/>
+        <w:t>Virtual Machines</w:t>
+      </w:r>
+      <w:bookmarkEnd w:id="11"/>
+    </w:p>
+    <w:p>
+      <w:pPr>
         <w:pStyle w:val="Heading2"/>
-      </w:pPr>
+        <w:rPr>
+          <w:rFonts w:eastAsia="Times New Roman"/>
+          <w:lang w:eastAsia="es-ES"/>
+        </w:rPr>
+      </w:pPr>
+      <w:bookmarkStart w:id="12" w:name="_Toc160113575"/>
+      <w:r>
+        <w:rPr>
+          <w:rFonts w:eastAsia="Times New Roman"/>
+          <w:lang w:eastAsia="es-ES"/>
+        </w:rPr>
+        <w:t>Lista de comprobación</w:t>
+      </w:r>
+      <w:bookmarkEnd w:id="12"/>
+    </w:p>
+    <w:p>
+      <w:pPr>
+        <w:pStyle w:val="ListParagraph"/>
+        <w:numPr>
+          <w:ilvl w:val="0"/>
+          <w:numId w:val="30"/>
+        </w:numPr>
+      </w:pPr>
+      <w:r>
+        <w:t>Consideraciones previas a la creación de una máquina virtual en Azure:</w:t>
+      </w:r>
+    </w:p>
+    <w:p>
+      <w:pPr>
+        <w:pStyle w:val="ListParagraph"/>
+        <w:numPr>
+          <w:ilvl w:val="1"/>
+          <w:numId w:val="10"/>
+        </w:numPr>
+      </w:pPr>
+      <w:r>
+        <w:t>Reflexionar sobre la infraestructura actual</w:t>
+      </w:r>
+    </w:p>
+    <w:p>
+      <w:pPr>
+        <w:pStyle w:val="ListParagraph"/>
+        <w:numPr>
+          <w:ilvl w:val="1"/>
+          <w:numId w:val="10"/>
+        </w:numPr>
+      </w:pPr>
+      <w:r>
+        <w:t>Planificar la migración de servidores locales a Azure</w:t>
+      </w:r>
+    </w:p>
+    <w:p>
+      <w:pPr>
+        <w:pStyle w:val="ListParagraph"/>
+        <w:numPr>
+          <w:ilvl w:val="1"/>
+          <w:numId w:val="10"/>
+        </w:numPr>
+      </w:pPr>
+      <w:r>
+        <w:t>Algunos componentes:</w:t>
+      </w:r>
+    </w:p>
+    <w:p>
+      <w:pPr>
+        <w:pStyle w:val="ListParagraph"/>
+        <w:numPr>
+          <w:ilvl w:val="1"/>
+          <w:numId w:val="13"/>
+        </w:numPr>
+      </w:pPr>
+      <w:r>
+        <w:t>La propia máquina virtual</w:t>
+      </w:r>
+    </w:p>
+    <w:p>
+      <w:pPr>
+        <w:pStyle w:val="ListParagraph"/>
+        <w:numPr>
+          <w:ilvl w:val="1"/>
+          <w:numId w:val="13"/>
+        </w:numPr>
+      </w:pPr>
+      <w:r>
+        <w:t>Discos de almacenamiento</w:t>
+      </w:r>
+    </w:p>
+    <w:p>
+      <w:pPr>
+        <w:pStyle w:val="ListParagraph"/>
+        <w:numPr>
+          <w:ilvl w:val="1"/>
+          <w:numId w:val="13"/>
+        </w:numPr>
+      </w:pPr>
+      <w:r>
+        <w:t xml:space="preserve">Virtual </w:t>
+      </w:r>
+      <w:proofErr w:type="spellStart"/>
+      <w:r>
+        <w:t>network</w:t>
+      </w:r>
+      <w:proofErr w:type="spellEnd"/>
+    </w:p>
+    <w:p>
+      <w:pPr>
+        <w:pStyle w:val="ListParagraph"/>
+        <w:numPr>
+          <w:ilvl w:val="1"/>
+          <w:numId w:val="13"/>
+        </w:numPr>
+      </w:pPr>
+      <w:r>
+        <w:t>Interfaz de red</w:t>
+      </w:r>
+    </w:p>
+    <w:p>
+      <w:pPr>
+        <w:pStyle w:val="ListParagraph"/>
+        <w:numPr>
+          <w:ilvl w:val="1"/>
+          <w:numId w:val="13"/>
+        </w:numPr>
+      </w:pPr>
+      <w:r>
+        <w:t>Grupo de seguridad de red (NSG)</w:t>
+      </w:r>
+    </w:p>
+    <w:p>
+      <w:pPr>
+        <w:pStyle w:val="ListParagraph"/>
+        <w:numPr>
+          <w:ilvl w:val="1"/>
+          <w:numId w:val="13"/>
+        </w:numPr>
+      </w:pPr>
+      <w:r>
+        <w:t>Dirección IP (pública, privada o ambas)</w:t>
+      </w:r>
+    </w:p>
+    <w:p/>
+    <w:p>
+      <w:pPr>
+        <w:pStyle w:val="ListParagraph"/>
+        <w:numPr>
+          <w:ilvl w:val="0"/>
+          <w:numId w:val="30"/>
+        </w:numPr>
+      </w:pPr>
+      <w:r>
+        <w:t>Recursos necesarios para máquinas virtuales de IaaS:</w:t>
+      </w:r>
+    </w:p>
+    <w:p>
+      <w:pPr>
+        <w:pStyle w:val="ListParagraph"/>
+        <w:numPr>
+          <w:ilvl w:val="0"/>
+          <w:numId w:val="31"/>
+        </w:numPr>
+      </w:pPr>
+      <w:r>
+        <w:t>La red:</w:t>
+      </w:r>
+    </w:p>
+    <w:p>
+      <w:pPr>
+        <w:pStyle w:val="ListParagraph"/>
+        <w:numPr>
+          <w:ilvl w:val="1"/>
+          <w:numId w:val="13"/>
+        </w:numPr>
+      </w:pPr>
+      <w:r>
+        <w:t>Nombre de la máquina virtual</w:t>
+      </w:r>
+    </w:p>
+    <w:p>
+      <w:pPr>
+        <w:pStyle w:val="ListParagraph"/>
+        <w:numPr>
+          <w:ilvl w:val="1"/>
+          <w:numId w:val="13"/>
+        </w:numPr>
+      </w:pPr>
+      <w:proofErr w:type="spellStart"/>
+      <w:r>
+        <w:t>Location</w:t>
+      </w:r>
+      <w:proofErr w:type="spellEnd"/>
+    </w:p>
+    <w:p>
+      <w:pPr>
+        <w:pStyle w:val="ListParagraph"/>
+        <w:numPr>
+          <w:ilvl w:val="1"/>
+          <w:numId w:val="13"/>
+        </w:numPr>
+      </w:pPr>
+      <w:r>
+        <w:t>Tamaño de la máquina virtual</w:t>
+      </w:r>
+    </w:p>
+    <w:p>
+      <w:pPr>
+        <w:pStyle w:val="ListParagraph"/>
+        <w:numPr>
+          <w:ilvl w:val="0"/>
+          <w:numId w:val="31"/>
+        </w:numPr>
+      </w:pPr>
+      <w:r>
+        <w:t>Discos:</w:t>
+      </w:r>
+    </w:p>
+    <w:p>
+      <w:pPr>
+        <w:pStyle w:val="ListParagraph"/>
+        <w:numPr>
+          <w:ilvl w:val="1"/>
+          <w:numId w:val="31"/>
+        </w:numPr>
+      </w:pPr>
+      <w:r>
+        <w:t>Sistema operativo</w:t>
+      </w:r>
+    </w:p>
+    <w:p>
+      <w:pPr>
+        <w:pStyle w:val="ListParagraph"/>
+        <w:numPr>
+          <w:ilvl w:val="0"/>
+          <w:numId w:val="31"/>
+        </w:numPr>
+      </w:pPr>
+      <w:r>
+        <w:t>Consideraciones sobre la red:</w:t>
+      </w:r>
+    </w:p>
+    <w:p>
+      <w:pPr>
+        <w:pStyle w:val="ListParagraph"/>
+        <w:numPr>
+          <w:ilvl w:val="1"/>
+          <w:numId w:val="13"/>
+        </w:numPr>
+      </w:pPr>
+      <w:r>
+        <w:t>Comunicación del servidor</w:t>
+      </w:r>
+    </w:p>
+    <w:p>
+      <w:pPr>
+        <w:pStyle w:val="ListParagraph"/>
+        <w:numPr>
+          <w:ilvl w:val="1"/>
+          <w:numId w:val="13"/>
+        </w:numPr>
+      </w:pPr>
+      <w:r>
+        <w:t>Puertos abiertos</w:t>
+      </w:r>
+    </w:p>
+    <w:p>
+      <w:pPr>
+        <w:pStyle w:val="ListParagraph"/>
+        <w:numPr>
+          <w:ilvl w:val="1"/>
+          <w:numId w:val="13"/>
+        </w:numPr>
+      </w:pPr>
+      <w:r>
+        <w:t>Uso de redes virtuales en Azure</w:t>
+      </w:r>
+    </w:p>
+    <w:p>
+      <w:pPr>
+        <w:pStyle w:val="ListParagraph"/>
+        <w:numPr>
+          <w:ilvl w:val="1"/>
+          <w:numId w:val="13"/>
+        </w:numPr>
+      </w:pPr>
+      <w:r>
+        <w:t>Configuración de redes virtuales</w:t>
+      </w:r>
+    </w:p>
+    <w:p>
+      <w:pPr>
+        <w:pStyle w:val="ListParagraph"/>
+        <w:numPr>
+          <w:ilvl w:val="1"/>
+          <w:numId w:val="13"/>
+        </w:numPr>
+      </w:pPr>
+      <w:r>
+        <w:t>Segregación de la red:</w:t>
+      </w:r>
+    </w:p>
+    <w:p>
+      <w:pPr>
+        <w:pStyle w:val="ListParagraph"/>
+        <w:numPr>
+          <w:ilvl w:val="2"/>
+          <w:numId w:val="13"/>
+        </w:numPr>
+      </w:pPr>
+      <w:r>
+        <w:t>Espacios de direcciones</w:t>
+      </w:r>
+    </w:p>
+    <w:p>
+      <w:pPr>
+        <w:pStyle w:val="ListParagraph"/>
+        <w:numPr>
+          <w:ilvl w:val="2"/>
+          <w:numId w:val="13"/>
+        </w:numPr>
+      </w:pPr>
+      <w:r>
+        <w:t>Subredes</w:t>
+      </w:r>
+    </w:p>
+    <w:p>
+      <w:pPr>
+        <w:pStyle w:val="ListParagraph"/>
+        <w:numPr>
+          <w:ilvl w:val="2"/>
+          <w:numId w:val="13"/>
+        </w:numPr>
+      </w:pPr>
+      <w:r>
+        <w:t>Protección de la red mediante NSG</w:t>
+      </w:r>
+    </w:p>
+    <w:p/>
+    <w:p>
+      <w:pPr>
+        <w:pStyle w:val="ListParagraph"/>
+        <w:numPr>
+          <w:ilvl w:val="0"/>
+          <w:numId w:val="30"/>
+        </w:numPr>
+      </w:pPr>
+      <w:r>
+        <w:t>Planeamiento de la implementación de cada máquina virtual:</w:t>
+      </w:r>
+    </w:p>
+    <w:p>
+      <w:pPr>
+        <w:pStyle w:val="ListParagraph"/>
+        <w:numPr>
+          <w:ilvl w:val="0"/>
+          <w:numId w:val="31"/>
+        </w:numPr>
+      </w:pPr>
+      <w:r>
+        <w:t>Inventariar servidor existente</w:t>
+      </w:r>
+    </w:p>
+    <w:p>
+      <w:pPr>
+        <w:pStyle w:val="ListParagraph"/>
+        <w:numPr>
+          <w:ilvl w:val="0"/>
+          <w:numId w:val="31"/>
+        </w:numPr>
+      </w:pPr>
+      <w:r>
+        <w:t>Información que recopilar</w:t>
+      </w:r>
+      <w:r>
+        <w:t>:</w:t>
+      </w:r>
+    </w:p>
+    <w:p>
+      <w:pPr>
+        <w:pStyle w:val="ListParagraph"/>
+        <w:numPr>
+          <w:ilvl w:val="1"/>
+          <w:numId w:val="13"/>
+        </w:numPr>
+      </w:pPr>
+      <w:r>
+        <w:t>Sistema operativo</w:t>
+      </w:r>
+    </w:p>
+    <w:p>
+      <w:pPr>
+        <w:pStyle w:val="ListParagraph"/>
+        <w:numPr>
+          <w:ilvl w:val="1"/>
+          <w:numId w:val="13"/>
+        </w:numPr>
+      </w:pPr>
+      <w:r>
+        <w:t>Espacio en disco</w:t>
+      </w:r>
+    </w:p>
+    <w:p>
+      <w:pPr>
+        <w:pStyle w:val="ListParagraph"/>
+        <w:numPr>
+          <w:ilvl w:val="1"/>
+          <w:numId w:val="13"/>
+        </w:numPr>
+      </w:pPr>
+      <w:r>
+        <w:t>Tipo de datos y restricciones</w:t>
+      </w:r>
+    </w:p>
+    <w:p>
+      <w:pPr>
+        <w:pStyle w:val="ListParagraph"/>
+        <w:numPr>
+          <w:ilvl w:val="1"/>
+          <w:numId w:val="13"/>
+        </w:numPr>
+      </w:pPr>
+      <w:r>
+        <w:t>CPU, memoria y carga de E/S</w:t>
+      </w:r>
+    </w:p>
+    <w:p/>
+    <w:p>
+      <w:pPr>
+        <w:pStyle w:val="ListParagraph"/>
+        <w:numPr>
+          <w:ilvl w:val="0"/>
+          <w:numId w:val="30"/>
+        </w:numPr>
+      </w:pPr>
+      <w:r>
+        <w:t>Nombre de la máquina virtual:</w:t>
+      </w:r>
+    </w:p>
+    <w:p>
+      <w:pPr>
+        <w:pStyle w:val="ListParagraph"/>
+        <w:numPr>
+          <w:ilvl w:val="0"/>
+          <w:numId w:val="31"/>
+        </w:numPr>
+      </w:pPr>
+      <w:r>
+        <w:t>Convención de nombres significativos</w:t>
+      </w:r>
+    </w:p>
+    <w:p>
+      <w:pPr>
+        <w:pStyle w:val="ListParagraph"/>
+        <w:numPr>
+          <w:ilvl w:val="1"/>
+          <w:numId w:val="13"/>
+        </w:numPr>
+      </w:pPr>
+      <w:r>
+        <w:t>Entorno-ubicación-instancia-producto o servicio: vm-multitenant-qa-we-001</w:t>
+      </w:r>
+    </w:p>
+    <w:p>
+      <w:pPr>
+        <w:pStyle w:val="ListParagraph"/>
+        <w:ind w:left="1800"/>
+      </w:pPr>
+    </w:p>
+    <w:p>
+      <w:pPr>
+        <w:pStyle w:val="ListParagraph"/>
+        <w:numPr>
+          <w:ilvl w:val="0"/>
+          <w:numId w:val="30"/>
+        </w:numPr>
+      </w:pPr>
+      <w:r>
+        <w:lastRenderedPageBreak/>
+        <w:t>Ubicación de la máquina virtual:</w:t>
+      </w:r>
+    </w:p>
+    <w:p>
+      <w:pPr>
+        <w:pStyle w:val="ListParagraph"/>
+        <w:numPr>
+          <w:ilvl w:val="0"/>
+          <w:numId w:val="31"/>
+        </w:numPr>
+      </w:pPr>
+      <w:r>
+        <w:t>Selección de región</w:t>
+      </w:r>
+    </w:p>
+    <w:p>
+      <w:pPr>
+        <w:pStyle w:val="ListParagraph"/>
+        <w:numPr>
+          <w:ilvl w:val="0"/>
+          <w:numId w:val="31"/>
+        </w:numPr>
+      </w:pPr>
+      <w:r>
+        <w:t>Factores para considerar</w:t>
+      </w:r>
+      <w:r>
+        <w:t xml:space="preserve">: </w:t>
+      </w:r>
+    </w:p>
+    <w:p>
+      <w:pPr>
+        <w:pStyle w:val="ListParagraph"/>
+        <w:numPr>
+          <w:ilvl w:val="1"/>
+          <w:numId w:val="31"/>
+        </w:numPr>
+      </w:pPr>
+      <w:r>
+        <w:t>hardware disponible</w:t>
+      </w:r>
+    </w:p>
+    <w:p>
+      <w:pPr>
+        <w:pStyle w:val="ListParagraph"/>
+        <w:numPr>
+          <w:ilvl w:val="1"/>
+          <w:numId w:val="31"/>
+        </w:numPr>
+      </w:pPr>
+      <w:r>
+        <w:t>diferencias de precio</w:t>
+      </w:r>
+    </w:p>
+    <w:p/>
+    <w:p>
+      <w:pPr>
+        <w:pStyle w:val="ListParagraph"/>
+        <w:numPr>
+          <w:ilvl w:val="0"/>
+          <w:numId w:val="30"/>
+        </w:numPr>
+      </w:pPr>
+      <w:r>
+        <w:t>Tamaño de la máquina virtual:</w:t>
+      </w:r>
+    </w:p>
+    <w:p>
+      <w:pPr>
+        <w:pStyle w:val="ListParagraph"/>
+        <w:numPr>
+          <w:ilvl w:val="0"/>
+          <w:numId w:val="31"/>
+        </w:numPr>
+      </w:pPr>
+      <w:r>
+        <w:t>Opciones según carga de trabajo</w:t>
+      </w:r>
+    </w:p>
+    <w:p>
+      <w:pPr>
+        <w:pStyle w:val="ListParagraph"/>
+        <w:numPr>
+          <w:ilvl w:val="0"/>
+          <w:numId w:val="31"/>
+        </w:numPr>
+      </w:pPr>
+      <w:r>
+        <w:t>Clasificación en Azure:</w:t>
+      </w:r>
+    </w:p>
+    <w:p>
+      <w:pPr>
+        <w:pStyle w:val="ListParagraph"/>
+        <w:numPr>
+          <w:ilvl w:val="1"/>
+          <w:numId w:val="31"/>
+        </w:numPr>
+      </w:pPr>
+      <w:r>
+        <w:t>De uso general</w:t>
+      </w:r>
+    </w:p>
+    <w:p>
+      <w:pPr>
+        <w:pStyle w:val="ListParagraph"/>
+        <w:numPr>
+          <w:ilvl w:val="1"/>
+          <w:numId w:val="31"/>
+        </w:numPr>
+      </w:pPr>
+      <w:r>
+        <w:t>Optimizada para proceso</w:t>
+      </w:r>
+    </w:p>
+    <w:p>
+      <w:pPr>
+        <w:pStyle w:val="ListParagraph"/>
+        <w:numPr>
+          <w:ilvl w:val="1"/>
+          <w:numId w:val="31"/>
+        </w:numPr>
+      </w:pPr>
+      <w:r>
+        <w:t>Optimizada para memoria</w:t>
+      </w:r>
+    </w:p>
+    <w:p>
+      <w:pPr>
+        <w:pStyle w:val="ListParagraph"/>
+        <w:numPr>
+          <w:ilvl w:val="1"/>
+          <w:numId w:val="31"/>
+        </w:numPr>
+      </w:pPr>
+      <w:r>
+        <w:t>Optimizada para almacenamiento</w:t>
+      </w:r>
+    </w:p>
+    <w:p>
+      <w:pPr>
+        <w:pStyle w:val="ListParagraph"/>
+        <w:numPr>
+          <w:ilvl w:val="1"/>
+          <w:numId w:val="31"/>
+        </w:numPr>
+      </w:pPr>
+      <w:r>
+        <w:t>GPU</w:t>
+      </w:r>
+    </w:p>
+    <w:p>
+      <w:pPr>
+        <w:pStyle w:val="ListParagraph"/>
+        <w:numPr>
+          <w:ilvl w:val="1"/>
+          <w:numId w:val="31"/>
+        </w:numPr>
+      </w:pPr>
+      <w:r>
+        <w:t>Proceso de alto rendimiento</w:t>
+      </w:r>
+    </w:p>
+    <w:p>
+      <w:pPr>
+        <w:pStyle w:val="ListParagraph"/>
+        <w:numPr>
+          <w:ilvl w:val="0"/>
+          <w:numId w:val="31"/>
+        </w:numPr>
+      </w:pPr>
+      <w:r>
+        <w:t>Cambio de tamaño y consideraciones:</w:t>
+      </w:r>
+    </w:p>
+    <w:p>
+      <w:pPr>
+        <w:pStyle w:val="ListParagraph"/>
+        <w:numPr>
+          <w:ilvl w:val="1"/>
+          <w:numId w:val="31"/>
+        </w:numPr>
+      </w:pPr>
+      <w:r>
+        <w:t>Cambio en ejecución</w:t>
+      </w:r>
+    </w:p>
+    <w:p>
+      <w:pPr>
+        <w:pStyle w:val="ListParagraph"/>
+        <w:numPr>
+          <w:ilvl w:val="1"/>
+          <w:numId w:val="31"/>
+        </w:numPr>
+      </w:pPr>
+      <w:r>
+        <w:t>Cambio tras detener y desasignar</w:t>
+      </w:r>
+    </w:p>
+    <w:p/>
+    <w:p>
+      <w:pPr>
+        <w:pStyle w:val="ListParagraph"/>
+        <w:numPr>
+          <w:ilvl w:val="0"/>
+          <w:numId w:val="30"/>
+        </w:numPr>
+      </w:pPr>
+      <w:r>
+        <w:t>Partes de una máquina virtual y cómo se facturan:</w:t>
+      </w:r>
+    </w:p>
+    <w:p>
+      <w:pPr>
+        <w:pStyle w:val="ListParagraph"/>
+        <w:numPr>
+          <w:ilvl w:val="0"/>
+          <w:numId w:val="31"/>
+        </w:numPr>
+      </w:pPr>
+      <w:r>
+        <w:t>R</w:t>
+      </w:r>
+      <w:r>
+        <w:t>ecursos creados al crear la máquina virtual:</w:t>
+      </w:r>
+    </w:p>
+    <w:p>
+      <w:pPr>
+        <w:pStyle w:val="ListParagraph"/>
+        <w:numPr>
+          <w:ilvl w:val="1"/>
+          <w:numId w:val="31"/>
+        </w:numPr>
+      </w:pPr>
+      <w:r>
+        <w:t>Red virtual</w:t>
+      </w:r>
+    </w:p>
+    <w:p>
+      <w:pPr>
+        <w:pStyle w:val="ListParagraph"/>
+        <w:numPr>
+          <w:ilvl w:val="1"/>
+          <w:numId w:val="31"/>
+        </w:numPr>
+      </w:pPr>
+      <w:r>
+        <w:t>Tarjeta de interfaz de red virtual (NIC)</w:t>
+      </w:r>
+    </w:p>
+    <w:p>
+      <w:pPr>
+        <w:pStyle w:val="ListParagraph"/>
+        <w:numPr>
+          <w:ilvl w:val="1"/>
+          <w:numId w:val="31"/>
+        </w:numPr>
+      </w:pPr>
+      <w:r>
+        <w:t>Dirección IP</w:t>
+      </w:r>
+    </w:p>
+    <w:p>
+      <w:pPr>
+        <w:pStyle w:val="ListParagraph"/>
+        <w:numPr>
+          <w:ilvl w:val="1"/>
+          <w:numId w:val="31"/>
+        </w:numPr>
+      </w:pPr>
+      <w:r>
+        <w:t>Grupo de seguridad de red (NSG)</w:t>
+      </w:r>
+    </w:p>
+    <w:p>
+      <w:pPr>
+        <w:pStyle w:val="ListParagraph"/>
+        <w:numPr>
+          <w:ilvl w:val="1"/>
+          <w:numId w:val="31"/>
+        </w:numPr>
+      </w:pPr>
+      <w:r>
+        <w:t>Disco del sistema operativo</w:t>
+      </w:r>
+    </w:p>
+    <w:p>
+      <w:pPr>
+        <w:pStyle w:val="ListParagraph"/>
+        <w:numPr>
+          <w:ilvl w:val="1"/>
+          <w:numId w:val="31"/>
+        </w:numPr>
+      </w:pPr>
+      <w:r>
+        <w:t>Licencia del sistema operativo</w:t>
+      </w:r>
+    </w:p>
+    <w:p>
+      <w:pPr>
+        <w:pStyle w:val="ListParagraph"/>
+        <w:numPr>
+          <w:ilvl w:val="0"/>
+          <w:numId w:val="31"/>
+        </w:numPr>
+      </w:pPr>
+      <w:r>
+        <w:t>M</w:t>
+      </w:r>
+      <w:r>
+        <w:t>odelo de precios:</w:t>
+      </w:r>
+    </w:p>
+    <w:p>
+      <w:pPr>
+        <w:pStyle w:val="ListParagraph"/>
+        <w:numPr>
+          <w:ilvl w:val="1"/>
+          <w:numId w:val="31"/>
+        </w:numPr>
+      </w:pPr>
+      <w:r>
+        <w:t>Costos independientes: proceso y almacenamiento</w:t>
+      </w:r>
+    </w:p>
+    <w:p>
+      <w:pPr>
+        <w:pStyle w:val="ListParagraph"/>
+        <w:numPr>
+          <w:ilvl w:val="1"/>
+          <w:numId w:val="31"/>
+        </w:numPr>
+      </w:pPr>
+      <w:r>
+        <w:t>Costos de proceso: pago por uso o instancias reservadas</w:t>
+      </w:r>
+    </w:p>
+    <w:p>
+      <w:pPr>
+        <w:pStyle w:val="ListParagraph"/>
+        <w:numPr>
+          <w:ilvl w:val="1"/>
+          <w:numId w:val="31"/>
+        </w:numPr>
+      </w:pPr>
+      <w:r>
+        <w:t>Costos de almacenamiento: independientes de la ejecución de la máquina virtual</w:t>
+      </w:r>
+    </w:p>
+    <w:p>
+      <w:pPr>
+        <w:pStyle w:val="ListParagraph"/>
+        <w:numPr>
+          <w:ilvl w:val="0"/>
+          <w:numId w:val="31"/>
+        </w:numPr>
+      </w:pPr>
+      <w:r>
+        <w:t>Tipos de discos:</w:t>
+      </w:r>
+    </w:p>
+    <w:p>
+      <w:pPr>
+        <w:pStyle w:val="ListParagraph"/>
+        <w:numPr>
+          <w:ilvl w:val="1"/>
+          <w:numId w:val="31"/>
+        </w:numPr>
+      </w:pPr>
+      <w:r>
+        <w:t>Disco Ultra</w:t>
+      </w:r>
+    </w:p>
+    <w:p>
+      <w:pPr>
+        <w:pStyle w:val="ListParagraph"/>
+        <w:numPr>
+          <w:ilvl w:val="1"/>
+          <w:numId w:val="31"/>
+        </w:numPr>
+      </w:pPr>
+      <w:r>
+        <w:t xml:space="preserve">SSD </w:t>
+      </w:r>
+      <w:proofErr w:type="spellStart"/>
+      <w:r>
+        <w:t>prémium</w:t>
+      </w:r>
+      <w:proofErr w:type="spellEnd"/>
+      <w:r>
+        <w:t xml:space="preserve"> v2</w:t>
+      </w:r>
+    </w:p>
+    <w:p>
+      <w:pPr>
+        <w:pStyle w:val="ListParagraph"/>
+        <w:numPr>
+          <w:ilvl w:val="1"/>
+          <w:numId w:val="31"/>
+        </w:numPr>
+      </w:pPr>
+      <w:r>
+        <w:t xml:space="preserve">SSD </w:t>
+      </w:r>
+      <w:proofErr w:type="spellStart"/>
+      <w:r>
+        <w:t>prémium</w:t>
+      </w:r>
+      <w:proofErr w:type="spellEnd"/>
+    </w:p>
+    <w:p>
+      <w:pPr>
+        <w:pStyle w:val="ListParagraph"/>
+        <w:numPr>
+          <w:ilvl w:val="1"/>
+          <w:numId w:val="31"/>
+        </w:numPr>
+      </w:pPr>
+      <w:r>
+        <w:t>SSD estándar</w:t>
+      </w:r>
+    </w:p>
+    <w:p>
+      <w:pPr>
+        <w:pStyle w:val="ListParagraph"/>
+        <w:numPr>
+          <w:ilvl w:val="1"/>
+          <w:numId w:val="31"/>
+        </w:numPr>
+      </w:pPr>
+      <w:r>
+        <w:t>HDD estándar</w:t>
+      </w:r>
+    </w:p>
+    <w:p/>
+    <w:p>
+      <w:pPr>
+        <w:pStyle w:val="ListParagraph"/>
+        <w:numPr>
+          <w:ilvl w:val="0"/>
+          <w:numId w:val="30"/>
+        </w:numPr>
+      </w:pPr>
+      <w:r>
+        <w:t>Selección de un sistema operativo:</w:t>
+      </w:r>
+    </w:p>
+    <w:p>
+      <w:pPr>
+        <w:pStyle w:val="ListParagraph"/>
+        <w:numPr>
+          <w:ilvl w:val="0"/>
+          <w:numId w:val="31"/>
+        </w:numPr>
+      </w:pPr>
+      <w:r>
+        <w:t>Variedad de imágenes del sistema operativo en Azure</w:t>
+      </w:r>
+    </w:p>
+    <w:p>
+      <w:pPr>
+        <w:pStyle w:val="ListParagraph"/>
+        <w:numPr>
+          <w:ilvl w:val="0"/>
+          <w:numId w:val="31"/>
+        </w:numPr>
+      </w:pPr>
+      <w:r>
+        <w:t>Influencia en el precio por horas</w:t>
+      </w:r>
+    </w:p>
+    <w:p>
+      <w:pPr>
+        <w:pStyle w:val="ListParagraph"/>
+        <w:numPr>
+          <w:ilvl w:val="0"/>
+          <w:numId w:val="31"/>
+        </w:numPr>
+      </w:pPr>
+      <w:r>
+        <w:t>Uso de imágenes del Marketplace o creación propia</w:t>
+      </w:r>
     </w:p>
     <w:sectPr>
       <w:pgSz w:w="11906" w:h="16838"/>
@@ -3838,6 +4934,92 @@
     </w:lvl>
   </w:abstractNum>
   <w:abstractNum w:abstractNumId="8" w15:restartNumberingAfterBreak="0">
+    <w:nsid w:val="2629313B"/>
+    <w:multiLevelType w:val="hybridMultilevel"/>
+    <w:tmpl w:val="8A3A5EB4"/>
+    <w:lvl w:ilvl="0" w:tplc="FFFFFFFF">
+      <w:start w:val="1"/>
+      <w:numFmt w:val="decimal"/>
+      <w:lvlText w:val="%1."/>
+      <w:lvlJc w:val="left"/>
+      <w:pPr>
+        <w:ind w:left="720" w:hanging="360"/>
+      </w:pPr>
+    </w:lvl>
+    <w:lvl w:ilvl="1" w:tplc="FFFFFFFF" w:tentative="1">
+      <w:start w:val="1"/>
+      <w:numFmt w:val="lowerLetter"/>
+      <w:lvlText w:val="%2."/>
+      <w:lvlJc w:val="left"/>
+      <w:pPr>
+        <w:ind w:left="1440" w:hanging="360"/>
+      </w:pPr>
+    </w:lvl>
+    <w:lvl w:ilvl="2" w:tplc="FFFFFFFF" w:tentative="1">
+      <w:start w:val="1"/>
+      <w:numFmt w:val="lowerRoman"/>
+      <w:lvlText w:val="%3."/>
+      <w:lvlJc w:val="right"/>
+      <w:pPr>
+        <w:ind w:left="2160" w:hanging="180"/>
+      </w:pPr>
+    </w:lvl>
+    <w:lvl w:ilvl="3" w:tplc="FFFFFFFF" w:tentative="1">
+      <w:start w:val="1"/>
+      <w:numFmt w:val="decimal"/>
+      <w:lvlText w:val="%4."/>
+      <w:lvlJc w:val="left"/>
+      <w:pPr>
+        <w:ind w:left="2880" w:hanging="360"/>
+      </w:pPr>
+    </w:lvl>
+    <w:lvl w:ilvl="4" w:tplc="FFFFFFFF" w:tentative="1">
+      <w:start w:val="1"/>
+      <w:numFmt w:val="lowerLetter"/>
+      <w:lvlText w:val="%5."/>
+      <w:lvlJc w:val="left"/>
+      <w:pPr>
+        <w:ind w:left="3600" w:hanging="360"/>
+      </w:pPr>
+    </w:lvl>
+    <w:lvl w:ilvl="5" w:tplc="FFFFFFFF" w:tentative="1">
+      <w:start w:val="1"/>
+      <w:numFmt w:val="lowerRoman"/>
+      <w:lvlText w:val="%6."/>
+      <w:lvlJc w:val="right"/>
+      <w:pPr>
+        <w:ind w:left="4320" w:hanging="180"/>
+      </w:pPr>
+    </w:lvl>
+    <w:lvl w:ilvl="6" w:tplc="FFFFFFFF" w:tentative="1">
+      <w:start w:val="1"/>
+      <w:numFmt w:val="decimal"/>
+      <w:lvlText w:val="%7."/>
+      <w:lvlJc w:val="left"/>
+      <w:pPr>
+        <w:ind w:left="5040" w:hanging="360"/>
+      </w:pPr>
+    </w:lvl>
+    <w:lvl w:ilvl="7" w:tplc="FFFFFFFF" w:tentative="1">
+      <w:start w:val="1"/>
+      <w:numFmt w:val="lowerLetter"/>
+      <w:lvlText w:val="%8."/>
+      <w:lvlJc w:val="left"/>
+      <w:pPr>
+        <w:ind w:left="5760" w:hanging="360"/>
+      </w:pPr>
+    </w:lvl>
+    <w:lvl w:ilvl="8" w:tplc="FFFFFFFF" w:tentative="1">
+      <w:start w:val="1"/>
+      <w:numFmt w:val="lowerRoman"/>
+      <w:lvlText w:val="%9."/>
+      <w:lvlJc w:val="right"/>
+      <w:pPr>
+        <w:ind w:left="6480" w:hanging="180"/>
+      </w:pPr>
+    </w:lvl>
+  </w:abstractNum>
+  <w:abstractNum w:abstractNumId="9" w15:restartNumberingAfterBreak="0">
     <w:nsid w:val="2F3426A0"/>
     <w:multiLevelType w:val="hybridMultilevel"/>
     <w:tmpl w:val="46243584"/>
@@ -3886,7 +5068,7 @@
         <w:rFonts w:ascii="Calibri" w:eastAsiaTheme="minorHAnsi" w:hAnsi="Calibri" w:cs="Calibri" w:hint="default"/>
       </w:rPr>
     </w:lvl>
-    <w:lvl w:ilvl="4" w:tplc="FFFFFFFF" w:tentative="1">
+    <w:lvl w:ilvl="4" w:tplc="FFFFFFFF">
       <w:start w:val="1"/>
       <w:numFmt w:val="lowerLetter"/>
       <w:lvlText w:val="%5."/>
@@ -3932,7 +5114,7 @@
       </w:pPr>
     </w:lvl>
   </w:abstractNum>
-  <w:abstractNum w:abstractNumId="9" w15:restartNumberingAfterBreak="0">
+  <w:abstractNum w:abstractNumId="10" w15:restartNumberingAfterBreak="0">
     <w:nsid w:val="365B7DC7"/>
     <w:multiLevelType w:val="hybridMultilevel"/>
     <w:tmpl w:val="D58E5CAA"/>
@@ -4018,7 +5200,7 @@
       </w:pPr>
     </w:lvl>
   </w:abstractNum>
-  <w:abstractNum w:abstractNumId="10" w15:restartNumberingAfterBreak="0">
+  <w:abstractNum w:abstractNumId="11" w15:restartNumberingAfterBreak="0">
     <w:nsid w:val="37754669"/>
     <w:multiLevelType w:val="hybridMultilevel"/>
     <w:tmpl w:val="B87E4F6C"/>
@@ -4104,7 +5286,7 @@
       </w:pPr>
     </w:lvl>
   </w:abstractNum>
-  <w:abstractNum w:abstractNumId="11" w15:restartNumberingAfterBreak="0">
+  <w:abstractNum w:abstractNumId="12" w15:restartNumberingAfterBreak="0">
     <w:nsid w:val="39616CD5"/>
     <w:multiLevelType w:val="hybridMultilevel"/>
     <w:tmpl w:val="8E18AED6"/>
@@ -4193,7 +5375,7 @@
       </w:pPr>
     </w:lvl>
   </w:abstractNum>
-  <w:abstractNum w:abstractNumId="12" w15:restartNumberingAfterBreak="0">
+  <w:abstractNum w:abstractNumId="13" w15:restartNumberingAfterBreak="0">
     <w:nsid w:val="3C651CC9"/>
     <w:multiLevelType w:val="hybridMultilevel"/>
     <w:tmpl w:val="1090BE94"/>
@@ -4306,7 +5488,7 @@
       </w:rPr>
     </w:lvl>
   </w:abstractNum>
-  <w:abstractNum w:abstractNumId="13" w15:restartNumberingAfterBreak="0">
+  <w:abstractNum w:abstractNumId="14" w15:restartNumberingAfterBreak="0">
     <w:nsid w:val="418A0CCF"/>
     <w:multiLevelType w:val="hybridMultilevel"/>
     <w:tmpl w:val="877074E6"/>
@@ -4392,7 +5574,7 @@
       </w:pPr>
     </w:lvl>
   </w:abstractNum>
-  <w:abstractNum w:abstractNumId="14" w15:restartNumberingAfterBreak="0">
+  <w:abstractNum w:abstractNumId="15" w15:restartNumberingAfterBreak="0">
     <w:nsid w:val="45CC6A0E"/>
     <w:multiLevelType w:val="hybridMultilevel"/>
     <w:tmpl w:val="09622E74"/>
@@ -4505,10 +5687,10 @@
       </w:rPr>
     </w:lvl>
   </w:abstractNum>
-  <w:abstractNum w:abstractNumId="15" w15:restartNumberingAfterBreak="0">
+  <w:abstractNum w:abstractNumId="16" w15:restartNumberingAfterBreak="0">
     <w:nsid w:val="4B9C5AD6"/>
     <w:multiLevelType w:val="hybridMultilevel"/>
-    <w:tmpl w:val="A4CEF4D2"/>
+    <w:tmpl w:val="86947954"/>
     <w:lvl w:ilvl="0" w:tplc="0C0A0001">
       <w:start w:val="1"/>
       <w:numFmt w:val="bullet"/>
@@ -4618,7 +5800,7 @@
       </w:rPr>
     </w:lvl>
   </w:abstractNum>
-  <w:abstractNum w:abstractNumId="16" w15:restartNumberingAfterBreak="0">
+  <w:abstractNum w:abstractNumId="17" w15:restartNumberingAfterBreak="0">
     <w:nsid w:val="5322144E"/>
     <w:multiLevelType w:val="hybridMultilevel"/>
     <w:tmpl w:val="E676CA02"/>
@@ -4731,7 +5913,7 @@
       </w:rPr>
     </w:lvl>
   </w:abstractNum>
-  <w:abstractNum w:abstractNumId="17" w15:restartNumberingAfterBreak="0">
+  <w:abstractNum w:abstractNumId="18" w15:restartNumberingAfterBreak="0">
     <w:nsid w:val="555D2473"/>
     <w:multiLevelType w:val="hybridMultilevel"/>
     <w:tmpl w:val="AC98BBFC"/>
@@ -4823,7 +6005,7 @@
       </w:pPr>
     </w:lvl>
   </w:abstractNum>
-  <w:abstractNum w:abstractNumId="18" w15:restartNumberingAfterBreak="0">
+  <w:abstractNum w:abstractNumId="19" w15:restartNumberingAfterBreak="0">
     <w:nsid w:val="55B557E5"/>
     <w:multiLevelType w:val="hybridMultilevel"/>
     <w:tmpl w:val="5FA003E6"/>
@@ -4936,7 +6118,7 @@
       </w:rPr>
     </w:lvl>
   </w:abstractNum>
-  <w:abstractNum w:abstractNumId="19" w15:restartNumberingAfterBreak="0">
+  <w:abstractNum w:abstractNumId="20" w15:restartNumberingAfterBreak="0">
     <w:nsid w:val="5C684966"/>
     <w:multiLevelType w:val="hybridMultilevel"/>
     <w:tmpl w:val="2CC286DA"/>
@@ -5049,7 +6231,7 @@
       </w:rPr>
     </w:lvl>
   </w:abstractNum>
-  <w:abstractNum w:abstractNumId="20" w15:restartNumberingAfterBreak="0">
+  <w:abstractNum w:abstractNumId="21" w15:restartNumberingAfterBreak="0">
     <w:nsid w:val="5D4C03CF"/>
     <w:multiLevelType w:val="hybridMultilevel"/>
     <w:tmpl w:val="877074E6"/>
@@ -5135,10 +6317,123 @@
       </w:pPr>
     </w:lvl>
   </w:abstractNum>
-  <w:abstractNum w:abstractNumId="21" w15:restartNumberingAfterBreak="0">
+  <w:abstractNum w:abstractNumId="22" w15:restartNumberingAfterBreak="0">
+    <w:nsid w:val="60EC795F"/>
+    <w:multiLevelType w:val="hybridMultilevel"/>
+    <w:tmpl w:val="6F962C3A"/>
+    <w:lvl w:ilvl="0" w:tplc="0C0A0001">
+      <w:start w:val="1"/>
+      <w:numFmt w:val="bullet"/>
+      <w:lvlText w:val=""/>
+      <w:lvlJc w:val="left"/>
+      <w:pPr>
+        <w:ind w:left="1068" w:hanging="360"/>
+      </w:pPr>
+      <w:rPr>
+        <w:rFonts w:ascii="Symbol" w:hAnsi="Symbol" w:hint="default"/>
+      </w:rPr>
+    </w:lvl>
+    <w:lvl w:ilvl="1" w:tplc="0C0A0003">
+      <w:start w:val="1"/>
+      <w:numFmt w:val="bullet"/>
+      <w:lvlText w:val="o"/>
+      <w:lvlJc w:val="left"/>
+      <w:pPr>
+        <w:ind w:left="1788" w:hanging="360"/>
+      </w:pPr>
+      <w:rPr>
+        <w:rFonts w:ascii="Courier New" w:hAnsi="Courier New" w:cs="Courier New" w:hint="default"/>
+      </w:rPr>
+    </w:lvl>
+    <w:lvl w:ilvl="2" w:tplc="0C0A0005">
+      <w:start w:val="1"/>
+      <w:numFmt w:val="bullet"/>
+      <w:lvlText w:val=""/>
+      <w:lvlJc w:val="left"/>
+      <w:pPr>
+        <w:ind w:left="2508" w:hanging="360"/>
+      </w:pPr>
+      <w:rPr>
+        <w:rFonts w:ascii="Wingdings" w:hAnsi="Wingdings" w:hint="default"/>
+      </w:rPr>
+    </w:lvl>
+    <w:lvl w:ilvl="3" w:tplc="0C0A0001">
+      <w:start w:val="1"/>
+      <w:numFmt w:val="bullet"/>
+      <w:lvlText w:val=""/>
+      <w:lvlJc w:val="left"/>
+      <w:pPr>
+        <w:ind w:left="3228" w:hanging="360"/>
+      </w:pPr>
+      <w:rPr>
+        <w:rFonts w:ascii="Symbol" w:hAnsi="Symbol" w:hint="default"/>
+      </w:rPr>
+    </w:lvl>
+    <w:lvl w:ilvl="4" w:tplc="0C0A0003" w:tentative="1">
+      <w:start w:val="1"/>
+      <w:numFmt w:val="bullet"/>
+      <w:lvlText w:val="o"/>
+      <w:lvlJc w:val="left"/>
+      <w:pPr>
+        <w:ind w:left="3948" w:hanging="360"/>
+      </w:pPr>
+      <w:rPr>
+        <w:rFonts w:ascii="Courier New" w:hAnsi="Courier New" w:cs="Courier New" w:hint="default"/>
+      </w:rPr>
+    </w:lvl>
+    <w:lvl w:ilvl="5" w:tplc="0C0A0005" w:tentative="1">
+      <w:start w:val="1"/>
+      <w:numFmt w:val="bullet"/>
+      <w:lvlText w:val=""/>
+      <w:lvlJc w:val="left"/>
+      <w:pPr>
+        <w:ind w:left="4668" w:hanging="360"/>
+      </w:pPr>
+      <w:rPr>
+        <w:rFonts w:ascii="Wingdings" w:hAnsi="Wingdings" w:hint="default"/>
+      </w:rPr>
+    </w:lvl>
+    <w:lvl w:ilvl="6" w:tplc="0C0A0001" w:tentative="1">
+      <w:start w:val="1"/>
+      <w:numFmt w:val="bullet"/>
+      <w:lvlText w:val=""/>
+      <w:lvlJc w:val="left"/>
+      <w:pPr>
+        <w:ind w:left="5388" w:hanging="360"/>
+      </w:pPr>
+      <w:rPr>
+        <w:rFonts w:ascii="Symbol" w:hAnsi="Symbol" w:hint="default"/>
+      </w:rPr>
+    </w:lvl>
+    <w:lvl w:ilvl="7" w:tplc="0C0A0003" w:tentative="1">
+      <w:start w:val="1"/>
+      <w:numFmt w:val="bullet"/>
+      <w:lvlText w:val="o"/>
+      <w:lvlJc w:val="left"/>
+      <w:pPr>
+        <w:ind w:left="6108" w:hanging="360"/>
+      </w:pPr>
+      <w:rPr>
+        <w:rFonts w:ascii="Courier New" w:hAnsi="Courier New" w:cs="Courier New" w:hint="default"/>
+      </w:rPr>
+    </w:lvl>
+    <w:lvl w:ilvl="8" w:tplc="0C0A0005" w:tentative="1">
+      <w:start w:val="1"/>
+      <w:numFmt w:val="bullet"/>
+      <w:lvlText w:val=""/>
+      <w:lvlJc w:val="left"/>
+      <w:pPr>
+        <w:ind w:left="6828" w:hanging="360"/>
+      </w:pPr>
+      <w:rPr>
+        <w:rFonts w:ascii="Wingdings" w:hAnsi="Wingdings" w:hint="default"/>
+      </w:rPr>
+    </w:lvl>
+  </w:abstractNum>
+  <w:abstractNum w:abstractNumId="23" w15:restartNumberingAfterBreak="0">
     <w:nsid w:val="626873FB"/>
     <w:multiLevelType w:val="hybridMultilevel"/>
-    <w:tmpl w:val="877074E6"/>
+    <w:tmpl w:val="8A3A5EB4"/>
     <w:lvl w:ilvl="0" w:tplc="0C0A000F">
       <w:start w:val="1"/>
       <w:numFmt w:val="decimal"/>
@@ -5221,7 +6516,93 @@
       </w:pPr>
     </w:lvl>
   </w:abstractNum>
-  <w:abstractNum w:abstractNumId="22" w15:restartNumberingAfterBreak="0">
+  <w:abstractNum w:abstractNumId="24" w15:restartNumberingAfterBreak="0">
+    <w:nsid w:val="67E91AA5"/>
+    <w:multiLevelType w:val="hybridMultilevel"/>
+    <w:tmpl w:val="988479DA"/>
+    <w:lvl w:ilvl="0" w:tplc="FFFFFFFF">
+      <w:start w:val="1"/>
+      <w:numFmt w:val="decimal"/>
+      <w:lvlText w:val="%1."/>
+      <w:lvlJc w:val="left"/>
+      <w:pPr>
+        <w:ind w:left="720" w:hanging="360"/>
+      </w:pPr>
+    </w:lvl>
+    <w:lvl w:ilvl="1" w:tplc="FFFFFFFF" w:tentative="1">
+      <w:start w:val="1"/>
+      <w:numFmt w:val="lowerLetter"/>
+      <w:lvlText w:val="%2."/>
+      <w:lvlJc w:val="left"/>
+      <w:pPr>
+        <w:ind w:left="1440" w:hanging="360"/>
+      </w:pPr>
+    </w:lvl>
+    <w:lvl w:ilvl="2" w:tplc="FFFFFFFF" w:tentative="1">
+      <w:start w:val="1"/>
+      <w:numFmt w:val="lowerRoman"/>
+      <w:lvlText w:val="%3."/>
+      <w:lvlJc w:val="right"/>
+      <w:pPr>
+        <w:ind w:left="2160" w:hanging="180"/>
+      </w:pPr>
+    </w:lvl>
+    <w:lvl w:ilvl="3" w:tplc="FFFFFFFF" w:tentative="1">
+      <w:start w:val="1"/>
+      <w:numFmt w:val="decimal"/>
+      <w:lvlText w:val="%4."/>
+      <w:lvlJc w:val="left"/>
+      <w:pPr>
+        <w:ind w:left="2880" w:hanging="360"/>
+      </w:pPr>
+    </w:lvl>
+    <w:lvl w:ilvl="4" w:tplc="FFFFFFFF" w:tentative="1">
+      <w:start w:val="1"/>
+      <w:numFmt w:val="lowerLetter"/>
+      <w:lvlText w:val="%5."/>
+      <w:lvlJc w:val="left"/>
+      <w:pPr>
+        <w:ind w:left="3600" w:hanging="360"/>
+      </w:pPr>
+    </w:lvl>
+    <w:lvl w:ilvl="5" w:tplc="FFFFFFFF" w:tentative="1">
+      <w:start w:val="1"/>
+      <w:numFmt w:val="lowerRoman"/>
+      <w:lvlText w:val="%6."/>
+      <w:lvlJc w:val="right"/>
+      <w:pPr>
+        <w:ind w:left="4320" w:hanging="180"/>
+      </w:pPr>
+    </w:lvl>
+    <w:lvl w:ilvl="6" w:tplc="FFFFFFFF" w:tentative="1">
+      <w:start w:val="1"/>
+      <w:numFmt w:val="decimal"/>
+      <w:lvlText w:val="%7."/>
+      <w:lvlJc w:val="left"/>
+      <w:pPr>
+        <w:ind w:left="5040" w:hanging="360"/>
+      </w:pPr>
+    </w:lvl>
+    <w:lvl w:ilvl="7" w:tplc="FFFFFFFF" w:tentative="1">
+      <w:start w:val="1"/>
+      <w:numFmt w:val="lowerLetter"/>
+      <w:lvlText w:val="%8."/>
+      <w:lvlJc w:val="left"/>
+      <w:pPr>
+        <w:ind w:left="5760" w:hanging="360"/>
+      </w:pPr>
+    </w:lvl>
+    <w:lvl w:ilvl="8" w:tplc="FFFFFFFF" w:tentative="1">
+      <w:start w:val="1"/>
+      <w:numFmt w:val="lowerRoman"/>
+      <w:lvlText w:val="%9."/>
+      <w:lvlJc w:val="right"/>
+      <w:pPr>
+        <w:ind w:left="6480" w:hanging="180"/>
+      </w:pPr>
+    </w:lvl>
+  </w:abstractNum>
+  <w:abstractNum w:abstractNumId="25" w15:restartNumberingAfterBreak="0">
     <w:nsid w:val="699F55E4"/>
     <w:multiLevelType w:val="hybridMultilevel"/>
     <w:tmpl w:val="50E86984"/>
@@ -5310,7 +6691,7 @@
       </w:pPr>
     </w:lvl>
   </w:abstractNum>
-  <w:abstractNum w:abstractNumId="23" w15:restartNumberingAfterBreak="0">
+  <w:abstractNum w:abstractNumId="26" w15:restartNumberingAfterBreak="0">
     <w:nsid w:val="732514D9"/>
     <w:multiLevelType w:val="hybridMultilevel"/>
     <w:tmpl w:val="EF4E2860"/>
@@ -5423,7 +6804,7 @@
       </w:rPr>
     </w:lvl>
   </w:abstractNum>
-  <w:abstractNum w:abstractNumId="24" w15:restartNumberingAfterBreak="0">
+  <w:abstractNum w:abstractNumId="27" w15:restartNumberingAfterBreak="0">
     <w:nsid w:val="73BA7092"/>
     <w:multiLevelType w:val="hybridMultilevel"/>
     <w:tmpl w:val="AAC4D554"/>
@@ -5451,7 +6832,7 @@
         <w:rFonts w:ascii="Courier New" w:hAnsi="Courier New" w:cs="Courier New" w:hint="default"/>
       </w:rPr>
     </w:lvl>
-    <w:lvl w:ilvl="2" w:tplc="0C0A0005" w:tentative="1">
+    <w:lvl w:ilvl="2" w:tplc="0C0A0005">
       <w:start w:val="1"/>
       <w:numFmt w:val="bullet"/>
       <w:lvlText w:val=""/>
@@ -5536,7 +6917,7 @@
       </w:rPr>
     </w:lvl>
   </w:abstractNum>
-  <w:abstractNum w:abstractNumId="25" w15:restartNumberingAfterBreak="0">
+  <w:abstractNum w:abstractNumId="28" w15:restartNumberingAfterBreak="0">
     <w:nsid w:val="772D4B46"/>
     <w:multiLevelType w:val="hybridMultilevel"/>
     <w:tmpl w:val="127C8C2E"/>
@@ -5649,7 +7030,7 @@
       </w:rPr>
     </w:lvl>
   </w:abstractNum>
-  <w:abstractNum w:abstractNumId="26" w15:restartNumberingAfterBreak="0">
+  <w:abstractNum w:abstractNumId="29" w15:restartNumberingAfterBreak="0">
     <w:nsid w:val="7B747590"/>
     <w:multiLevelType w:val="hybridMultilevel"/>
     <w:tmpl w:val="77E05884"/>
@@ -5741,7 +7122,7 @@
       </w:pPr>
     </w:lvl>
   </w:abstractNum>
-  <w:abstractNum w:abstractNumId="27" w15:restartNumberingAfterBreak="0">
+  <w:abstractNum w:abstractNumId="30" w15:restartNumberingAfterBreak="0">
     <w:nsid w:val="7BA42320"/>
     <w:multiLevelType w:val="hybridMultilevel"/>
     <w:tmpl w:val="8E18AED6"/>
@@ -5831,13 +7212,13 @@
     </w:lvl>
   </w:abstractNum>
   <w:num w:numId="1" w16cid:durableId="1710256244">
-    <w:abstractNumId w:val="21"/>
+    <w:abstractNumId w:val="23"/>
   </w:num>
   <w:num w:numId="2" w16cid:durableId="658733699">
-    <w:abstractNumId w:val="15"/>
+    <w:abstractNumId w:val="16"/>
   </w:num>
   <w:num w:numId="3" w16cid:durableId="1943225590">
-    <w:abstractNumId w:val="19"/>
+    <w:abstractNumId w:val="20"/>
   </w:num>
   <w:num w:numId="4" w16cid:durableId="1616596193">
     <w:abstractNumId w:val="1"/>
@@ -5846,37 +7227,37 @@
     <w:abstractNumId w:val="5"/>
   </w:num>
   <w:num w:numId="6" w16cid:durableId="544872363">
-    <w:abstractNumId w:val="12"/>
+    <w:abstractNumId w:val="13"/>
   </w:num>
   <w:num w:numId="7" w16cid:durableId="190342796">
-    <w:abstractNumId w:val="14"/>
+    <w:abstractNumId w:val="15"/>
   </w:num>
   <w:num w:numId="8" w16cid:durableId="781455776">
-    <w:abstractNumId w:val="18"/>
+    <w:abstractNumId w:val="19"/>
   </w:num>
   <w:num w:numId="9" w16cid:durableId="1142968349">
     <w:abstractNumId w:val="4"/>
   </w:num>
   <w:num w:numId="10" w16cid:durableId="319580421">
-    <w:abstractNumId w:val="8"/>
+    <w:abstractNumId w:val="9"/>
   </w:num>
   <w:num w:numId="11" w16cid:durableId="1867599769">
+    <w:abstractNumId w:val="28"/>
+  </w:num>
+  <w:num w:numId="12" w16cid:durableId="607739269">
+    <w:abstractNumId w:val="26"/>
+  </w:num>
+  <w:num w:numId="13" w16cid:durableId="1948730932">
+    <w:abstractNumId w:val="27"/>
+  </w:num>
+  <w:num w:numId="14" w16cid:durableId="306395161">
+    <w:abstractNumId w:val="17"/>
+  </w:num>
+  <w:num w:numId="15" w16cid:durableId="691998422">
     <w:abstractNumId w:val="25"/>
   </w:num>
-  <w:num w:numId="12" w16cid:durableId="607739269">
-    <w:abstractNumId w:val="23"/>
-  </w:num>
-  <w:num w:numId="13" w16cid:durableId="1948730932">
-    <w:abstractNumId w:val="24"/>
-  </w:num>
-  <w:num w:numId="14" w16cid:durableId="306395161">
-    <w:abstractNumId w:val="16"/>
-  </w:num>
-  <w:num w:numId="15" w16cid:durableId="691998422">
-    <w:abstractNumId w:val="22"/>
-  </w:num>
   <w:num w:numId="16" w16cid:durableId="66733044">
-    <w:abstractNumId w:val="9"/>
+    <w:abstractNumId w:val="10"/>
   </w:num>
   <w:num w:numId="17" w16cid:durableId="1969823913">
     <w:abstractNumId w:val="3"/>
@@ -5888,31 +7269,40 @@
     <w:abstractNumId w:val="7"/>
   </w:num>
   <w:num w:numId="20" w16cid:durableId="1431468781">
-    <w:abstractNumId w:val="20"/>
+    <w:abstractNumId w:val="21"/>
   </w:num>
   <w:num w:numId="21" w16cid:durableId="452014812">
-    <w:abstractNumId w:val="13"/>
+    <w:abstractNumId w:val="14"/>
   </w:num>
   <w:num w:numId="22" w16cid:durableId="300310339">
     <w:abstractNumId w:val="0"/>
   </w:num>
   <w:num w:numId="23" w16cid:durableId="926577177">
-    <w:abstractNumId w:val="27"/>
+    <w:abstractNumId w:val="30"/>
   </w:num>
   <w:num w:numId="24" w16cid:durableId="2011829270">
-    <w:abstractNumId w:val="17"/>
+    <w:abstractNumId w:val="18"/>
   </w:num>
   <w:num w:numId="25" w16cid:durableId="1928273339">
-    <w:abstractNumId w:val="26"/>
+    <w:abstractNumId w:val="29"/>
   </w:num>
   <w:num w:numId="26" w16cid:durableId="2013026764">
-    <w:abstractNumId w:val="11"/>
+    <w:abstractNumId w:val="12"/>
   </w:num>
   <w:num w:numId="27" w16cid:durableId="156848387">
-    <w:abstractNumId w:val="10"/>
+    <w:abstractNumId w:val="11"/>
   </w:num>
   <w:num w:numId="28" w16cid:durableId="1255088105">
     <w:abstractNumId w:val="2"/>
+  </w:num>
+  <w:num w:numId="29" w16cid:durableId="1466586807">
+    <w:abstractNumId w:val="8"/>
+  </w:num>
+  <w:num w:numId="30" w16cid:durableId="1430349082">
+    <w:abstractNumId w:val="24"/>
+  </w:num>
+  <w:num w:numId="31" w16cid:durableId="223952268">
+    <w:abstractNumId w:val="22"/>
   </w:num>
 </w:numbering>
 </file>
@@ -6325,8 +7715,10 @@
     <w:link w:val="Heading1Char"/>
     <w:uiPriority w:val="9"/>
     <w:qFormat/>
-    <w:rsid w:val="00DD6FCC"/>
+    <w:rsid w:val="006943D7"/>
     <w:pPr>
+      <w:pageBreakBefore/>
+      <w:widowControl w:val="0"/>
       <w:spacing w:before="100" w:beforeAutospacing="1" w:after="100" w:afterAutospacing="1" w:line="240" w:lineRule="auto"/>
       <w:outlineLvl w:val="0"/>
     </w:pPr>
@@ -6395,7 +7787,7 @@
     <w:basedOn w:val="DefaultParagraphFont"/>
     <w:link w:val="Heading1"/>
     <w:uiPriority w:val="9"/>
-    <w:rsid w:val="00DD6FCC"/>
+    <w:rsid w:val="006943D7"/>
     <w:rPr>
       <w:rFonts w:ascii="Times New Roman" w:eastAsia="Times New Roman" w:hAnsi="Times New Roman" w:cs="Times New Roman"/>
       <w:b/>
@@ -6507,8 +7899,11 @@
     <w:autoRedefine/>
     <w:uiPriority w:val="39"/>
     <w:unhideWhenUsed/>
-    <w:rsid w:val="00016B9E"/>
+    <w:rsid w:val="008F4C01"/>
     <w:pPr>
+      <w:tabs>
+        <w:tab w:val="right" w:leader="dot" w:pos="9016"/>
+      </w:tabs>
       <w:spacing w:after="100"/>
     </w:pPr>
   </w:style>
@@ -6537,6 +7932,24 @@
       <w:spacing w:after="100"/>
       <w:ind w:left="220"/>
     </w:pPr>
+  </w:style>
+  <w:style w:type="paragraph" w:styleId="NormalWeb">
+    <w:name w:val="Normal (Web)"/>
+    <w:basedOn w:val="Normal"/>
+    <w:uiPriority w:val="99"/>
+    <w:unhideWhenUsed/>
+    <w:rsid w:val="00051D02"/>
+    <w:pPr>
+      <w:spacing w:before="100" w:beforeAutospacing="1" w:after="100" w:afterAutospacing="1" w:line="240" w:lineRule="auto"/>
+    </w:pPr>
+    <w:rPr>
+      <w:rFonts w:ascii="Times New Roman" w:eastAsia="Times New Roman" w:hAnsi="Times New Roman" w:cs="Times New Roman"/>
+      <w:kern w:val="0"/>
+      <w:sz w:val="24"/>
+      <w:szCs w:val="24"/>
+      <w:lang w:eastAsia="es-ES"/>
+      <w14:ligatures w14:val="none"/>
+    </w:rPr>
   </w:style>
 </w:styles>
 </file>

</xml_diff>

<commit_message>
crear y administrar una máquina virtual
</commit_message>
<xml_diff>
--- a/docs/Apuntes.docx
+++ b/docs/Apuntes.docx
@@ -53,7 +53,7 @@
           <w:r>
             <w:fldChar w:fldCharType="separate"/>
           </w:r>
-          <w:hyperlink w:anchor="_Toc160113563" w:history="1">
+          <w:hyperlink w:anchor="_Toc160115877" w:history="1">
             <w:r>
               <w:rPr>
                 <w:rStyle w:val="Hyperlink"/>
@@ -81,7 +81,7 @@
                 <w:noProof/>
                 <w:webHidden/>
               </w:rPr>
-              <w:instrText xml:space="preserve"> PAGEREF _Toc160113563 \h </w:instrText>
+              <w:instrText xml:space="preserve"> PAGEREF _Toc160115877 \h </w:instrText>
             </w:r>
             <w:r>
               <w:rPr>
@@ -124,7 +124,7 @@
               <w:lang w:eastAsia="es-ES"/>
             </w:rPr>
           </w:pPr>
-          <w:hyperlink w:anchor="_Toc160113564" w:history="1">
+          <w:hyperlink w:anchor="_Toc160115878" w:history="1">
             <w:r>
               <w:rPr>
                 <w:rStyle w:val="Hyperlink"/>
@@ -153,7 +153,7 @@
                 <w:noProof/>
                 <w:webHidden/>
               </w:rPr>
-              <w:instrText xml:space="preserve"> PAGEREF _Toc160113564 \h </w:instrText>
+              <w:instrText xml:space="preserve"> PAGEREF _Toc160115878 \h </w:instrText>
             </w:r>
             <w:r>
               <w:rPr>
@@ -196,7 +196,7 @@
               <w:lang w:eastAsia="es-ES"/>
             </w:rPr>
           </w:pPr>
-          <w:hyperlink w:anchor="_Toc160113565" w:history="1">
+          <w:hyperlink w:anchor="_Toc160115879" w:history="1">
             <w:r>
               <w:rPr>
                 <w:rStyle w:val="Hyperlink"/>
@@ -223,7 +223,7 @@
                 <w:noProof/>
                 <w:webHidden/>
               </w:rPr>
-              <w:instrText xml:space="preserve"> PAGEREF _Toc160113565 \h </w:instrText>
+              <w:instrText xml:space="preserve"> PAGEREF _Toc160115879 \h </w:instrText>
             </w:r>
             <w:r>
               <w:rPr>
@@ -266,7 +266,7 @@
               <w:lang w:eastAsia="es-ES"/>
             </w:rPr>
           </w:pPr>
-          <w:hyperlink w:anchor="_Toc160113566" w:history="1">
+          <w:hyperlink w:anchor="_Toc160115880" w:history="1">
             <w:r>
               <w:rPr>
                 <w:rStyle w:val="Hyperlink"/>
@@ -293,7 +293,7 @@
                 <w:noProof/>
                 <w:webHidden/>
               </w:rPr>
-              <w:instrText xml:space="preserve"> PAGEREF _Toc160113566 \h </w:instrText>
+              <w:instrText xml:space="preserve"> PAGEREF _Toc160115880 \h </w:instrText>
             </w:r>
             <w:r>
               <w:rPr>
@@ -336,7 +336,7 @@
               <w:lang w:eastAsia="es-ES"/>
             </w:rPr>
           </w:pPr>
-          <w:hyperlink w:anchor="_Toc160113567" w:history="1">
+          <w:hyperlink w:anchor="_Toc160115881" w:history="1">
             <w:r>
               <w:rPr>
                 <w:rStyle w:val="Hyperlink"/>
@@ -363,7 +363,7 @@
                 <w:noProof/>
                 <w:webHidden/>
               </w:rPr>
-              <w:instrText xml:space="preserve"> PAGEREF _Toc160113567 \h </w:instrText>
+              <w:instrText xml:space="preserve"> PAGEREF _Toc160115881 \h </w:instrText>
             </w:r>
             <w:r>
               <w:rPr>
@@ -403,7 +403,7 @@
               <w:lang w:eastAsia="es-ES"/>
             </w:rPr>
           </w:pPr>
-          <w:hyperlink w:anchor="_Toc160113568" w:history="1">
+          <w:hyperlink w:anchor="_Toc160115882" w:history="1">
             <w:r>
               <w:rPr>
                 <w:rStyle w:val="Hyperlink"/>
@@ -431,7 +431,7 @@
                 <w:noProof/>
                 <w:webHidden/>
               </w:rPr>
-              <w:instrText xml:space="preserve"> PAGEREF _Toc160113568 \h </w:instrText>
+              <w:instrText xml:space="preserve"> PAGEREF _Toc160115882 \h </w:instrText>
             </w:r>
             <w:r>
               <w:rPr>
@@ -474,7 +474,7 @@
               <w:lang w:eastAsia="es-ES"/>
             </w:rPr>
           </w:pPr>
-          <w:hyperlink w:anchor="_Toc160113569" w:history="1">
+          <w:hyperlink w:anchor="_Toc160115883" w:history="1">
             <w:r>
               <w:rPr>
                 <w:rStyle w:val="Hyperlink"/>
@@ -501,7 +501,7 @@
                 <w:noProof/>
                 <w:webHidden/>
               </w:rPr>
-              <w:instrText xml:space="preserve"> PAGEREF _Toc160113569 \h </w:instrText>
+              <w:instrText xml:space="preserve"> PAGEREF _Toc160115883 \h </w:instrText>
             </w:r>
             <w:r>
               <w:rPr>
@@ -544,7 +544,7 @@
               <w:lang w:eastAsia="es-ES"/>
             </w:rPr>
           </w:pPr>
-          <w:hyperlink w:anchor="_Toc160113570" w:history="1">
+          <w:hyperlink w:anchor="_Toc160115884" w:history="1">
             <w:r>
               <w:rPr>
                 <w:rStyle w:val="Hyperlink"/>
@@ -571,7 +571,7 @@
                 <w:noProof/>
                 <w:webHidden/>
               </w:rPr>
-              <w:instrText xml:space="preserve"> PAGEREF _Toc160113570 \h </w:instrText>
+              <w:instrText xml:space="preserve"> PAGEREF _Toc160115884 \h </w:instrText>
             </w:r>
             <w:r>
               <w:rPr>
@@ -614,7 +614,7 @@
               <w:lang w:eastAsia="es-ES"/>
             </w:rPr>
           </w:pPr>
-          <w:hyperlink w:anchor="_Toc160113571" w:history="1">
+          <w:hyperlink w:anchor="_Toc160115885" w:history="1">
             <w:r>
               <w:rPr>
                 <w:rStyle w:val="Hyperlink"/>
@@ -641,7 +641,7 @@
                 <w:noProof/>
                 <w:webHidden/>
               </w:rPr>
-              <w:instrText xml:space="preserve"> PAGEREF _Toc160113571 \h </w:instrText>
+              <w:instrText xml:space="preserve"> PAGEREF _Toc160115885 \h </w:instrText>
             </w:r>
             <w:r>
               <w:rPr>
@@ -684,7 +684,7 @@
               <w:lang w:eastAsia="es-ES"/>
             </w:rPr>
           </w:pPr>
-          <w:hyperlink w:anchor="_Toc160113572" w:history="1">
+          <w:hyperlink w:anchor="_Toc160115886" w:history="1">
             <w:r>
               <w:rPr>
                 <w:rStyle w:val="Hyperlink"/>
@@ -711,7 +711,7 @@
                 <w:noProof/>
                 <w:webHidden/>
               </w:rPr>
-              <w:instrText xml:space="preserve"> PAGEREF _Toc160113572 \h </w:instrText>
+              <w:instrText xml:space="preserve"> PAGEREF _Toc160115886 \h </w:instrText>
             </w:r>
             <w:r>
               <w:rPr>
@@ -754,7 +754,7 @@
               <w:lang w:eastAsia="es-ES"/>
             </w:rPr>
           </w:pPr>
-          <w:hyperlink w:anchor="_Toc160113573" w:history="1">
+          <w:hyperlink w:anchor="_Toc160115887" w:history="1">
             <w:r>
               <w:rPr>
                 <w:rStyle w:val="Hyperlink"/>
@@ -781,7 +781,7 @@
                 <w:noProof/>
                 <w:webHidden/>
               </w:rPr>
-              <w:instrText xml:space="preserve"> PAGEREF _Toc160113573 \h </w:instrText>
+              <w:instrText xml:space="preserve"> PAGEREF _Toc160115887 \h </w:instrText>
             </w:r>
             <w:r>
               <w:rPr>
@@ -821,7 +821,7 @@
               <w:lang w:eastAsia="es-ES"/>
             </w:rPr>
           </w:pPr>
-          <w:hyperlink w:anchor="_Toc160113574" w:history="1">
+          <w:hyperlink w:anchor="_Toc160115888" w:history="1">
             <w:r>
               <w:rPr>
                 <w:rStyle w:val="Hyperlink"/>
@@ -848,7 +848,7 @@
                 <w:noProof/>
                 <w:webHidden/>
               </w:rPr>
-              <w:instrText xml:space="preserve"> PAGEREF _Toc160113574 \h </w:instrText>
+              <w:instrText xml:space="preserve"> PAGEREF _Toc160115888 \h </w:instrText>
             </w:r>
             <w:r>
               <w:rPr>
@@ -891,7 +891,7 @@
               <w:lang w:eastAsia="es-ES"/>
             </w:rPr>
           </w:pPr>
-          <w:hyperlink w:anchor="_Toc160113575" w:history="1">
+          <w:hyperlink w:anchor="_Toc160115889" w:history="1">
             <w:r>
               <w:rPr>
                 <w:rStyle w:val="Hyperlink"/>
@@ -920,7 +920,7 @@
                 <w:noProof/>
                 <w:webHidden/>
               </w:rPr>
-              <w:instrText xml:space="preserve"> PAGEREF _Toc160113575 \h </w:instrText>
+              <w:instrText xml:space="preserve"> PAGEREF _Toc160115889 \h </w:instrText>
             </w:r>
             <w:r>
               <w:rPr>
@@ -941,6 +941,76 @@
                 <w:webHidden/>
               </w:rPr>
               <w:t>9</w:t>
+            </w:r>
+            <w:r>
+              <w:rPr>
+                <w:noProof/>
+                <w:webHidden/>
+              </w:rPr>
+              <w:fldChar w:fldCharType="end"/>
+            </w:r>
+          </w:hyperlink>
+        </w:p>
+        <w:p>
+          <w:pPr>
+            <w:pStyle w:val="TOC2"/>
+            <w:tabs>
+              <w:tab w:val="right" w:leader="dot" w:pos="9016"/>
+            </w:tabs>
+            <w:rPr>
+              <w:rFonts w:eastAsiaTheme="minorEastAsia"/>
+              <w:noProof/>
+              <w:lang w:eastAsia="es-ES"/>
+            </w:rPr>
+          </w:pPr>
+          <w:hyperlink w:anchor="_Toc160115890" w:history="1">
+            <w:r>
+              <w:rPr>
+                <w:rStyle w:val="Hyperlink"/>
+                <w:noProof/>
+              </w:rPr>
+              <w:t>Crear y administrar una máquina virtual</w:t>
+            </w:r>
+            <w:r>
+              <w:rPr>
+                <w:noProof/>
+                <w:webHidden/>
+              </w:rPr>
+              <w:tab/>
+            </w:r>
+            <w:r>
+              <w:rPr>
+                <w:noProof/>
+                <w:webHidden/>
+              </w:rPr>
+              <w:fldChar w:fldCharType="begin"/>
+            </w:r>
+            <w:r>
+              <w:rPr>
+                <w:noProof/>
+                <w:webHidden/>
+              </w:rPr>
+              <w:instrText xml:space="preserve"> PAGEREF _Toc160115890 \h </w:instrText>
+            </w:r>
+            <w:r>
+              <w:rPr>
+                <w:noProof/>
+                <w:webHidden/>
+              </w:rPr>
+            </w:r>
+            <w:r>
+              <w:rPr>
+                <w:noProof/>
+                <w:webHidden/>
+              </w:rPr>
+              <w:fldChar w:fldCharType="separate"/>
+            </w:r>
+            <w:r>
+              <w:rPr>
+                <w:noProof/>
+                <w:webHidden/>
+              </w:rPr>
+              <w:t>11</w:t>
             </w:r>
             <w:r>
               <w:rPr>
@@ -967,7 +1037,7 @@
       <w:pPr>
         <w:pStyle w:val="Heading1"/>
       </w:pPr>
-      <w:bookmarkStart w:id="0" w:name="_Toc160113563"/>
+      <w:bookmarkStart w:id="0" w:name="_Toc160115877"/>
       <w:r>
         <w:rPr>
           <w:shd w:val="clear" w:color="auto" w:fill="FFFFFF"/>
@@ -985,7 +1055,7 @@
           <w:lang w:eastAsia="es-ES"/>
         </w:rPr>
       </w:pPr>
-      <w:bookmarkStart w:id="1" w:name="_Toc160113564"/>
+      <w:bookmarkStart w:id="1" w:name="_Toc160115878"/>
       <w:r>
         <w:rPr>
           <w:rFonts w:eastAsia="Times New Roman"/>
@@ -1676,7 +1746,7 @@
       <w:pPr>
         <w:pStyle w:val="Heading2"/>
       </w:pPr>
-      <w:bookmarkStart w:id="2" w:name="_Toc160113565"/>
+      <w:bookmarkStart w:id="2" w:name="_Toc160115879"/>
       <w:r>
         <w:t>M</w:t>
       </w:r>
@@ -2051,7 +2121,7 @@
       <w:pPr>
         <w:pStyle w:val="Heading2"/>
       </w:pPr>
-      <w:bookmarkStart w:id="3" w:name="_Toc160113566"/>
+      <w:bookmarkStart w:id="3" w:name="_Toc160115880"/>
       <w:r>
         <w:t>M</w:t>
       </w:r>
@@ -2512,7 +2582,7 @@
       <w:pPr>
         <w:pStyle w:val="Heading2"/>
       </w:pPr>
-      <w:bookmarkStart w:id="4" w:name="_Toc160113567"/>
+      <w:bookmarkStart w:id="4" w:name="_Toc160115881"/>
       <w:r>
         <w:t>Resumen</w:t>
       </w:r>
@@ -2600,7 +2670,7 @@
           <w:shd w:val="clear" w:color="auto" w:fill="FFFFFF"/>
         </w:rPr>
       </w:pPr>
-      <w:bookmarkStart w:id="5" w:name="_Toc160113568"/>
+      <w:bookmarkStart w:id="5" w:name="_Toc160115882"/>
       <w:r>
         <w:rPr>
           <w:shd w:val="clear" w:color="auto" w:fill="FFFFFF"/>
@@ -2620,7 +2690,7 @@
       <w:pPr>
         <w:pStyle w:val="Heading2"/>
       </w:pPr>
-      <w:bookmarkStart w:id="6" w:name="_Toc160113569"/>
+      <w:bookmarkStart w:id="6" w:name="_Toc160115883"/>
       <w:r>
         <w:t>Alta disponibilidad y escalabilidad</w:t>
       </w:r>
@@ -2773,7 +2843,7 @@
       <w:pPr>
         <w:pStyle w:val="Heading2"/>
       </w:pPr>
-      <w:bookmarkStart w:id="7" w:name="_Toc160113570"/>
+      <w:bookmarkStart w:id="7" w:name="_Toc160115884"/>
       <w:r>
         <w:t>Confiabilidad y previsibilidad</w:t>
       </w:r>
@@ -2961,7 +3031,7 @@
       <w:pPr>
         <w:pStyle w:val="Heading2"/>
       </w:pPr>
-      <w:bookmarkStart w:id="8" w:name="_Toc160113571"/>
+      <w:bookmarkStart w:id="8" w:name="_Toc160115885"/>
       <w:r>
         <w:t>Seguridad y gobernanza</w:t>
       </w:r>
@@ -2995,7 +3065,7 @@
       <w:pPr>
         <w:pStyle w:val="Heading2"/>
       </w:pPr>
-      <w:bookmarkStart w:id="9" w:name="_Toc160113572"/>
+      <w:bookmarkStart w:id="9" w:name="_Toc160115886"/>
       <w:r>
         <w:t xml:space="preserve">Capacidad de </w:t>
       </w:r>
@@ -3140,7 +3210,7 @@
       <w:pPr>
         <w:pStyle w:val="Heading2"/>
       </w:pPr>
-      <w:bookmarkStart w:id="10" w:name="_Toc160113573"/>
+      <w:bookmarkStart w:id="10" w:name="_Toc160115887"/>
       <w:r>
         <w:t>Resumen</w:t>
       </w:r>
@@ -3164,7 +3234,7 @@
       <w:pPr>
         <w:pStyle w:val="Heading1"/>
       </w:pPr>
-      <w:bookmarkStart w:id="11" w:name="_Toc160113574"/>
+      <w:bookmarkStart w:id="11" w:name="_Toc160115888"/>
       <w:r>
         <w:lastRenderedPageBreak/>
         <w:t>Virtual Machines</w:t>
@@ -3179,7 +3249,7 @@
           <w:lang w:eastAsia="es-ES"/>
         </w:rPr>
       </w:pPr>
-      <w:bookmarkStart w:id="12" w:name="_Toc160113575"/>
+      <w:bookmarkStart w:id="12" w:name="_Toc160115889"/>
       <w:r>
         <w:rPr>
           <w:rFonts w:eastAsia="Times New Roman"/>
@@ -4132,6 +4202,518 @@
       </w:pPr>
       <w:r>
         <w:t>Uso de imágenes del Marketplace o creación propia</w:t>
+      </w:r>
+    </w:p>
+    <w:p>
+      <w:pPr>
+        <w:pStyle w:val="Heading2"/>
+      </w:pPr>
+      <w:bookmarkStart w:id="13" w:name="_Toc160115890"/>
+      <w:r>
+        <w:lastRenderedPageBreak/>
+        <w:t xml:space="preserve">Crear y administrar una </w:t>
+      </w:r>
+      <w:r>
+        <w:t>máquina</w:t>
+      </w:r>
+      <w:r>
+        <w:t xml:space="preserve"> virtual</w:t>
+      </w:r>
+      <w:bookmarkEnd w:id="13"/>
+    </w:p>
+    <w:p>
+      <w:pPr>
+        <w:pStyle w:val="ListParagraph"/>
+        <w:numPr>
+          <w:ilvl w:val="0"/>
+          <w:numId w:val="33"/>
+        </w:numPr>
+      </w:pPr>
+      <w:r>
+        <w:t>Plantillas del Administrador de recursos de Azure</w:t>
+      </w:r>
+    </w:p>
+    <w:p>
+      <w:pPr>
+        <w:pStyle w:val="ListParagraph"/>
+        <w:numPr>
+          <w:ilvl w:val="0"/>
+          <w:numId w:val="31"/>
+        </w:numPr>
+      </w:pPr>
+      <w:r>
+        <w:t>Definición de las plantillas como archivos JSON.</w:t>
+      </w:r>
+    </w:p>
+    <w:p>
+      <w:pPr>
+        <w:pStyle w:val="ListParagraph"/>
+        <w:numPr>
+          <w:ilvl w:val="0"/>
+          <w:numId w:val="31"/>
+        </w:numPr>
+      </w:pPr>
+      <w:r>
+        <w:t>Creación de plantillas desde máquinas virtuales existentes.</w:t>
+      </w:r>
+    </w:p>
+    <w:p>
+      <w:pPr>
+        <w:pStyle w:val="ListParagraph"/>
+        <w:numPr>
+          <w:ilvl w:val="0"/>
+          <w:numId w:val="31"/>
+        </w:numPr>
+      </w:pPr>
+      <w:r>
+        <w:t>Uso de plantillas para replicar configuraciones.</w:t>
+      </w:r>
+    </w:p>
+    <w:p>
+      <w:pPr>
+        <w:pStyle w:val="ListParagraph"/>
+        <w:ind w:left="1068"/>
+      </w:pPr>
+    </w:p>
+    <w:p>
+      <w:pPr>
+        <w:pStyle w:val="ListParagraph"/>
+        <w:numPr>
+          <w:ilvl w:val="0"/>
+          <w:numId w:val="33"/>
+        </w:numPr>
+      </w:pPr>
+      <w:r>
+        <w:t>Azure PowerShell</w:t>
+      </w:r>
+    </w:p>
+    <w:p>
+      <w:pPr>
+        <w:pStyle w:val="ListParagraph"/>
+        <w:numPr>
+          <w:ilvl w:val="0"/>
+          <w:numId w:val="31"/>
+        </w:numPr>
+      </w:pPr>
+      <w:r>
+        <w:t>Descripción de Azure PowerShell como herramienta interactiva y automatizada.</w:t>
+      </w:r>
+    </w:p>
+    <w:p>
+      <w:pPr>
+        <w:pStyle w:val="ListParagraph"/>
+        <w:numPr>
+          <w:ilvl w:val="0"/>
+          <w:numId w:val="31"/>
+        </w:numPr>
+      </w:pPr>
+      <w:r>
+        <w:t xml:space="preserve">Ejemplo de </w:t>
+      </w:r>
+      <w:proofErr w:type="spellStart"/>
+      <w:r>
+        <w:t>cmdlet</w:t>
+      </w:r>
+      <w:proofErr w:type="spellEnd"/>
+      <w:r>
+        <w:t xml:space="preserve"> New-</w:t>
+      </w:r>
+      <w:proofErr w:type="spellStart"/>
+      <w:r>
+        <w:t>AzVM</w:t>
+      </w:r>
+      <w:proofErr w:type="spellEnd"/>
+      <w:r>
+        <w:t xml:space="preserve"> para crear máquinas virtuales.</w:t>
+      </w:r>
+    </w:p>
+    <w:p>
+      <w:pPr>
+        <w:pStyle w:val="ListParagraph"/>
+        <w:numPr>
+          <w:ilvl w:val="0"/>
+          <w:numId w:val="31"/>
+        </w:numPr>
+      </w:pPr>
+      <w:r>
+        <w:t>Ventajas de PowerShell en tareas repetitivas.</w:t>
+      </w:r>
+    </w:p>
+    <w:p>
+      <w:pPr>
+        <w:pStyle w:val="ListParagraph"/>
+        <w:ind w:left="1068"/>
+      </w:pPr>
+    </w:p>
+    <w:p>
+      <w:pPr>
+        <w:pStyle w:val="ListParagraph"/>
+        <w:numPr>
+          <w:ilvl w:val="0"/>
+          <w:numId w:val="33"/>
+        </w:numPr>
+      </w:pPr>
+      <w:r>
+        <w:t>Azure CLI</w:t>
+      </w:r>
+    </w:p>
+    <w:p>
+      <w:pPr>
+        <w:pStyle w:val="ListParagraph"/>
+        <w:numPr>
+          <w:ilvl w:val="0"/>
+          <w:numId w:val="31"/>
+        </w:numPr>
+      </w:pPr>
+      <w:r>
+        <w:t>Introducción a la herramienta de línea de comandos multiplataforma.</w:t>
+      </w:r>
+    </w:p>
+    <w:p>
+      <w:pPr>
+        <w:pStyle w:val="ListParagraph"/>
+        <w:numPr>
+          <w:ilvl w:val="0"/>
+          <w:numId w:val="31"/>
+        </w:numPr>
+      </w:pPr>
+      <w:r>
+        <w:t xml:space="preserve">Ejemplo de creación de máquina virtual con el comando </w:t>
+      </w:r>
+      <w:proofErr w:type="spellStart"/>
+      <w:r>
+        <w:t>az</w:t>
+      </w:r>
+      <w:proofErr w:type="spellEnd"/>
+      <w:r>
+        <w:t xml:space="preserve"> </w:t>
+      </w:r>
+      <w:proofErr w:type="spellStart"/>
+      <w:r>
+        <w:t>vm</w:t>
+      </w:r>
+      <w:proofErr w:type="spellEnd"/>
+      <w:r>
+        <w:t xml:space="preserve"> </w:t>
+      </w:r>
+      <w:proofErr w:type="spellStart"/>
+      <w:r>
+        <w:t>create</w:t>
+      </w:r>
+      <w:proofErr w:type="spellEnd"/>
+      <w:r>
+        <w:t>.</w:t>
+      </w:r>
+    </w:p>
+    <w:p>
+      <w:pPr>
+        <w:pStyle w:val="ListParagraph"/>
+        <w:numPr>
+          <w:ilvl w:val="0"/>
+          <w:numId w:val="31"/>
+        </w:numPr>
+      </w:pPr>
+      <w:r>
+        <w:t>Uso de la CLI con diferentes lenguajes de scripting.</w:t>
+      </w:r>
+    </w:p>
+    <w:p>
+      <w:pPr>
+        <w:pStyle w:val="ListParagraph"/>
+        <w:ind w:left="1068"/>
+      </w:pPr>
+    </w:p>
+    <w:p>
+      <w:pPr>
+        <w:pStyle w:val="ListParagraph"/>
+        <w:numPr>
+          <w:ilvl w:val="0"/>
+          <w:numId w:val="33"/>
+        </w:numPr>
+      </w:pPr>
+      <w:proofErr w:type="spellStart"/>
+      <w:r>
+        <w:t>Terraform</w:t>
+      </w:r>
+      <w:proofErr w:type="spellEnd"/>
+    </w:p>
+    <w:p>
+      <w:pPr>
+        <w:pStyle w:val="ListParagraph"/>
+        <w:numPr>
+          <w:ilvl w:val="0"/>
+          <w:numId w:val="31"/>
+        </w:numPr>
+      </w:pPr>
+      <w:r>
+        <w:t xml:space="preserve">Mención del proveedor de </w:t>
+      </w:r>
+      <w:proofErr w:type="spellStart"/>
+      <w:r>
+        <w:t>Terraform</w:t>
+      </w:r>
+      <w:proofErr w:type="spellEnd"/>
+      <w:r>
+        <w:t xml:space="preserve"> para Azure.</w:t>
+      </w:r>
+    </w:p>
+    <w:p>
+      <w:pPr>
+        <w:pStyle w:val="ListParagraph"/>
+        <w:numPr>
+          <w:ilvl w:val="0"/>
+          <w:numId w:val="31"/>
+        </w:numPr>
+      </w:pPr>
+      <w:r>
+        <w:t>Descripción de la definición de infraestructura mediante archivos HCL.</w:t>
+      </w:r>
+    </w:p>
+    <w:p>
+      <w:pPr>
+        <w:pStyle w:val="ListParagraph"/>
+        <w:numPr>
+          <w:ilvl w:val="0"/>
+          <w:numId w:val="31"/>
+        </w:numPr>
+      </w:pPr>
+      <w:r>
+        <w:t>Creación de un plan de ejecución antes de implementar cambios.</w:t>
+      </w:r>
+    </w:p>
+    <w:p>
+      <w:pPr>
+        <w:pStyle w:val="ListParagraph"/>
+        <w:ind w:left="1068"/>
+      </w:pPr>
+    </w:p>
+    <w:p>
+      <w:pPr>
+        <w:pStyle w:val="ListParagraph"/>
+        <w:numPr>
+          <w:ilvl w:val="0"/>
+          <w:numId w:val="33"/>
+        </w:numPr>
+      </w:pPr>
+      <w:r>
+        <w:t>Mediante Programación (API)</w:t>
+      </w:r>
+    </w:p>
+    <w:p>
+      <w:pPr>
+        <w:pStyle w:val="ListParagraph"/>
+        <w:numPr>
+          <w:ilvl w:val="0"/>
+          <w:numId w:val="31"/>
+        </w:numPr>
+      </w:pPr>
+      <w:r>
+        <w:t>Interacción con recursos en Azure mediante programación.</w:t>
+      </w:r>
+    </w:p>
+    <w:p>
+      <w:pPr>
+        <w:pStyle w:val="ListParagraph"/>
+        <w:numPr>
+          <w:ilvl w:val="0"/>
+          <w:numId w:val="31"/>
+        </w:numPr>
+      </w:pPr>
+      <w:r>
+        <w:t>Uso de la API REST de Azure para operaciones clasificadas por recursos.</w:t>
+      </w:r>
+    </w:p>
+    <w:p>
+      <w:pPr>
+        <w:pStyle w:val="ListParagraph"/>
+        <w:numPr>
+          <w:ilvl w:val="0"/>
+          <w:numId w:val="31"/>
+        </w:numPr>
+      </w:pPr>
+      <w:r>
+        <w:t>Abstracción mediante el SDK de cliente de Azure para diversos lenguajes.</w:t>
+      </w:r>
+    </w:p>
+    <w:p>
+      <w:pPr>
+        <w:pStyle w:val="ListParagraph"/>
+        <w:ind w:left="1068"/>
+      </w:pPr>
+    </w:p>
+    <w:p>
+      <w:pPr>
+        <w:pStyle w:val="ListParagraph"/>
+        <w:numPr>
+          <w:ilvl w:val="0"/>
+          <w:numId w:val="33"/>
+        </w:numPr>
+      </w:pPr>
+      <w:r>
+        <w:t>Extensiones de máquina virtual de Azure</w:t>
+      </w:r>
+    </w:p>
+    <w:p>
+      <w:pPr>
+        <w:pStyle w:val="ListParagraph"/>
+        <w:numPr>
+          <w:ilvl w:val="0"/>
+          <w:numId w:val="31"/>
+        </w:numPr>
+      </w:pPr>
+      <w:r>
+        <w:t xml:space="preserve">Configuración y automatización de tareas </w:t>
+      </w:r>
+      <w:proofErr w:type="spellStart"/>
+      <w:r>
+        <w:t>post-implementación</w:t>
+      </w:r>
+      <w:proofErr w:type="spellEnd"/>
+      <w:r>
+        <w:t>.</w:t>
+      </w:r>
+    </w:p>
+    <w:p>
+      <w:pPr>
+        <w:pStyle w:val="ListParagraph"/>
+        <w:numPr>
+          <w:ilvl w:val="0"/>
+          <w:numId w:val="31"/>
+        </w:numPr>
+      </w:pPr>
+      <w:r>
+        <w:t>Descripción de las extensiones como pequeñas aplicaciones.</w:t>
+      </w:r>
+    </w:p>
+    <w:p>
+      <w:pPr>
+        <w:pStyle w:val="ListParagraph"/>
+        <w:numPr>
+          <w:ilvl w:val="0"/>
+          <w:numId w:val="31"/>
+        </w:numPr>
+      </w:pPr>
+      <w:r>
+        <w:t>Ejemplos de situaciones en las que las extensiones son útiles.</w:t>
+      </w:r>
+    </w:p>
+    <w:p>
+      <w:pPr>
+        <w:pStyle w:val="ListParagraph"/>
+        <w:ind w:left="1068"/>
+      </w:pPr>
+    </w:p>
+    <w:p>
+      <w:pPr>
+        <w:pStyle w:val="ListParagraph"/>
+        <w:numPr>
+          <w:ilvl w:val="0"/>
+          <w:numId w:val="33"/>
+        </w:numPr>
+      </w:pPr>
+      <w:r>
+        <w:t xml:space="preserve">Servicios de Azure </w:t>
+      </w:r>
+      <w:proofErr w:type="spellStart"/>
+      <w:r>
+        <w:t>Automation</w:t>
+      </w:r>
+      <w:proofErr w:type="spellEnd"/>
+    </w:p>
+    <w:p>
+      <w:pPr>
+        <w:pStyle w:val="ListParagraph"/>
+        <w:numPr>
+          <w:ilvl w:val="0"/>
+          <w:numId w:val="31"/>
+        </w:numPr>
+      </w:pPr>
+      <w:r>
+        <w:t>Desafíos de administración operativa y la necesidad de automatización.</w:t>
+      </w:r>
+    </w:p>
+    <w:p>
+      <w:pPr>
+        <w:pStyle w:val="ListParagraph"/>
+        <w:numPr>
+          <w:ilvl w:val="0"/>
+          <w:numId w:val="31"/>
+        </w:numPr>
+      </w:pPr>
+      <w:r>
+        <w:t xml:space="preserve">Descripción de la automatización de procesos, administración de configuración y </w:t>
+      </w:r>
+      <w:r>
+        <w:t>a</w:t>
+      </w:r>
+      <w:r>
+        <w:t>ctualizaciones.</w:t>
+      </w:r>
+    </w:p>
+    <w:p>
+      <w:pPr>
+        <w:pStyle w:val="ListParagraph"/>
+        <w:numPr>
+          <w:ilvl w:val="0"/>
+          <w:numId w:val="31"/>
+        </w:numPr>
+      </w:pPr>
+      <w:r>
+        <w:t>Características del apagado automático y su configuración.</w:t>
+      </w:r>
+    </w:p>
+    <w:p>
+      <w:pPr>
+        <w:pStyle w:val="ListParagraph"/>
+        <w:ind w:left="1068"/>
+      </w:pPr>
+    </w:p>
+    <w:p>
+      <w:pPr>
+        <w:pStyle w:val="ListParagraph"/>
+        <w:numPr>
+          <w:ilvl w:val="0"/>
+          <w:numId w:val="33"/>
+        </w:numPr>
+      </w:pPr>
+      <w:r>
+        <w:t>Conclusión</w:t>
+      </w:r>
+    </w:p>
+    <w:p>
+      <w:pPr>
+        <w:pStyle w:val="ListParagraph"/>
+        <w:numPr>
+          <w:ilvl w:val="0"/>
+          <w:numId w:val="31"/>
+        </w:numPr>
+      </w:pPr>
+      <w:r>
+        <w:t>Resumen de las opciones presentadas.</w:t>
+      </w:r>
+    </w:p>
+    <w:p>
+      <w:pPr>
+        <w:pStyle w:val="ListParagraph"/>
+        <w:numPr>
+          <w:ilvl w:val="0"/>
+          <w:numId w:val="31"/>
+        </w:numPr>
+      </w:pPr>
+      <w:r>
+        <w:t>Sugerencias sobre la elección de herramientas según la complejidad de las tareas.</w:t>
+      </w:r>
+    </w:p>
+    <w:p>
+      <w:pPr>
+        <w:pStyle w:val="ListParagraph"/>
+        <w:numPr>
+          <w:ilvl w:val="0"/>
+          <w:numId w:val="31"/>
+        </w:numPr>
+      </w:pPr>
+      <w:r>
+        <w:t>Referencias a la documentación para obtener más detalles sobre cada opción.</w:t>
       </w:r>
     </w:p>
     <w:sectPr>
@@ -4530,6 +5112,95 @@
     </w:lvl>
   </w:abstractNum>
   <w:abstractNum w:abstractNumId="4" w15:restartNumberingAfterBreak="0">
+    <w:nsid w:val="13566F62"/>
+    <w:multiLevelType w:val="hybridMultilevel"/>
+    <w:tmpl w:val="F9643DEA"/>
+    <w:lvl w:ilvl="0" w:tplc="0C0A000F">
+      <w:start w:val="1"/>
+      <w:numFmt w:val="decimal"/>
+      <w:lvlText w:val="%1."/>
+      <w:lvlJc w:val="left"/>
+      <w:pPr>
+        <w:ind w:left="720" w:hanging="360"/>
+      </w:pPr>
+      <w:rPr>
+        <w:rFonts w:hint="default"/>
+      </w:rPr>
+    </w:lvl>
+    <w:lvl w:ilvl="1" w:tplc="FFFFFFFF" w:tentative="1">
+      <w:start w:val="1"/>
+      <w:numFmt w:val="lowerLetter"/>
+      <w:lvlText w:val="%2."/>
+      <w:lvlJc w:val="left"/>
+      <w:pPr>
+        <w:ind w:left="1440" w:hanging="360"/>
+      </w:pPr>
+    </w:lvl>
+    <w:lvl w:ilvl="2" w:tplc="FFFFFFFF" w:tentative="1">
+      <w:start w:val="1"/>
+      <w:numFmt w:val="lowerRoman"/>
+      <w:lvlText w:val="%3."/>
+      <w:lvlJc w:val="right"/>
+      <w:pPr>
+        <w:ind w:left="2160" w:hanging="180"/>
+      </w:pPr>
+    </w:lvl>
+    <w:lvl w:ilvl="3" w:tplc="FFFFFFFF" w:tentative="1">
+      <w:start w:val="1"/>
+      <w:numFmt w:val="decimal"/>
+      <w:lvlText w:val="%4."/>
+      <w:lvlJc w:val="left"/>
+      <w:pPr>
+        <w:ind w:left="2880" w:hanging="360"/>
+      </w:pPr>
+    </w:lvl>
+    <w:lvl w:ilvl="4" w:tplc="FFFFFFFF" w:tentative="1">
+      <w:start w:val="1"/>
+      <w:numFmt w:val="lowerLetter"/>
+      <w:lvlText w:val="%5."/>
+      <w:lvlJc w:val="left"/>
+      <w:pPr>
+        <w:ind w:left="3600" w:hanging="360"/>
+      </w:pPr>
+    </w:lvl>
+    <w:lvl w:ilvl="5" w:tplc="FFFFFFFF" w:tentative="1">
+      <w:start w:val="1"/>
+      <w:numFmt w:val="lowerRoman"/>
+      <w:lvlText w:val="%6."/>
+      <w:lvlJc w:val="right"/>
+      <w:pPr>
+        <w:ind w:left="4320" w:hanging="180"/>
+      </w:pPr>
+    </w:lvl>
+    <w:lvl w:ilvl="6" w:tplc="FFFFFFFF" w:tentative="1">
+      <w:start w:val="1"/>
+      <w:numFmt w:val="decimal"/>
+      <w:lvlText w:val="%7."/>
+      <w:lvlJc w:val="left"/>
+      <w:pPr>
+        <w:ind w:left="5040" w:hanging="360"/>
+      </w:pPr>
+    </w:lvl>
+    <w:lvl w:ilvl="7" w:tplc="FFFFFFFF" w:tentative="1">
+      <w:start w:val="1"/>
+      <w:numFmt w:val="lowerLetter"/>
+      <w:lvlText w:val="%8."/>
+      <w:lvlJc w:val="left"/>
+      <w:pPr>
+        <w:ind w:left="5760" w:hanging="360"/>
+      </w:pPr>
+    </w:lvl>
+    <w:lvl w:ilvl="8" w:tplc="FFFFFFFF" w:tentative="1">
+      <w:start w:val="1"/>
+      <w:numFmt w:val="lowerRoman"/>
+      <w:lvlText w:val="%9."/>
+      <w:lvlJc w:val="right"/>
+      <w:pPr>
+        <w:ind w:left="6480" w:hanging="180"/>
+      </w:pPr>
+    </w:lvl>
+  </w:abstractNum>
+  <w:abstractNum w:abstractNumId="5" w15:restartNumberingAfterBreak="0">
     <w:nsid w:val="1CD66B6D"/>
     <w:multiLevelType w:val="hybridMultilevel"/>
     <w:tmpl w:val="2100855E"/>
@@ -4642,7 +5313,7 @@
       </w:rPr>
     </w:lvl>
   </w:abstractNum>
-  <w:abstractNum w:abstractNumId="5" w15:restartNumberingAfterBreak="0">
+  <w:abstractNum w:abstractNumId="6" w15:restartNumberingAfterBreak="0">
     <w:nsid w:val="209933F7"/>
     <w:multiLevelType w:val="hybridMultilevel"/>
     <w:tmpl w:val="A4C0C36E"/>
@@ -4755,7 +5426,96 @@
       </w:rPr>
     </w:lvl>
   </w:abstractNum>
-  <w:abstractNum w:abstractNumId="6" w15:restartNumberingAfterBreak="0">
+  <w:abstractNum w:abstractNumId="7" w15:restartNumberingAfterBreak="0">
+    <w:nsid w:val="21E75232"/>
+    <w:multiLevelType w:val="hybridMultilevel"/>
+    <w:tmpl w:val="E6D4D186"/>
+    <w:lvl w:ilvl="0" w:tplc="0C0A0015">
+      <w:start w:val="1"/>
+      <w:numFmt w:val="upperLetter"/>
+      <w:lvlText w:val="%1."/>
+      <w:lvlJc w:val="left"/>
+      <w:pPr>
+        <w:ind w:left="720" w:hanging="360"/>
+      </w:pPr>
+      <w:rPr>
+        <w:rFonts w:hint="default"/>
+      </w:rPr>
+    </w:lvl>
+    <w:lvl w:ilvl="1" w:tplc="0C0A0019" w:tentative="1">
+      <w:start w:val="1"/>
+      <w:numFmt w:val="lowerLetter"/>
+      <w:lvlText w:val="%2."/>
+      <w:lvlJc w:val="left"/>
+      <w:pPr>
+        <w:ind w:left="1440" w:hanging="360"/>
+      </w:pPr>
+    </w:lvl>
+    <w:lvl w:ilvl="2" w:tplc="0C0A001B" w:tentative="1">
+      <w:start w:val="1"/>
+      <w:numFmt w:val="lowerRoman"/>
+      <w:lvlText w:val="%3."/>
+      <w:lvlJc w:val="right"/>
+      <w:pPr>
+        <w:ind w:left="2160" w:hanging="180"/>
+      </w:pPr>
+    </w:lvl>
+    <w:lvl w:ilvl="3" w:tplc="0C0A000F" w:tentative="1">
+      <w:start w:val="1"/>
+      <w:numFmt w:val="decimal"/>
+      <w:lvlText w:val="%4."/>
+      <w:lvlJc w:val="left"/>
+      <w:pPr>
+        <w:ind w:left="2880" w:hanging="360"/>
+      </w:pPr>
+    </w:lvl>
+    <w:lvl w:ilvl="4" w:tplc="0C0A0019" w:tentative="1">
+      <w:start w:val="1"/>
+      <w:numFmt w:val="lowerLetter"/>
+      <w:lvlText w:val="%5."/>
+      <w:lvlJc w:val="left"/>
+      <w:pPr>
+        <w:ind w:left="3600" w:hanging="360"/>
+      </w:pPr>
+    </w:lvl>
+    <w:lvl w:ilvl="5" w:tplc="0C0A001B" w:tentative="1">
+      <w:start w:val="1"/>
+      <w:numFmt w:val="lowerRoman"/>
+      <w:lvlText w:val="%6."/>
+      <w:lvlJc w:val="right"/>
+      <w:pPr>
+        <w:ind w:left="4320" w:hanging="180"/>
+      </w:pPr>
+    </w:lvl>
+    <w:lvl w:ilvl="6" w:tplc="0C0A000F" w:tentative="1">
+      <w:start w:val="1"/>
+      <w:numFmt w:val="decimal"/>
+      <w:lvlText w:val="%7."/>
+      <w:lvlJc w:val="left"/>
+      <w:pPr>
+        <w:ind w:left="5040" w:hanging="360"/>
+      </w:pPr>
+    </w:lvl>
+    <w:lvl w:ilvl="7" w:tplc="0C0A0019" w:tentative="1">
+      <w:start w:val="1"/>
+      <w:numFmt w:val="lowerLetter"/>
+      <w:lvlText w:val="%8."/>
+      <w:lvlJc w:val="left"/>
+      <w:pPr>
+        <w:ind w:left="5760" w:hanging="360"/>
+      </w:pPr>
+    </w:lvl>
+    <w:lvl w:ilvl="8" w:tplc="0C0A001B" w:tentative="1">
+      <w:start w:val="1"/>
+      <w:numFmt w:val="lowerRoman"/>
+      <w:lvlText w:val="%9."/>
+      <w:lvlJc w:val="right"/>
+      <w:pPr>
+        <w:ind w:left="6480" w:hanging="180"/>
+      </w:pPr>
+    </w:lvl>
+  </w:abstractNum>
+  <w:abstractNum w:abstractNumId="8" w15:restartNumberingAfterBreak="0">
     <w:nsid w:val="24A51059"/>
     <w:multiLevelType w:val="hybridMultilevel"/>
     <w:tmpl w:val="6F381E9A"/>
@@ -4844,7 +5604,7 @@
       </w:pPr>
     </w:lvl>
   </w:abstractNum>
-  <w:abstractNum w:abstractNumId="7" w15:restartNumberingAfterBreak="0">
+  <w:abstractNum w:abstractNumId="9" w15:restartNumberingAfterBreak="0">
     <w:nsid w:val="25237772"/>
     <w:multiLevelType w:val="hybridMultilevel"/>
     <w:tmpl w:val="91EEDBC0"/>
@@ -4933,7 +5693,7 @@
       </w:pPr>
     </w:lvl>
   </w:abstractNum>
-  <w:abstractNum w:abstractNumId="8" w15:restartNumberingAfterBreak="0">
+  <w:abstractNum w:abstractNumId="10" w15:restartNumberingAfterBreak="0">
     <w:nsid w:val="2629313B"/>
     <w:multiLevelType w:val="hybridMultilevel"/>
     <w:tmpl w:val="8A3A5EB4"/>
@@ -5019,7 +5779,7 @@
       </w:pPr>
     </w:lvl>
   </w:abstractNum>
-  <w:abstractNum w:abstractNumId="9" w15:restartNumberingAfterBreak="0">
+  <w:abstractNum w:abstractNumId="11" w15:restartNumberingAfterBreak="0">
     <w:nsid w:val="2F3426A0"/>
     <w:multiLevelType w:val="hybridMultilevel"/>
     <w:tmpl w:val="46243584"/>
@@ -5114,7 +5874,7 @@
       </w:pPr>
     </w:lvl>
   </w:abstractNum>
-  <w:abstractNum w:abstractNumId="10" w15:restartNumberingAfterBreak="0">
+  <w:abstractNum w:abstractNumId="12" w15:restartNumberingAfterBreak="0">
     <w:nsid w:val="365B7DC7"/>
     <w:multiLevelType w:val="hybridMultilevel"/>
     <w:tmpl w:val="D58E5CAA"/>
@@ -5200,7 +5960,7 @@
       </w:pPr>
     </w:lvl>
   </w:abstractNum>
-  <w:abstractNum w:abstractNumId="11" w15:restartNumberingAfterBreak="0">
+  <w:abstractNum w:abstractNumId="13" w15:restartNumberingAfterBreak="0">
     <w:nsid w:val="37754669"/>
     <w:multiLevelType w:val="hybridMultilevel"/>
     <w:tmpl w:val="B87E4F6C"/>
@@ -5286,7 +6046,7 @@
       </w:pPr>
     </w:lvl>
   </w:abstractNum>
-  <w:abstractNum w:abstractNumId="12" w15:restartNumberingAfterBreak="0">
+  <w:abstractNum w:abstractNumId="14" w15:restartNumberingAfterBreak="0">
     <w:nsid w:val="39616CD5"/>
     <w:multiLevelType w:val="hybridMultilevel"/>
     <w:tmpl w:val="8E18AED6"/>
@@ -5375,7 +6135,7 @@
       </w:pPr>
     </w:lvl>
   </w:abstractNum>
-  <w:abstractNum w:abstractNumId="13" w15:restartNumberingAfterBreak="0">
+  <w:abstractNum w:abstractNumId="15" w15:restartNumberingAfterBreak="0">
     <w:nsid w:val="3C651CC9"/>
     <w:multiLevelType w:val="hybridMultilevel"/>
     <w:tmpl w:val="1090BE94"/>
@@ -5488,7 +6248,7 @@
       </w:rPr>
     </w:lvl>
   </w:abstractNum>
-  <w:abstractNum w:abstractNumId="14" w15:restartNumberingAfterBreak="0">
+  <w:abstractNum w:abstractNumId="16" w15:restartNumberingAfterBreak="0">
     <w:nsid w:val="418A0CCF"/>
     <w:multiLevelType w:val="hybridMultilevel"/>
     <w:tmpl w:val="877074E6"/>
@@ -5574,7 +6334,7 @@
       </w:pPr>
     </w:lvl>
   </w:abstractNum>
-  <w:abstractNum w:abstractNumId="15" w15:restartNumberingAfterBreak="0">
+  <w:abstractNum w:abstractNumId="17" w15:restartNumberingAfterBreak="0">
     <w:nsid w:val="45CC6A0E"/>
     <w:multiLevelType w:val="hybridMultilevel"/>
     <w:tmpl w:val="09622E74"/>
@@ -5687,7 +6447,7 @@
       </w:rPr>
     </w:lvl>
   </w:abstractNum>
-  <w:abstractNum w:abstractNumId="16" w15:restartNumberingAfterBreak="0">
+  <w:abstractNum w:abstractNumId="18" w15:restartNumberingAfterBreak="0">
     <w:nsid w:val="4B9C5AD6"/>
     <w:multiLevelType w:val="hybridMultilevel"/>
     <w:tmpl w:val="86947954"/>
@@ -5800,7 +6560,7 @@
       </w:rPr>
     </w:lvl>
   </w:abstractNum>
-  <w:abstractNum w:abstractNumId="17" w15:restartNumberingAfterBreak="0">
+  <w:abstractNum w:abstractNumId="19" w15:restartNumberingAfterBreak="0">
     <w:nsid w:val="5322144E"/>
     <w:multiLevelType w:val="hybridMultilevel"/>
     <w:tmpl w:val="E676CA02"/>
@@ -5913,7 +6673,7 @@
       </w:rPr>
     </w:lvl>
   </w:abstractNum>
-  <w:abstractNum w:abstractNumId="18" w15:restartNumberingAfterBreak="0">
+  <w:abstractNum w:abstractNumId="20" w15:restartNumberingAfterBreak="0">
     <w:nsid w:val="555D2473"/>
     <w:multiLevelType w:val="hybridMultilevel"/>
     <w:tmpl w:val="AC98BBFC"/>
@@ -6005,7 +6765,7 @@
       </w:pPr>
     </w:lvl>
   </w:abstractNum>
-  <w:abstractNum w:abstractNumId="19" w15:restartNumberingAfterBreak="0">
+  <w:abstractNum w:abstractNumId="21" w15:restartNumberingAfterBreak="0">
     <w:nsid w:val="55B557E5"/>
     <w:multiLevelType w:val="hybridMultilevel"/>
     <w:tmpl w:val="5FA003E6"/>
@@ -6118,7 +6878,7 @@
       </w:rPr>
     </w:lvl>
   </w:abstractNum>
-  <w:abstractNum w:abstractNumId="20" w15:restartNumberingAfterBreak="0">
+  <w:abstractNum w:abstractNumId="22" w15:restartNumberingAfterBreak="0">
     <w:nsid w:val="5C684966"/>
     <w:multiLevelType w:val="hybridMultilevel"/>
     <w:tmpl w:val="2CC286DA"/>
@@ -6231,7 +6991,7 @@
       </w:rPr>
     </w:lvl>
   </w:abstractNum>
-  <w:abstractNum w:abstractNumId="21" w15:restartNumberingAfterBreak="0">
+  <w:abstractNum w:abstractNumId="23" w15:restartNumberingAfterBreak="0">
     <w:nsid w:val="5D4C03CF"/>
     <w:multiLevelType w:val="hybridMultilevel"/>
     <w:tmpl w:val="877074E6"/>
@@ -6317,7 +7077,7 @@
       </w:pPr>
     </w:lvl>
   </w:abstractNum>
-  <w:abstractNum w:abstractNumId="22" w15:restartNumberingAfterBreak="0">
+  <w:abstractNum w:abstractNumId="24" w15:restartNumberingAfterBreak="0">
     <w:nsid w:val="60EC795F"/>
     <w:multiLevelType w:val="hybridMultilevel"/>
     <w:tmpl w:val="6F962C3A"/>
@@ -6430,10 +7190,10 @@
       </w:rPr>
     </w:lvl>
   </w:abstractNum>
-  <w:abstractNum w:abstractNumId="23" w15:restartNumberingAfterBreak="0">
+  <w:abstractNum w:abstractNumId="25" w15:restartNumberingAfterBreak="0">
     <w:nsid w:val="626873FB"/>
     <w:multiLevelType w:val="hybridMultilevel"/>
-    <w:tmpl w:val="8A3A5EB4"/>
+    <w:tmpl w:val="BC7444FE"/>
     <w:lvl w:ilvl="0" w:tplc="0C0A000F">
       <w:start w:val="1"/>
       <w:numFmt w:val="decimal"/>
@@ -6516,7 +7276,7 @@
       </w:pPr>
     </w:lvl>
   </w:abstractNum>
-  <w:abstractNum w:abstractNumId="24" w15:restartNumberingAfterBreak="0">
+  <w:abstractNum w:abstractNumId="26" w15:restartNumberingAfterBreak="0">
     <w:nsid w:val="67E91AA5"/>
     <w:multiLevelType w:val="hybridMultilevel"/>
     <w:tmpl w:val="988479DA"/>
@@ -6602,7 +7362,7 @@
       </w:pPr>
     </w:lvl>
   </w:abstractNum>
-  <w:abstractNum w:abstractNumId="25" w15:restartNumberingAfterBreak="0">
+  <w:abstractNum w:abstractNumId="27" w15:restartNumberingAfterBreak="0">
     <w:nsid w:val="699F55E4"/>
     <w:multiLevelType w:val="hybridMultilevel"/>
     <w:tmpl w:val="50E86984"/>
@@ -6691,7 +7451,7 @@
       </w:pPr>
     </w:lvl>
   </w:abstractNum>
-  <w:abstractNum w:abstractNumId="26" w15:restartNumberingAfterBreak="0">
+  <w:abstractNum w:abstractNumId="28" w15:restartNumberingAfterBreak="0">
     <w:nsid w:val="732514D9"/>
     <w:multiLevelType w:val="hybridMultilevel"/>
     <w:tmpl w:val="EF4E2860"/>
@@ -6804,7 +7564,7 @@
       </w:rPr>
     </w:lvl>
   </w:abstractNum>
-  <w:abstractNum w:abstractNumId="27" w15:restartNumberingAfterBreak="0">
+  <w:abstractNum w:abstractNumId="29" w15:restartNumberingAfterBreak="0">
     <w:nsid w:val="73BA7092"/>
     <w:multiLevelType w:val="hybridMultilevel"/>
     <w:tmpl w:val="AAC4D554"/>
@@ -6917,7 +7677,7 @@
       </w:rPr>
     </w:lvl>
   </w:abstractNum>
-  <w:abstractNum w:abstractNumId="28" w15:restartNumberingAfterBreak="0">
+  <w:abstractNum w:abstractNumId="30" w15:restartNumberingAfterBreak="0">
     <w:nsid w:val="772D4B46"/>
     <w:multiLevelType w:val="hybridMultilevel"/>
     <w:tmpl w:val="127C8C2E"/>
@@ -7030,7 +7790,7 @@
       </w:rPr>
     </w:lvl>
   </w:abstractNum>
-  <w:abstractNum w:abstractNumId="29" w15:restartNumberingAfterBreak="0">
+  <w:abstractNum w:abstractNumId="31" w15:restartNumberingAfterBreak="0">
     <w:nsid w:val="7B747590"/>
     <w:multiLevelType w:val="hybridMultilevel"/>
     <w:tmpl w:val="77E05884"/>
@@ -7122,7 +7882,7 @@
       </w:pPr>
     </w:lvl>
   </w:abstractNum>
-  <w:abstractNum w:abstractNumId="30" w15:restartNumberingAfterBreak="0">
+  <w:abstractNum w:abstractNumId="32" w15:restartNumberingAfterBreak="0">
     <w:nsid w:val="7BA42320"/>
     <w:multiLevelType w:val="hybridMultilevel"/>
     <w:tmpl w:val="8E18AED6"/>
@@ -7212,97 +7972,103 @@
     </w:lvl>
   </w:abstractNum>
   <w:num w:numId="1" w16cid:durableId="1710256244">
-    <w:abstractNumId w:val="23"/>
+    <w:abstractNumId w:val="25"/>
   </w:num>
   <w:num w:numId="2" w16cid:durableId="658733699">
-    <w:abstractNumId w:val="16"/>
+    <w:abstractNumId w:val="18"/>
   </w:num>
   <w:num w:numId="3" w16cid:durableId="1943225590">
-    <w:abstractNumId w:val="20"/>
+    <w:abstractNumId w:val="22"/>
   </w:num>
   <w:num w:numId="4" w16cid:durableId="1616596193">
     <w:abstractNumId w:val="1"/>
   </w:num>
   <w:num w:numId="5" w16cid:durableId="672684245">
+    <w:abstractNumId w:val="6"/>
+  </w:num>
+  <w:num w:numId="6" w16cid:durableId="544872363">
+    <w:abstractNumId w:val="15"/>
+  </w:num>
+  <w:num w:numId="7" w16cid:durableId="190342796">
+    <w:abstractNumId w:val="17"/>
+  </w:num>
+  <w:num w:numId="8" w16cid:durableId="781455776">
+    <w:abstractNumId w:val="21"/>
+  </w:num>
+  <w:num w:numId="9" w16cid:durableId="1142968349">
     <w:abstractNumId w:val="5"/>
   </w:num>
-  <w:num w:numId="6" w16cid:durableId="544872363">
-    <w:abstractNumId w:val="13"/>
+  <w:num w:numId="10" w16cid:durableId="319580421">
+    <w:abstractNumId w:val="11"/>
   </w:num>
-  <w:num w:numId="7" w16cid:durableId="190342796">
-    <w:abstractNumId w:val="15"/>
+  <w:num w:numId="11" w16cid:durableId="1867599769">
+    <w:abstractNumId w:val="30"/>
   </w:num>
-  <w:num w:numId="8" w16cid:durableId="781455776">
+  <w:num w:numId="12" w16cid:durableId="607739269">
+    <w:abstractNumId w:val="28"/>
+  </w:num>
+  <w:num w:numId="13" w16cid:durableId="1948730932">
+    <w:abstractNumId w:val="29"/>
+  </w:num>
+  <w:num w:numId="14" w16cid:durableId="306395161">
     <w:abstractNumId w:val="19"/>
   </w:num>
-  <w:num w:numId="9" w16cid:durableId="1142968349">
-    <w:abstractNumId w:val="4"/>
-  </w:num>
-  <w:num w:numId="10" w16cid:durableId="319580421">
-    <w:abstractNumId w:val="9"/>
-  </w:num>
-  <w:num w:numId="11" w16cid:durableId="1867599769">
-    <w:abstractNumId w:val="28"/>
-  </w:num>
-  <w:num w:numId="12" w16cid:durableId="607739269">
-    <w:abstractNumId w:val="26"/>
-  </w:num>
-  <w:num w:numId="13" w16cid:durableId="1948730932">
+  <w:num w:numId="15" w16cid:durableId="691998422">
     <w:abstractNumId w:val="27"/>
   </w:num>
-  <w:num w:numId="14" w16cid:durableId="306395161">
-    <w:abstractNumId w:val="17"/>
-  </w:num>
-  <w:num w:numId="15" w16cid:durableId="691998422">
-    <w:abstractNumId w:val="25"/>
-  </w:num>
   <w:num w:numId="16" w16cid:durableId="66733044">
-    <w:abstractNumId w:val="10"/>
+    <w:abstractNumId w:val="12"/>
   </w:num>
   <w:num w:numId="17" w16cid:durableId="1969823913">
     <w:abstractNumId w:val="3"/>
   </w:num>
   <w:num w:numId="18" w16cid:durableId="881214914">
-    <w:abstractNumId w:val="6"/>
+    <w:abstractNumId w:val="8"/>
   </w:num>
   <w:num w:numId="19" w16cid:durableId="504444060">
-    <w:abstractNumId w:val="7"/>
+    <w:abstractNumId w:val="9"/>
   </w:num>
   <w:num w:numId="20" w16cid:durableId="1431468781">
-    <w:abstractNumId w:val="21"/>
+    <w:abstractNumId w:val="23"/>
   </w:num>
   <w:num w:numId="21" w16cid:durableId="452014812">
-    <w:abstractNumId w:val="14"/>
+    <w:abstractNumId w:val="16"/>
   </w:num>
   <w:num w:numId="22" w16cid:durableId="300310339">
     <w:abstractNumId w:val="0"/>
   </w:num>
   <w:num w:numId="23" w16cid:durableId="926577177">
-    <w:abstractNumId w:val="30"/>
+    <w:abstractNumId w:val="32"/>
   </w:num>
   <w:num w:numId="24" w16cid:durableId="2011829270">
-    <w:abstractNumId w:val="18"/>
+    <w:abstractNumId w:val="20"/>
   </w:num>
   <w:num w:numId="25" w16cid:durableId="1928273339">
-    <w:abstractNumId w:val="29"/>
+    <w:abstractNumId w:val="31"/>
   </w:num>
   <w:num w:numId="26" w16cid:durableId="2013026764">
-    <w:abstractNumId w:val="12"/>
+    <w:abstractNumId w:val="14"/>
   </w:num>
   <w:num w:numId="27" w16cid:durableId="156848387">
-    <w:abstractNumId w:val="11"/>
+    <w:abstractNumId w:val="13"/>
   </w:num>
   <w:num w:numId="28" w16cid:durableId="1255088105">
     <w:abstractNumId w:val="2"/>
   </w:num>
   <w:num w:numId="29" w16cid:durableId="1466586807">
-    <w:abstractNumId w:val="8"/>
+    <w:abstractNumId w:val="10"/>
   </w:num>
   <w:num w:numId="30" w16cid:durableId="1430349082">
+    <w:abstractNumId w:val="26"/>
+  </w:num>
+  <w:num w:numId="31" w16cid:durableId="223952268">
     <w:abstractNumId w:val="24"/>
   </w:num>
-  <w:num w:numId="31" w16cid:durableId="223952268">
-    <w:abstractNumId w:val="22"/>
+  <w:num w:numId="32" w16cid:durableId="1181356025">
+    <w:abstractNumId w:val="7"/>
+  </w:num>
+  <w:num w:numId="33" w16cid:durableId="1469280925">
+    <w:abstractNumId w:val="4"/>
   </w:num>
 </w:numbering>
 </file>

</xml_diff>

<commit_message>
disponibilidad de las máquinas virtuales de Azure
</commit_message>
<xml_diff>
--- a/docs/Apuntes.docx
+++ b/docs/Apuntes.docx
@@ -4716,6 +4716,342 @@
         <w:t>Referencias a la documentación para obtener más detalles sobre cada opción.</w:t>
       </w:r>
     </w:p>
+    <w:p>
+      <w:pPr>
+        <w:pStyle w:val="ListParagraph"/>
+        <w:ind w:left="1068"/>
+      </w:pPr>
+    </w:p>
+    <w:p>
+      <w:pPr>
+        <w:pStyle w:val="Heading2"/>
+      </w:pPr>
+      <w:r>
+        <w:t xml:space="preserve">Disponibilidad de </w:t>
+      </w:r>
+      <w:r>
+        <w:t>m</w:t>
+      </w:r>
+      <w:r>
+        <w:t xml:space="preserve">áquinas </w:t>
+      </w:r>
+      <w:r>
+        <w:t>v</w:t>
+      </w:r>
+      <w:r>
+        <w:t>irtuales</w:t>
+      </w:r>
+    </w:p>
+    <w:p>
+      <w:pPr>
+        <w:pStyle w:val="ListParagraph"/>
+        <w:numPr>
+          <w:ilvl w:val="0"/>
+          <w:numId w:val="34"/>
+        </w:numPr>
+      </w:pPr>
+      <w:r>
+        <w:t>Disponibilidad en Azure</w:t>
+      </w:r>
+    </w:p>
+    <w:p>
+      <w:pPr>
+        <w:pStyle w:val="ListParagraph"/>
+        <w:numPr>
+          <w:ilvl w:val="0"/>
+          <w:numId w:val="31"/>
+        </w:numPr>
+      </w:pPr>
+      <w:r>
+        <w:t>Tiempo</w:t>
+      </w:r>
+      <w:r>
+        <w:t xml:space="preserve"> en que un servicio está disponible para uso.</w:t>
+      </w:r>
+    </w:p>
+    <w:p>
+      <w:pPr>
+        <w:pStyle w:val="ListParagraph"/>
+        <w:numPr>
+          <w:ilvl w:val="0"/>
+          <w:numId w:val="31"/>
+        </w:numPr>
+      </w:pPr>
+      <w:r>
+        <w:t>I</w:t>
+      </w:r>
+      <w:r>
+        <w:t>mportancia de la disponibilidad para los sitios web y servicios.</w:t>
+      </w:r>
+    </w:p>
+    <w:p>
+      <w:pPr>
+        <w:pStyle w:val="ListParagraph"/>
+        <w:ind w:left="1068"/>
+      </w:pPr>
+    </w:p>
+    <w:p>
+      <w:pPr>
+        <w:pStyle w:val="ListParagraph"/>
+        <w:numPr>
+          <w:ilvl w:val="0"/>
+          <w:numId w:val="34"/>
+        </w:numPr>
+      </w:pPr>
+      <w:r>
+        <w:t>Desafíos de Disponibilidad en Azure</w:t>
+      </w:r>
+    </w:p>
+    <w:p>
+      <w:pPr>
+        <w:pStyle w:val="ListParagraph"/>
+        <w:numPr>
+          <w:ilvl w:val="0"/>
+          <w:numId w:val="31"/>
+        </w:numPr>
+      </w:pPr>
+      <w:r>
+        <w:t>Posibles fallos en servidores físicos y su impacto en máquinas virtuales.</w:t>
+      </w:r>
+    </w:p>
+    <w:p>
+      <w:pPr>
+        <w:pStyle w:val="ListParagraph"/>
+        <w:numPr>
+          <w:ilvl w:val="0"/>
+          <w:numId w:val="31"/>
+        </w:numPr>
+      </w:pPr>
+      <w:r>
+        <w:t>Eventos de mantenimiento y reinicios automáticos de máquinas virtuales.</w:t>
+      </w:r>
+    </w:p>
+    <w:p>
+      <w:pPr>
+        <w:pStyle w:val="ListParagraph"/>
+        <w:ind w:left="1068"/>
+      </w:pPr>
+    </w:p>
+    <w:p>
+      <w:pPr>
+        <w:pStyle w:val="ListParagraph"/>
+        <w:numPr>
+          <w:ilvl w:val="0"/>
+          <w:numId w:val="34"/>
+        </w:numPr>
+      </w:pPr>
+      <w:r>
+        <w:t>Zonas de Disponibilidad</w:t>
+      </w:r>
+    </w:p>
+    <w:p>
+      <w:pPr>
+        <w:pStyle w:val="ListParagraph"/>
+        <w:numPr>
+          <w:ilvl w:val="0"/>
+          <w:numId w:val="31"/>
+        </w:numPr>
+      </w:pPr>
+      <w:r>
+        <w:t>Definición y descripción de zonas de disponibilidad.</w:t>
+      </w:r>
+    </w:p>
+    <w:p>
+      <w:pPr>
+        <w:pStyle w:val="ListParagraph"/>
+        <w:numPr>
+          <w:ilvl w:val="0"/>
+          <w:numId w:val="31"/>
+        </w:numPr>
+      </w:pPr>
+      <w:r>
+        <w:t>Ventajas de replicar máquinas virtuales en distintas zonas.</w:t>
+      </w:r>
+    </w:p>
+    <w:p>
+      <w:pPr>
+        <w:pStyle w:val="ListParagraph"/>
+        <w:ind w:left="1068"/>
+      </w:pPr>
+    </w:p>
+    <w:p>
+      <w:pPr>
+        <w:pStyle w:val="ListParagraph"/>
+        <w:numPr>
+          <w:ilvl w:val="0"/>
+          <w:numId w:val="34"/>
+        </w:numPr>
+      </w:pPr>
+      <w:r>
+        <w:t>Conjuntos de Escalado de Máquinas Virtuales</w:t>
+      </w:r>
+    </w:p>
+    <w:p>
+      <w:pPr>
+        <w:pStyle w:val="ListParagraph"/>
+        <w:numPr>
+          <w:ilvl w:val="0"/>
+          <w:numId w:val="31"/>
+        </w:numPr>
+      </w:pPr>
+      <w:r>
+        <w:t>Creación y administración de grupos de máquinas virtuales con equilibrio de carga.</w:t>
+      </w:r>
+    </w:p>
+    <w:p>
+      <w:pPr>
+        <w:pStyle w:val="ListParagraph"/>
+        <w:numPr>
+          <w:ilvl w:val="0"/>
+          <w:numId w:val="31"/>
+        </w:numPr>
+      </w:pPr>
+      <w:r>
+        <w:t>Alta disponibilidad y manejo centralizado de máquinas virtuales.</w:t>
+      </w:r>
+    </w:p>
+    <w:p>
+      <w:pPr>
+        <w:pStyle w:val="ListParagraph"/>
+        <w:ind w:left="1068"/>
+      </w:pPr>
+    </w:p>
+    <w:p>
+      <w:pPr>
+        <w:pStyle w:val="ListParagraph"/>
+        <w:numPr>
+          <w:ilvl w:val="0"/>
+          <w:numId w:val="34"/>
+        </w:numPr>
+      </w:pPr>
+      <w:r>
+        <w:t>Equilibrador de Carga</w:t>
+      </w:r>
+    </w:p>
+    <w:p>
+      <w:pPr>
+        <w:pStyle w:val="ListParagraph"/>
+        <w:numPr>
+          <w:ilvl w:val="0"/>
+          <w:numId w:val="31"/>
+        </w:numPr>
+      </w:pPr>
+      <w:r>
+        <w:t xml:space="preserve">Uso de Azure Load </w:t>
+      </w:r>
+      <w:proofErr w:type="spellStart"/>
+      <w:r>
+        <w:t>Balancer</w:t>
+      </w:r>
+      <w:proofErr w:type="spellEnd"/>
+      <w:r>
+        <w:t xml:space="preserve"> para distribuir el tráfico entre máquinas virtuales.</w:t>
+      </w:r>
+    </w:p>
+    <w:p>
+      <w:pPr>
+        <w:pStyle w:val="ListParagraph"/>
+        <w:numPr>
+          <w:ilvl w:val="0"/>
+          <w:numId w:val="31"/>
+        </w:numPr>
+      </w:pPr>
+      <w:r>
+        <w:t>Maximización de la resistencia de la aplicación.</w:t>
+      </w:r>
+    </w:p>
+    <w:p>
+      <w:pPr>
+        <w:pStyle w:val="ListParagraph"/>
+        <w:ind w:left="1068"/>
+      </w:pPr>
+    </w:p>
+    <w:p>
+      <w:pPr>
+        <w:pStyle w:val="ListParagraph"/>
+        <w:numPr>
+          <w:ilvl w:val="0"/>
+          <w:numId w:val="34"/>
+        </w:numPr>
+      </w:pPr>
+      <w:r>
+        <w:t>Redundancia de Azure Storage</w:t>
+      </w:r>
+    </w:p>
+    <w:p>
+      <w:pPr>
+        <w:pStyle w:val="ListParagraph"/>
+        <w:numPr>
+          <w:ilvl w:val="0"/>
+          <w:numId w:val="31"/>
+        </w:numPr>
+      </w:pPr>
+      <w:r>
+        <w:t>Almacenamiento de múltiples copias de datos para protección contra diversos eventos.</w:t>
+      </w:r>
+    </w:p>
+    <w:p>
+      <w:pPr>
+        <w:pStyle w:val="ListParagraph"/>
+        <w:numPr>
+          <w:ilvl w:val="0"/>
+          <w:numId w:val="31"/>
+        </w:numPr>
+      </w:pPr>
+      <w:r>
+        <w:t>Equilibrio entre costo y alta disponibilidad en la elección de opciones de redundancia.</w:t>
+      </w:r>
+    </w:p>
+    <w:p>
+      <w:pPr>
+        <w:pStyle w:val="ListParagraph"/>
+        <w:ind w:left="1068"/>
+      </w:pPr>
+    </w:p>
+    <w:p>
+      <w:pPr>
+        <w:pStyle w:val="ListParagraph"/>
+        <w:numPr>
+          <w:ilvl w:val="0"/>
+          <w:numId w:val="34"/>
+        </w:numPr>
+      </w:pPr>
+      <w:r>
+        <w:t>Conmutación por Error entre Ubicaciones</w:t>
+      </w:r>
+    </w:p>
+    <w:p>
+      <w:pPr>
+        <w:pStyle w:val="ListParagraph"/>
+        <w:numPr>
+          <w:ilvl w:val="0"/>
+          <w:numId w:val="31"/>
+        </w:numPr>
+      </w:pPr>
+      <w:r>
+        <w:t xml:space="preserve">Uso de Azure Site </w:t>
+      </w:r>
+      <w:proofErr w:type="spellStart"/>
+      <w:r>
+        <w:t>Recovery</w:t>
+      </w:r>
+      <w:proofErr w:type="spellEnd"/>
+      <w:r>
+        <w:t xml:space="preserve"> para replicar cargas de trabajo y permitir conmutación por error.</w:t>
+      </w:r>
+    </w:p>
+    <w:p>
+      <w:pPr>
+        <w:pStyle w:val="ListParagraph"/>
+        <w:numPr>
+          <w:ilvl w:val="0"/>
+          <w:numId w:val="31"/>
+        </w:numPr>
+      </w:pPr>
+      <w:r>
+        <w:t>Ventajas empresariales, como el uso de Azure como destino de recuperación y pruebas sencillas.</w:t>
+      </w:r>
+    </w:p>
     <w:sectPr>
       <w:pgSz w:w="11906" w:h="16838"/>
       <w:pgMar w:top="1440" w:right="1440" w:bottom="1440" w:left="1440" w:header="708" w:footer="708" w:gutter="0"/>
@@ -5780,6 +6116,95 @@
     </w:lvl>
   </w:abstractNum>
   <w:abstractNum w:abstractNumId="11" w15:restartNumberingAfterBreak="0">
+    <w:nsid w:val="2BDA0459"/>
+    <w:multiLevelType w:val="hybridMultilevel"/>
+    <w:tmpl w:val="F9643DEA"/>
+    <w:lvl w:ilvl="0" w:tplc="FFFFFFFF">
+      <w:start w:val="1"/>
+      <w:numFmt w:val="decimal"/>
+      <w:lvlText w:val="%1."/>
+      <w:lvlJc w:val="left"/>
+      <w:pPr>
+        <w:ind w:left="720" w:hanging="360"/>
+      </w:pPr>
+      <w:rPr>
+        <w:rFonts w:hint="default"/>
+      </w:rPr>
+    </w:lvl>
+    <w:lvl w:ilvl="1" w:tplc="FFFFFFFF" w:tentative="1">
+      <w:start w:val="1"/>
+      <w:numFmt w:val="lowerLetter"/>
+      <w:lvlText w:val="%2."/>
+      <w:lvlJc w:val="left"/>
+      <w:pPr>
+        <w:ind w:left="1440" w:hanging="360"/>
+      </w:pPr>
+    </w:lvl>
+    <w:lvl w:ilvl="2" w:tplc="FFFFFFFF" w:tentative="1">
+      <w:start w:val="1"/>
+      <w:numFmt w:val="lowerRoman"/>
+      <w:lvlText w:val="%3."/>
+      <w:lvlJc w:val="right"/>
+      <w:pPr>
+        <w:ind w:left="2160" w:hanging="180"/>
+      </w:pPr>
+    </w:lvl>
+    <w:lvl w:ilvl="3" w:tplc="FFFFFFFF" w:tentative="1">
+      <w:start w:val="1"/>
+      <w:numFmt w:val="decimal"/>
+      <w:lvlText w:val="%4."/>
+      <w:lvlJc w:val="left"/>
+      <w:pPr>
+        <w:ind w:left="2880" w:hanging="360"/>
+      </w:pPr>
+    </w:lvl>
+    <w:lvl w:ilvl="4" w:tplc="FFFFFFFF" w:tentative="1">
+      <w:start w:val="1"/>
+      <w:numFmt w:val="lowerLetter"/>
+      <w:lvlText w:val="%5."/>
+      <w:lvlJc w:val="left"/>
+      <w:pPr>
+        <w:ind w:left="3600" w:hanging="360"/>
+      </w:pPr>
+    </w:lvl>
+    <w:lvl w:ilvl="5" w:tplc="FFFFFFFF" w:tentative="1">
+      <w:start w:val="1"/>
+      <w:numFmt w:val="lowerRoman"/>
+      <w:lvlText w:val="%6."/>
+      <w:lvlJc w:val="right"/>
+      <w:pPr>
+        <w:ind w:left="4320" w:hanging="180"/>
+      </w:pPr>
+    </w:lvl>
+    <w:lvl w:ilvl="6" w:tplc="FFFFFFFF" w:tentative="1">
+      <w:start w:val="1"/>
+      <w:numFmt w:val="decimal"/>
+      <w:lvlText w:val="%7."/>
+      <w:lvlJc w:val="left"/>
+      <w:pPr>
+        <w:ind w:left="5040" w:hanging="360"/>
+      </w:pPr>
+    </w:lvl>
+    <w:lvl w:ilvl="7" w:tplc="FFFFFFFF" w:tentative="1">
+      <w:start w:val="1"/>
+      <w:numFmt w:val="lowerLetter"/>
+      <w:lvlText w:val="%8."/>
+      <w:lvlJc w:val="left"/>
+      <w:pPr>
+        <w:ind w:left="5760" w:hanging="360"/>
+      </w:pPr>
+    </w:lvl>
+    <w:lvl w:ilvl="8" w:tplc="FFFFFFFF" w:tentative="1">
+      <w:start w:val="1"/>
+      <w:numFmt w:val="lowerRoman"/>
+      <w:lvlText w:val="%9."/>
+      <w:lvlJc w:val="right"/>
+      <w:pPr>
+        <w:ind w:left="6480" w:hanging="180"/>
+      </w:pPr>
+    </w:lvl>
+  </w:abstractNum>
+  <w:abstractNum w:abstractNumId="12" w15:restartNumberingAfterBreak="0">
     <w:nsid w:val="2F3426A0"/>
     <w:multiLevelType w:val="hybridMultilevel"/>
     <w:tmpl w:val="46243584"/>
@@ -5874,7 +6299,7 @@
       </w:pPr>
     </w:lvl>
   </w:abstractNum>
-  <w:abstractNum w:abstractNumId="12" w15:restartNumberingAfterBreak="0">
+  <w:abstractNum w:abstractNumId="13" w15:restartNumberingAfterBreak="0">
     <w:nsid w:val="365B7DC7"/>
     <w:multiLevelType w:val="hybridMultilevel"/>
     <w:tmpl w:val="D58E5CAA"/>
@@ -5960,7 +6385,7 @@
       </w:pPr>
     </w:lvl>
   </w:abstractNum>
-  <w:abstractNum w:abstractNumId="13" w15:restartNumberingAfterBreak="0">
+  <w:abstractNum w:abstractNumId="14" w15:restartNumberingAfterBreak="0">
     <w:nsid w:val="37754669"/>
     <w:multiLevelType w:val="hybridMultilevel"/>
     <w:tmpl w:val="B87E4F6C"/>
@@ -6046,7 +6471,7 @@
       </w:pPr>
     </w:lvl>
   </w:abstractNum>
-  <w:abstractNum w:abstractNumId="14" w15:restartNumberingAfterBreak="0">
+  <w:abstractNum w:abstractNumId="15" w15:restartNumberingAfterBreak="0">
     <w:nsid w:val="39616CD5"/>
     <w:multiLevelType w:val="hybridMultilevel"/>
     <w:tmpl w:val="8E18AED6"/>
@@ -6135,7 +6560,7 @@
       </w:pPr>
     </w:lvl>
   </w:abstractNum>
-  <w:abstractNum w:abstractNumId="15" w15:restartNumberingAfterBreak="0">
+  <w:abstractNum w:abstractNumId="16" w15:restartNumberingAfterBreak="0">
     <w:nsid w:val="3C651CC9"/>
     <w:multiLevelType w:val="hybridMultilevel"/>
     <w:tmpl w:val="1090BE94"/>
@@ -6248,7 +6673,7 @@
       </w:rPr>
     </w:lvl>
   </w:abstractNum>
-  <w:abstractNum w:abstractNumId="16" w15:restartNumberingAfterBreak="0">
+  <w:abstractNum w:abstractNumId="17" w15:restartNumberingAfterBreak="0">
     <w:nsid w:val="418A0CCF"/>
     <w:multiLevelType w:val="hybridMultilevel"/>
     <w:tmpl w:val="877074E6"/>
@@ -6334,7 +6759,7 @@
       </w:pPr>
     </w:lvl>
   </w:abstractNum>
-  <w:abstractNum w:abstractNumId="17" w15:restartNumberingAfterBreak="0">
+  <w:abstractNum w:abstractNumId="18" w15:restartNumberingAfterBreak="0">
     <w:nsid w:val="45CC6A0E"/>
     <w:multiLevelType w:val="hybridMultilevel"/>
     <w:tmpl w:val="09622E74"/>
@@ -6447,7 +6872,7 @@
       </w:rPr>
     </w:lvl>
   </w:abstractNum>
-  <w:abstractNum w:abstractNumId="18" w15:restartNumberingAfterBreak="0">
+  <w:abstractNum w:abstractNumId="19" w15:restartNumberingAfterBreak="0">
     <w:nsid w:val="4B9C5AD6"/>
     <w:multiLevelType w:val="hybridMultilevel"/>
     <w:tmpl w:val="86947954"/>
@@ -6560,7 +6985,7 @@
       </w:rPr>
     </w:lvl>
   </w:abstractNum>
-  <w:abstractNum w:abstractNumId="19" w15:restartNumberingAfterBreak="0">
+  <w:abstractNum w:abstractNumId="20" w15:restartNumberingAfterBreak="0">
     <w:nsid w:val="5322144E"/>
     <w:multiLevelType w:val="hybridMultilevel"/>
     <w:tmpl w:val="E676CA02"/>
@@ -6673,7 +7098,7 @@
       </w:rPr>
     </w:lvl>
   </w:abstractNum>
-  <w:abstractNum w:abstractNumId="20" w15:restartNumberingAfterBreak="0">
+  <w:abstractNum w:abstractNumId="21" w15:restartNumberingAfterBreak="0">
     <w:nsid w:val="555D2473"/>
     <w:multiLevelType w:val="hybridMultilevel"/>
     <w:tmpl w:val="AC98BBFC"/>
@@ -6765,7 +7190,7 @@
       </w:pPr>
     </w:lvl>
   </w:abstractNum>
-  <w:abstractNum w:abstractNumId="21" w15:restartNumberingAfterBreak="0">
+  <w:abstractNum w:abstractNumId="22" w15:restartNumberingAfterBreak="0">
     <w:nsid w:val="55B557E5"/>
     <w:multiLevelType w:val="hybridMultilevel"/>
     <w:tmpl w:val="5FA003E6"/>
@@ -6878,7 +7303,7 @@
       </w:rPr>
     </w:lvl>
   </w:abstractNum>
-  <w:abstractNum w:abstractNumId="22" w15:restartNumberingAfterBreak="0">
+  <w:abstractNum w:abstractNumId="23" w15:restartNumberingAfterBreak="0">
     <w:nsid w:val="5C684966"/>
     <w:multiLevelType w:val="hybridMultilevel"/>
     <w:tmpl w:val="2CC286DA"/>
@@ -6991,7 +7416,7 @@
       </w:rPr>
     </w:lvl>
   </w:abstractNum>
-  <w:abstractNum w:abstractNumId="23" w15:restartNumberingAfterBreak="0">
+  <w:abstractNum w:abstractNumId="24" w15:restartNumberingAfterBreak="0">
     <w:nsid w:val="5D4C03CF"/>
     <w:multiLevelType w:val="hybridMultilevel"/>
     <w:tmpl w:val="877074E6"/>
@@ -7077,7 +7502,7 @@
       </w:pPr>
     </w:lvl>
   </w:abstractNum>
-  <w:abstractNum w:abstractNumId="24" w15:restartNumberingAfterBreak="0">
+  <w:abstractNum w:abstractNumId="25" w15:restartNumberingAfterBreak="0">
     <w:nsid w:val="60EC795F"/>
     <w:multiLevelType w:val="hybridMultilevel"/>
     <w:tmpl w:val="6F962C3A"/>
@@ -7190,7 +7615,7 @@
       </w:rPr>
     </w:lvl>
   </w:abstractNum>
-  <w:abstractNum w:abstractNumId="25" w15:restartNumberingAfterBreak="0">
+  <w:abstractNum w:abstractNumId="26" w15:restartNumberingAfterBreak="0">
     <w:nsid w:val="626873FB"/>
     <w:multiLevelType w:val="hybridMultilevel"/>
     <w:tmpl w:val="BC7444FE"/>
@@ -7276,7 +7701,7 @@
       </w:pPr>
     </w:lvl>
   </w:abstractNum>
-  <w:abstractNum w:abstractNumId="26" w15:restartNumberingAfterBreak="0">
+  <w:abstractNum w:abstractNumId="27" w15:restartNumberingAfterBreak="0">
     <w:nsid w:val="67E91AA5"/>
     <w:multiLevelType w:val="hybridMultilevel"/>
     <w:tmpl w:val="988479DA"/>
@@ -7362,7 +7787,7 @@
       </w:pPr>
     </w:lvl>
   </w:abstractNum>
-  <w:abstractNum w:abstractNumId="27" w15:restartNumberingAfterBreak="0">
+  <w:abstractNum w:abstractNumId="28" w15:restartNumberingAfterBreak="0">
     <w:nsid w:val="699F55E4"/>
     <w:multiLevelType w:val="hybridMultilevel"/>
     <w:tmpl w:val="50E86984"/>
@@ -7451,7 +7876,7 @@
       </w:pPr>
     </w:lvl>
   </w:abstractNum>
-  <w:abstractNum w:abstractNumId="28" w15:restartNumberingAfterBreak="0">
+  <w:abstractNum w:abstractNumId="29" w15:restartNumberingAfterBreak="0">
     <w:nsid w:val="732514D9"/>
     <w:multiLevelType w:val="hybridMultilevel"/>
     <w:tmpl w:val="EF4E2860"/>
@@ -7564,7 +7989,7 @@
       </w:rPr>
     </w:lvl>
   </w:abstractNum>
-  <w:abstractNum w:abstractNumId="29" w15:restartNumberingAfterBreak="0">
+  <w:abstractNum w:abstractNumId="30" w15:restartNumberingAfterBreak="0">
     <w:nsid w:val="73BA7092"/>
     <w:multiLevelType w:val="hybridMultilevel"/>
     <w:tmpl w:val="AAC4D554"/>
@@ -7677,7 +8102,7 @@
       </w:rPr>
     </w:lvl>
   </w:abstractNum>
-  <w:abstractNum w:abstractNumId="30" w15:restartNumberingAfterBreak="0">
+  <w:abstractNum w:abstractNumId="31" w15:restartNumberingAfterBreak="0">
     <w:nsid w:val="772D4B46"/>
     <w:multiLevelType w:val="hybridMultilevel"/>
     <w:tmpl w:val="127C8C2E"/>
@@ -7790,7 +8215,7 @@
       </w:rPr>
     </w:lvl>
   </w:abstractNum>
-  <w:abstractNum w:abstractNumId="31" w15:restartNumberingAfterBreak="0">
+  <w:abstractNum w:abstractNumId="32" w15:restartNumberingAfterBreak="0">
     <w:nsid w:val="7B747590"/>
     <w:multiLevelType w:val="hybridMultilevel"/>
     <w:tmpl w:val="77E05884"/>
@@ -7882,7 +8307,7 @@
       </w:pPr>
     </w:lvl>
   </w:abstractNum>
-  <w:abstractNum w:abstractNumId="32" w15:restartNumberingAfterBreak="0">
+  <w:abstractNum w:abstractNumId="33" w15:restartNumberingAfterBreak="0">
     <w:nsid w:val="7BA42320"/>
     <w:multiLevelType w:val="hybridMultilevel"/>
     <w:tmpl w:val="8E18AED6"/>
@@ -7972,13 +8397,13 @@
     </w:lvl>
   </w:abstractNum>
   <w:num w:numId="1" w16cid:durableId="1710256244">
-    <w:abstractNumId w:val="25"/>
+    <w:abstractNumId w:val="26"/>
   </w:num>
   <w:num w:numId="2" w16cid:durableId="658733699">
-    <w:abstractNumId w:val="18"/>
+    <w:abstractNumId w:val="19"/>
   </w:num>
   <w:num w:numId="3" w16cid:durableId="1943225590">
-    <w:abstractNumId w:val="22"/>
+    <w:abstractNumId w:val="23"/>
   </w:num>
   <w:num w:numId="4" w16cid:durableId="1616596193">
     <w:abstractNumId w:val="1"/>
@@ -7987,37 +8412,37 @@
     <w:abstractNumId w:val="6"/>
   </w:num>
   <w:num w:numId="6" w16cid:durableId="544872363">
-    <w:abstractNumId w:val="15"/>
+    <w:abstractNumId w:val="16"/>
   </w:num>
   <w:num w:numId="7" w16cid:durableId="190342796">
-    <w:abstractNumId w:val="17"/>
+    <w:abstractNumId w:val="18"/>
   </w:num>
   <w:num w:numId="8" w16cid:durableId="781455776">
-    <w:abstractNumId w:val="21"/>
+    <w:abstractNumId w:val="22"/>
   </w:num>
   <w:num w:numId="9" w16cid:durableId="1142968349">
     <w:abstractNumId w:val="5"/>
   </w:num>
   <w:num w:numId="10" w16cid:durableId="319580421">
-    <w:abstractNumId w:val="11"/>
+    <w:abstractNumId w:val="12"/>
   </w:num>
   <w:num w:numId="11" w16cid:durableId="1867599769">
+    <w:abstractNumId w:val="31"/>
+  </w:num>
+  <w:num w:numId="12" w16cid:durableId="607739269">
+    <w:abstractNumId w:val="29"/>
+  </w:num>
+  <w:num w:numId="13" w16cid:durableId="1948730932">
     <w:abstractNumId w:val="30"/>
   </w:num>
-  <w:num w:numId="12" w16cid:durableId="607739269">
+  <w:num w:numId="14" w16cid:durableId="306395161">
+    <w:abstractNumId w:val="20"/>
+  </w:num>
+  <w:num w:numId="15" w16cid:durableId="691998422">
     <w:abstractNumId w:val="28"/>
   </w:num>
-  <w:num w:numId="13" w16cid:durableId="1948730932">
-    <w:abstractNumId w:val="29"/>
-  </w:num>
-  <w:num w:numId="14" w16cid:durableId="306395161">
-    <w:abstractNumId w:val="19"/>
-  </w:num>
-  <w:num w:numId="15" w16cid:durableId="691998422">
-    <w:abstractNumId w:val="27"/>
-  </w:num>
   <w:num w:numId="16" w16cid:durableId="66733044">
-    <w:abstractNumId w:val="12"/>
+    <w:abstractNumId w:val="13"/>
   </w:num>
   <w:num w:numId="17" w16cid:durableId="1969823913">
     <w:abstractNumId w:val="3"/>
@@ -8029,28 +8454,28 @@
     <w:abstractNumId w:val="9"/>
   </w:num>
   <w:num w:numId="20" w16cid:durableId="1431468781">
-    <w:abstractNumId w:val="23"/>
+    <w:abstractNumId w:val="24"/>
   </w:num>
   <w:num w:numId="21" w16cid:durableId="452014812">
-    <w:abstractNumId w:val="16"/>
+    <w:abstractNumId w:val="17"/>
   </w:num>
   <w:num w:numId="22" w16cid:durableId="300310339">
     <w:abstractNumId w:val="0"/>
   </w:num>
   <w:num w:numId="23" w16cid:durableId="926577177">
+    <w:abstractNumId w:val="33"/>
+  </w:num>
+  <w:num w:numId="24" w16cid:durableId="2011829270">
+    <w:abstractNumId w:val="21"/>
+  </w:num>
+  <w:num w:numId="25" w16cid:durableId="1928273339">
     <w:abstractNumId w:val="32"/>
   </w:num>
-  <w:num w:numId="24" w16cid:durableId="2011829270">
-    <w:abstractNumId w:val="20"/>
-  </w:num>
-  <w:num w:numId="25" w16cid:durableId="1928273339">
-    <w:abstractNumId w:val="31"/>
-  </w:num>
   <w:num w:numId="26" w16cid:durableId="2013026764">
-    <w:abstractNumId w:val="14"/>
+    <w:abstractNumId w:val="15"/>
   </w:num>
   <w:num w:numId="27" w16cid:durableId="156848387">
-    <w:abstractNumId w:val="13"/>
+    <w:abstractNumId w:val="14"/>
   </w:num>
   <w:num w:numId="28" w16cid:durableId="1255088105">
     <w:abstractNumId w:val="2"/>
@@ -8059,16 +8484,19 @@
     <w:abstractNumId w:val="10"/>
   </w:num>
   <w:num w:numId="30" w16cid:durableId="1430349082">
-    <w:abstractNumId w:val="26"/>
+    <w:abstractNumId w:val="27"/>
   </w:num>
   <w:num w:numId="31" w16cid:durableId="223952268">
-    <w:abstractNumId w:val="24"/>
+    <w:abstractNumId w:val="25"/>
   </w:num>
   <w:num w:numId="32" w16cid:durableId="1181356025">
     <w:abstractNumId w:val="7"/>
   </w:num>
   <w:num w:numId="33" w16cid:durableId="1469280925">
     <w:abstractNumId w:val="4"/>
+  </w:num>
+  <w:num w:numId="34" w16cid:durableId="1875340435">
+    <w:abstractNumId w:val="11"/>
   </w:num>
 </w:numbering>
 </file>

</xml_diff>